<commit_message>
Added cross references for finished pages
</commit_message>
<xml_diff>
--- a/eyeprojectspec.docx
+++ b/eyeprojectspec.docx
@@ -537,6 +537,9 @@
           <w:szCs w:val="24"/>
         </w:rPr>
       </w:pPr>
+      <w:bookmarkStart w:id="0" w:name="Ref_Executive%20Summary"/>
+      <w:bookmarkStart w:id="1" w:name="Ref_Executive%20Summary"/>
+      <w:bookmarkEnd w:id="1"/>
       <w:r>
         <w:rPr>
           <w:b/>
@@ -1145,19 +1148,29 @@
       </w:pPr>
       <w:r>
         <w:rPr>
-          <w:b w:val="false"/>
-          <w:bCs w:val="false"/>
-          <w:sz w:val="24"/>
-          <w:szCs w:val="24"/>
-        </w:rPr>
-        <w:t>Executive Summary</w:t>
-      </w:r>
-      <w:r>
-        <w:rPr>
-          <w:sz w:val="24"/>
-          <w:szCs w:val="24"/>
-        </w:rPr>
-        <w:t>...................................................................................................................................2</w:t>
+          <w:sz w:val="24"/>
+          <w:szCs w:val="24"/>
+        </w:rPr>
+        <w:t>Executive Summary...................................................................................................................................</w:t>
+      </w:r>
+      <w:r>
+        <w:rPr>
+          <w:sz w:val="24"/>
+          <w:szCs w:val="24"/>
+        </w:rPr>
+        <w:fldChar w:fldCharType="begin"/>
+      </w:r>
+      <w:r>
+        <w:instrText> PAGEREF Ref_Executive%20Summary \h </w:instrText>
+      </w:r>
+      <w:r>
+        <w:fldChar w:fldCharType="separate"/>
+      </w:r>
+      <w:r>
+        <w:t>2</w:t>
+      </w:r>
+      <w:r>
+        <w:fldChar w:fldCharType="end"/>
       </w:r>
     </w:p>
     <w:p>
@@ -1247,7 +1260,28 @@
           <w:sz w:val="24"/>
           <w:szCs w:val="24"/>
         </w:rPr>
-        <w:t>System Request..........................................................................................................................................4</w:t>
+        <w:t>System Request..........................................................................................................................................</w:t>
+      </w:r>
+      <w:r>
+        <w:rPr>
+          <w:b w:val="false"/>
+          <w:bCs w:val="false"/>
+          <w:sz w:val="24"/>
+          <w:szCs w:val="24"/>
+        </w:rPr>
+        <w:fldChar w:fldCharType="begin"/>
+      </w:r>
+      <w:r>
+        <w:instrText> PAGEREF Ref_System%20Request \h </w:instrText>
+      </w:r>
+      <w:r>
+        <w:fldChar w:fldCharType="separate"/>
+      </w:r>
+      <w:r>
+        <w:t>4</w:t>
+      </w:r>
+      <w:r>
+        <w:fldChar w:fldCharType="end"/>
       </w:r>
     </w:p>
     <w:p>
@@ -1271,7 +1305,28 @@
           <w:sz w:val="24"/>
           <w:szCs w:val="24"/>
         </w:rPr>
-        <w:t>Feasibility Analysis....................................................................................................................................5</w:t>
+        <w:t>Feasibility Analysis....................................................................................................................................</w:t>
+      </w:r>
+      <w:r>
+        <w:rPr>
+          <w:b w:val="false"/>
+          <w:bCs w:val="false"/>
+          <w:sz w:val="24"/>
+          <w:szCs w:val="24"/>
+        </w:rPr>
+        <w:fldChar w:fldCharType="begin"/>
+      </w:r>
+      <w:r>
+        <w:instrText> PAGEREF Ref_Feasibility%20Analysis \h </w:instrText>
+      </w:r>
+      <w:r>
+        <w:fldChar w:fldCharType="separate"/>
+      </w:r>
+      <w:r>
+        <w:t>5</w:t>
+      </w:r>
+      <w:r>
+        <w:fldChar w:fldCharType="end"/>
       </w:r>
     </w:p>
     <w:p>
@@ -1295,7 +1350,28 @@
           <w:sz w:val="24"/>
           <w:szCs w:val="24"/>
         </w:rPr>
-        <w:t>Budget........................................................................................................................................................8</w:t>
+        <w:t>Budget........................................................................................................................................................</w:t>
+      </w:r>
+      <w:r>
+        <w:rPr>
+          <w:b w:val="false"/>
+          <w:bCs w:val="false"/>
+          <w:sz w:val="24"/>
+          <w:szCs w:val="24"/>
+        </w:rPr>
+        <w:fldChar w:fldCharType="begin"/>
+      </w:r>
+      <w:r>
+        <w:instrText> PAGEREF Ref_Budget \h </w:instrText>
+      </w:r>
+      <w:r>
+        <w:fldChar w:fldCharType="separate"/>
+      </w:r>
+      <w:r>
+        <w:t>8</w:t>
+      </w:r>
+      <w:r>
+        <w:fldChar w:fldCharType="end"/>
       </w:r>
     </w:p>
     <w:p>
@@ -1319,7 +1395,28 @@
           <w:sz w:val="24"/>
           <w:szCs w:val="24"/>
         </w:rPr>
-        <w:t>Project Plan..............................................................................................................................................11</w:t>
+        <w:t>Project Plan..............................................................................................................................................</w:t>
+      </w:r>
+      <w:r>
+        <w:rPr>
+          <w:b w:val="false"/>
+          <w:bCs w:val="false"/>
+          <w:sz w:val="24"/>
+          <w:szCs w:val="24"/>
+        </w:rPr>
+        <w:fldChar w:fldCharType="begin"/>
+      </w:r>
+      <w:r>
+        <w:instrText> PAGEREF Ref_Project%20Plan%20 \h </w:instrText>
+      </w:r>
+      <w:r>
+        <w:fldChar w:fldCharType="separate"/>
+      </w:r>
+      <w:r>
+        <w:t>11</w:t>
+      </w:r>
+      <w:r>
+        <w:fldChar w:fldCharType="end"/>
       </w:r>
     </w:p>
     <w:p>
@@ -1422,7 +1519,19 @@
           <w:sz w:val="24"/>
           <w:szCs w:val="24"/>
         </w:rPr>
+        <w:fldChar w:fldCharType="begin"/>
+      </w:r>
+      <w:r>
+        <w:instrText> PAGEREF Ref_System%20Requirements \h </w:instrText>
+      </w:r>
+      <w:r>
+        <w:fldChar w:fldCharType="separate"/>
+      </w:r>
+      <w:r>
         <w:t>13</w:t>
+      </w:r>
+      <w:r>
+        <w:fldChar w:fldCharType="end"/>
       </w:r>
     </w:p>
     <w:p>
@@ -1962,6 +2071,8 @@
           <w:szCs w:val="24"/>
         </w:rPr>
       </w:pPr>
+      <w:bookmarkStart w:id="2" w:name="Ref_System%20Request"/>
+      <w:bookmarkEnd w:id="2"/>
       <w:r>
         <w:rPr>
           <w:b/>
@@ -1971,6 +2082,8 @@
         </w:rPr>
         <w:t>System Request:</w:t>
       </w:r>
+      <w:bookmarkStart w:id="3" w:name="Ref_System%20Request"/>
+      <w:bookmarkEnd w:id="3"/>
       <w:r>
         <w:rPr>
           <w:sz w:val="24"/>
@@ -2019,8 +2132,8 @@
           <w:shd w:fill="FFFFFF" w:val="clear"/>
         </w:rPr>
       </w:pPr>
-      <w:bookmarkStart w:id="0" w:name="docs-internal-guid-17c6300e-d85d-3a30-27d2-6b4831a2cfcd"/>
-      <w:bookmarkEnd w:id="0"/>
+      <w:bookmarkStart w:id="4" w:name="docs-internal-guid-17c6300e-d85d-3a30-27d2-6b4831a2cfcd"/>
+      <w:bookmarkEnd w:id="4"/>
       <w:r>
         <w:rPr>
           <w:b w:val="false"/>
@@ -3389,6 +3502,9 @@
           <w:szCs w:val="24"/>
         </w:rPr>
       </w:pPr>
+      <w:bookmarkStart w:id="5" w:name="Ref_Feasibility%20Analysis"/>
+      <w:bookmarkStart w:id="6" w:name="Ref_Feasibility%20Analysis"/>
+      <w:bookmarkEnd w:id="6"/>
       <w:r>
         <w:rPr>
           <w:b/>
@@ -3616,7 +3732,7 @@
     <w:tbl>
       <w:tblPr>
         <w:jc w:val="left"/>
-        <w:tblInd w:w="53" w:type="dxa"/>
+        <w:tblInd w:w="50" w:type="dxa"/>
         <w:tblBorders>
           <w:top w:val="single" w:sz="2" w:space="0" w:color="000001"/>
           <w:left w:val="single" w:sz="2" w:space="0" w:color="000001"/>
@@ -3627,13 +3743,13 @@
         </w:tblBorders>
         <w:tblCellMar>
           <w:top w:w="55" w:type="dxa"/>
-          <w:left w:w="51" w:type="dxa"/>
+          <w:left w:w="48" w:type="dxa"/>
           <w:bottom w:w="55" w:type="dxa"/>
           <w:right w:w="55" w:type="dxa"/>
         </w:tblCellMar>
       </w:tblPr>
       <w:tblGrid>
-        <w:gridCol w:w="4986"/>
+        <w:gridCol w:w="4985"/>
         <w:gridCol w:w="4985"/>
       </w:tblGrid>
       <w:tr>
@@ -3643,7 +3759,7 @@
         </w:trPr>
         <w:tc>
           <w:tcPr>
-            <w:tcW w:w="4986" w:type="dxa"/>
+            <w:tcW w:w="4985" w:type="dxa"/>
             <w:tcBorders>
               <w:top w:val="single" w:sz="2" w:space="0" w:color="000001"/>
               <w:left w:val="single" w:sz="2" w:space="0" w:color="000001"/>
@@ -3654,7 +3770,7 @@
             </w:tcBorders>
             <w:shd w:fill="FFFFFF" w:val="clear"/>
             <w:tcMar>
-              <w:left w:w="51" w:type="dxa"/>
+              <w:left w:w="48" w:type="dxa"/>
             </w:tcMar>
           </w:tcPr>
           <w:p>
@@ -3681,7 +3797,7 @@
             </w:tcBorders>
             <w:shd w:fill="FFFFFF" w:val="clear"/>
             <w:tcMar>
-              <w:left w:w="51" w:type="dxa"/>
+              <w:left w:w="48" w:type="dxa"/>
             </w:tcMar>
           </w:tcPr>
           <w:p>
@@ -3702,7 +3818,7 @@
         </w:trPr>
         <w:tc>
           <w:tcPr>
-            <w:tcW w:w="4986" w:type="dxa"/>
+            <w:tcW w:w="4985" w:type="dxa"/>
             <w:tcBorders>
               <w:top w:val="nil"/>
               <w:left w:val="single" w:sz="2" w:space="0" w:color="000001"/>
@@ -3713,7 +3829,7 @@
             </w:tcBorders>
             <w:shd w:fill="FFFFFF" w:val="clear"/>
             <w:tcMar>
-              <w:left w:w="51" w:type="dxa"/>
+              <w:left w:w="48" w:type="dxa"/>
             </w:tcMar>
           </w:tcPr>
           <w:p>
@@ -3740,7 +3856,7 @@
             </w:tcBorders>
             <w:shd w:fill="FFFFFF" w:val="clear"/>
             <w:tcMar>
-              <w:left w:w="51" w:type="dxa"/>
+              <w:left w:w="48" w:type="dxa"/>
             </w:tcMar>
           </w:tcPr>
           <w:p>
@@ -3761,7 +3877,7 @@
         </w:trPr>
         <w:tc>
           <w:tcPr>
-            <w:tcW w:w="4986" w:type="dxa"/>
+            <w:tcW w:w="4985" w:type="dxa"/>
             <w:tcBorders>
               <w:top w:val="nil"/>
               <w:left w:val="single" w:sz="2" w:space="0" w:color="000001"/>
@@ -3772,7 +3888,7 @@
             </w:tcBorders>
             <w:shd w:fill="FFFFFF" w:val="clear"/>
             <w:tcMar>
-              <w:left w:w="51" w:type="dxa"/>
+              <w:left w:w="48" w:type="dxa"/>
             </w:tcMar>
           </w:tcPr>
           <w:p>
@@ -3799,7 +3915,7 @@
             </w:tcBorders>
             <w:shd w:fill="FFFFFF" w:val="clear"/>
             <w:tcMar>
-              <w:left w:w="51" w:type="dxa"/>
+              <w:left w:w="48" w:type="dxa"/>
             </w:tcMar>
           </w:tcPr>
           <w:p>
@@ -3820,7 +3936,7 @@
         </w:trPr>
         <w:tc>
           <w:tcPr>
-            <w:tcW w:w="4986" w:type="dxa"/>
+            <w:tcW w:w="4985" w:type="dxa"/>
             <w:tcBorders>
               <w:top w:val="nil"/>
               <w:left w:val="single" w:sz="2" w:space="0" w:color="000001"/>
@@ -3831,7 +3947,7 @@
             </w:tcBorders>
             <w:shd w:fill="FFFFFF" w:val="clear"/>
             <w:tcMar>
-              <w:left w:w="51" w:type="dxa"/>
+              <w:left w:w="48" w:type="dxa"/>
             </w:tcMar>
           </w:tcPr>
           <w:p>
@@ -3858,7 +3974,7 @@
             </w:tcBorders>
             <w:shd w:fill="FFFFFF" w:val="clear"/>
             <w:tcMar>
-              <w:left w:w="51" w:type="dxa"/>
+              <w:left w:w="48" w:type="dxa"/>
             </w:tcMar>
           </w:tcPr>
           <w:p>
@@ -3879,7 +3995,7 @@
         </w:trPr>
         <w:tc>
           <w:tcPr>
-            <w:tcW w:w="4986" w:type="dxa"/>
+            <w:tcW w:w="4985" w:type="dxa"/>
             <w:tcBorders>
               <w:top w:val="nil"/>
               <w:left w:val="single" w:sz="2" w:space="0" w:color="000001"/>
@@ -3890,7 +4006,7 @@
             </w:tcBorders>
             <w:shd w:fill="FFFFFF" w:val="clear"/>
             <w:tcMar>
-              <w:left w:w="51" w:type="dxa"/>
+              <w:left w:w="48" w:type="dxa"/>
             </w:tcMar>
           </w:tcPr>
           <w:p>
@@ -3917,7 +4033,7 @@
             </w:tcBorders>
             <w:shd w:fill="FFFFFF" w:val="clear"/>
             <w:tcMar>
-              <w:left w:w="51" w:type="dxa"/>
+              <w:left w:w="48" w:type="dxa"/>
             </w:tcMar>
           </w:tcPr>
           <w:p>
@@ -3938,7 +4054,7 @@
         </w:trPr>
         <w:tc>
           <w:tcPr>
-            <w:tcW w:w="4986" w:type="dxa"/>
+            <w:tcW w:w="4985" w:type="dxa"/>
             <w:tcBorders>
               <w:top w:val="nil"/>
               <w:left w:val="single" w:sz="2" w:space="0" w:color="000001"/>
@@ -3949,7 +4065,7 @@
             </w:tcBorders>
             <w:shd w:fill="FFFFFF" w:val="clear"/>
             <w:tcMar>
-              <w:left w:w="51" w:type="dxa"/>
+              <w:left w:w="48" w:type="dxa"/>
             </w:tcMar>
           </w:tcPr>
           <w:p>
@@ -3982,7 +4098,7 @@
             </w:tcBorders>
             <w:shd w:fill="FFFFFF" w:val="clear"/>
             <w:tcMar>
-              <w:left w:w="51" w:type="dxa"/>
+              <w:left w:w="48" w:type="dxa"/>
             </w:tcMar>
           </w:tcPr>
           <w:p>
@@ -4152,7 +4268,7 @@
     <w:tbl>
       <w:tblPr>
         <w:jc w:val="left"/>
-        <w:tblInd w:w="53" w:type="dxa"/>
+        <w:tblInd w:w="50" w:type="dxa"/>
         <w:tblBorders>
           <w:top w:val="single" w:sz="2" w:space="0" w:color="000001"/>
           <w:left w:val="single" w:sz="2" w:space="0" w:color="000001"/>
@@ -4163,13 +4279,13 @@
         </w:tblBorders>
         <w:tblCellMar>
           <w:top w:w="55" w:type="dxa"/>
-          <w:left w:w="51" w:type="dxa"/>
+          <w:left w:w="48" w:type="dxa"/>
           <w:bottom w:w="55" w:type="dxa"/>
           <w:right w:w="55" w:type="dxa"/>
         </w:tblCellMar>
       </w:tblPr>
       <w:tblGrid>
-        <w:gridCol w:w="4986"/>
+        <w:gridCol w:w="4985"/>
         <w:gridCol w:w="4985"/>
       </w:tblGrid>
       <w:tr>
@@ -4178,7 +4294,7 @@
         </w:trPr>
         <w:tc>
           <w:tcPr>
-            <w:tcW w:w="4986" w:type="dxa"/>
+            <w:tcW w:w="4985" w:type="dxa"/>
             <w:tcBorders>
               <w:top w:val="single" w:sz="2" w:space="0" w:color="000001"/>
               <w:left w:val="single" w:sz="2" w:space="0" w:color="000001"/>
@@ -4189,7 +4305,7 @@
             </w:tcBorders>
             <w:shd w:fill="FFFFFF" w:val="clear"/>
             <w:tcMar>
-              <w:left w:w="51" w:type="dxa"/>
+              <w:left w:w="48" w:type="dxa"/>
             </w:tcMar>
           </w:tcPr>
           <w:p>
@@ -4216,7 +4332,7 @@
             </w:tcBorders>
             <w:shd w:fill="FFFFFF" w:val="clear"/>
             <w:tcMar>
-              <w:left w:w="51" w:type="dxa"/>
+              <w:left w:w="48" w:type="dxa"/>
             </w:tcMar>
           </w:tcPr>
           <w:p>
@@ -4237,7 +4353,7 @@
         </w:trPr>
         <w:tc>
           <w:tcPr>
-            <w:tcW w:w="4986" w:type="dxa"/>
+            <w:tcW w:w="4985" w:type="dxa"/>
             <w:tcBorders>
               <w:top w:val="nil"/>
               <w:left w:val="single" w:sz="2" w:space="0" w:color="000001"/>
@@ -4248,7 +4364,7 @@
             </w:tcBorders>
             <w:shd w:fill="FFFFFF" w:val="clear"/>
             <w:tcMar>
-              <w:left w:w="51" w:type="dxa"/>
+              <w:left w:w="48" w:type="dxa"/>
             </w:tcMar>
           </w:tcPr>
           <w:p>
@@ -4275,7 +4391,7 @@
             </w:tcBorders>
             <w:shd w:fill="FFFFFF" w:val="clear"/>
             <w:tcMar>
-              <w:left w:w="51" w:type="dxa"/>
+              <w:left w:w="48" w:type="dxa"/>
             </w:tcMar>
           </w:tcPr>
           <w:p>
@@ -4296,7 +4412,7 @@
         </w:trPr>
         <w:tc>
           <w:tcPr>
-            <w:tcW w:w="4986" w:type="dxa"/>
+            <w:tcW w:w="4985" w:type="dxa"/>
             <w:tcBorders>
               <w:top w:val="nil"/>
               <w:left w:val="single" w:sz="2" w:space="0" w:color="000001"/>
@@ -4307,7 +4423,7 @@
             </w:tcBorders>
             <w:shd w:fill="FFFFFF" w:val="clear"/>
             <w:tcMar>
-              <w:left w:w="51" w:type="dxa"/>
+              <w:left w:w="48" w:type="dxa"/>
             </w:tcMar>
           </w:tcPr>
           <w:p>
@@ -4334,7 +4450,7 @@
             </w:tcBorders>
             <w:shd w:fill="FFFFFF" w:val="clear"/>
             <w:tcMar>
-              <w:left w:w="51" w:type="dxa"/>
+              <w:left w:w="48" w:type="dxa"/>
             </w:tcMar>
           </w:tcPr>
           <w:p>
@@ -4355,7 +4471,7 @@
         </w:trPr>
         <w:tc>
           <w:tcPr>
-            <w:tcW w:w="4986" w:type="dxa"/>
+            <w:tcW w:w="4985" w:type="dxa"/>
             <w:tcBorders>
               <w:top w:val="nil"/>
               <w:left w:val="single" w:sz="2" w:space="0" w:color="000001"/>
@@ -4366,7 +4482,7 @@
             </w:tcBorders>
             <w:shd w:fill="FFFFFF" w:val="clear"/>
             <w:tcMar>
-              <w:left w:w="51" w:type="dxa"/>
+              <w:left w:w="48" w:type="dxa"/>
             </w:tcMar>
           </w:tcPr>
           <w:p>
@@ -4393,7 +4509,7 @@
             </w:tcBorders>
             <w:shd w:fill="FFFFFF" w:val="clear"/>
             <w:tcMar>
-              <w:left w:w="51" w:type="dxa"/>
+              <w:left w:w="48" w:type="dxa"/>
             </w:tcMar>
           </w:tcPr>
           <w:p>
@@ -4414,7 +4530,7 @@
         </w:trPr>
         <w:tc>
           <w:tcPr>
-            <w:tcW w:w="4986" w:type="dxa"/>
+            <w:tcW w:w="4985" w:type="dxa"/>
             <w:tcBorders>
               <w:top w:val="nil"/>
               <w:left w:val="single" w:sz="2" w:space="0" w:color="000001"/>
@@ -4425,7 +4541,7 @@
             </w:tcBorders>
             <w:shd w:fill="FFFFFF" w:val="clear"/>
             <w:tcMar>
-              <w:left w:w="51" w:type="dxa"/>
+              <w:left w:w="48" w:type="dxa"/>
             </w:tcMar>
           </w:tcPr>
           <w:p>
@@ -4458,7 +4574,7 @@
             </w:tcBorders>
             <w:shd w:fill="FFFFFF" w:val="clear"/>
             <w:tcMar>
-              <w:left w:w="51" w:type="dxa"/>
+              <w:left w:w="48" w:type="dxa"/>
             </w:tcMar>
           </w:tcPr>
           <w:p>
@@ -5500,6 +5616,9 @@
           <w:szCs w:val="24"/>
         </w:rPr>
       </w:pPr>
+      <w:bookmarkStart w:id="7" w:name="Ref_Budget"/>
+      <w:bookmarkStart w:id="8" w:name="Ref_Budget"/>
+      <w:bookmarkEnd w:id="8"/>
       <w:r>
         <w:rPr>
           <w:b/>
@@ -5676,7 +5795,7 @@
     <w:tbl>
       <w:tblPr>
         <w:jc w:val="left"/>
-        <w:tblInd w:w="53" w:type="dxa"/>
+        <w:tblInd w:w="50" w:type="dxa"/>
         <w:tblBorders>
           <w:top w:val="single" w:sz="2" w:space="0" w:color="000001"/>
           <w:left w:val="single" w:sz="2" w:space="0" w:color="000001"/>
@@ -5687,7 +5806,7 @@
         </w:tblBorders>
         <w:tblCellMar>
           <w:top w:w="55" w:type="dxa"/>
-          <w:left w:w="51" w:type="dxa"/>
+          <w:left w:w="48" w:type="dxa"/>
           <w:bottom w:w="55" w:type="dxa"/>
           <w:right w:w="55" w:type="dxa"/>
         </w:tblCellMar>
@@ -5718,7 +5837,7 @@
             </w:tcBorders>
             <w:shd w:fill="FFFFFF" w:val="clear"/>
             <w:tcMar>
-              <w:left w:w="51" w:type="dxa"/>
+              <w:left w:w="48" w:type="dxa"/>
             </w:tcMar>
           </w:tcPr>
           <w:p>
@@ -5752,7 +5871,7 @@
             </w:tcBorders>
             <w:shd w:fill="FFFFFF" w:val="clear"/>
             <w:tcMar>
-              <w:left w:w="51" w:type="dxa"/>
+              <w:left w:w="48" w:type="dxa"/>
             </w:tcMar>
           </w:tcPr>
           <w:p>
@@ -5786,7 +5905,7 @@
             </w:tcBorders>
             <w:shd w:fill="FFFFFF" w:val="clear"/>
             <w:tcMar>
-              <w:left w:w="51" w:type="dxa"/>
+              <w:left w:w="48" w:type="dxa"/>
             </w:tcMar>
           </w:tcPr>
           <w:p>
@@ -5820,7 +5939,7 @@
             </w:tcBorders>
             <w:shd w:fill="FFFFFF" w:val="clear"/>
             <w:tcMar>
-              <w:left w:w="51" w:type="dxa"/>
+              <w:left w:w="48" w:type="dxa"/>
             </w:tcMar>
           </w:tcPr>
           <w:p>
@@ -5854,7 +5973,7 @@
             </w:tcBorders>
             <w:shd w:fill="FFFFFF" w:val="clear"/>
             <w:tcMar>
-              <w:left w:w="51" w:type="dxa"/>
+              <w:left w:w="48" w:type="dxa"/>
             </w:tcMar>
           </w:tcPr>
           <w:p>
@@ -5888,7 +6007,7 @@
             </w:tcBorders>
             <w:shd w:fill="FFFFFF" w:val="clear"/>
             <w:tcMar>
-              <w:left w:w="51" w:type="dxa"/>
+              <w:left w:w="48" w:type="dxa"/>
             </w:tcMar>
           </w:tcPr>
           <w:p>
@@ -5922,7 +6041,7 @@
             </w:tcBorders>
             <w:shd w:fill="FFFFFF" w:val="clear"/>
             <w:tcMar>
-              <w:left w:w="51" w:type="dxa"/>
+              <w:left w:w="48" w:type="dxa"/>
             </w:tcMar>
           </w:tcPr>
           <w:p>
@@ -5961,7 +6080,7 @@
             </w:tcBorders>
             <w:shd w:fill="FFFFFF" w:val="clear"/>
             <w:tcMar>
-              <w:left w:w="51" w:type="dxa"/>
+              <w:left w:w="48" w:type="dxa"/>
             </w:tcMar>
           </w:tcPr>
           <w:p>
@@ -5995,7 +6114,7 @@
             </w:tcBorders>
             <w:shd w:fill="FFFFFF" w:val="clear"/>
             <w:tcMar>
-              <w:left w:w="51" w:type="dxa"/>
+              <w:left w:w="48" w:type="dxa"/>
             </w:tcMar>
           </w:tcPr>
           <w:p>
@@ -6023,7 +6142,7 @@
             </w:tcBorders>
             <w:shd w:fill="FFFFFF" w:val="clear"/>
             <w:tcMar>
-              <w:left w:w="51" w:type="dxa"/>
+              <w:left w:w="48" w:type="dxa"/>
             </w:tcMar>
           </w:tcPr>
           <w:p>
@@ -6051,7 +6170,7 @@
             </w:tcBorders>
             <w:shd w:fill="FFFFFF" w:val="clear"/>
             <w:tcMar>
-              <w:left w:w="51" w:type="dxa"/>
+              <w:left w:w="48" w:type="dxa"/>
             </w:tcMar>
           </w:tcPr>
           <w:p>
@@ -6079,7 +6198,7 @@
             </w:tcBorders>
             <w:shd w:fill="FFFFFF" w:val="clear"/>
             <w:tcMar>
-              <w:left w:w="51" w:type="dxa"/>
+              <w:left w:w="48" w:type="dxa"/>
             </w:tcMar>
           </w:tcPr>
           <w:p>
@@ -6107,7 +6226,7 @@
             </w:tcBorders>
             <w:shd w:fill="FFFFFF" w:val="clear"/>
             <w:tcMar>
-              <w:left w:w="51" w:type="dxa"/>
+              <w:left w:w="48" w:type="dxa"/>
             </w:tcMar>
           </w:tcPr>
           <w:p>
@@ -6135,7 +6254,7 @@
             </w:tcBorders>
             <w:shd w:fill="FFFFFF" w:val="clear"/>
             <w:tcMar>
-              <w:left w:w="51" w:type="dxa"/>
+              <w:left w:w="48" w:type="dxa"/>
             </w:tcMar>
           </w:tcPr>
           <w:p>
@@ -6168,7 +6287,7 @@
             </w:tcBorders>
             <w:shd w:fill="FFFFFF" w:val="clear"/>
             <w:tcMar>
-              <w:left w:w="51" w:type="dxa"/>
+              <w:left w:w="48" w:type="dxa"/>
             </w:tcMar>
           </w:tcPr>
           <w:p>
@@ -6202,7 +6321,7 @@
             </w:tcBorders>
             <w:shd w:fill="FFFFFF" w:val="clear"/>
             <w:tcMar>
-              <w:left w:w="51" w:type="dxa"/>
+              <w:left w:w="48" w:type="dxa"/>
             </w:tcMar>
           </w:tcPr>
           <w:p>
@@ -6230,7 +6349,7 @@
             </w:tcBorders>
             <w:shd w:fill="FFFFFF" w:val="clear"/>
             <w:tcMar>
-              <w:left w:w="51" w:type="dxa"/>
+              <w:left w:w="48" w:type="dxa"/>
             </w:tcMar>
           </w:tcPr>
           <w:p>
@@ -6258,7 +6377,7 @@
             </w:tcBorders>
             <w:shd w:fill="FFFFFF" w:val="clear"/>
             <w:tcMar>
-              <w:left w:w="51" w:type="dxa"/>
+              <w:left w:w="48" w:type="dxa"/>
             </w:tcMar>
           </w:tcPr>
           <w:p>
@@ -6286,7 +6405,7 @@
             </w:tcBorders>
             <w:shd w:fill="FFFFFF" w:val="clear"/>
             <w:tcMar>
-              <w:left w:w="51" w:type="dxa"/>
+              <w:left w:w="48" w:type="dxa"/>
             </w:tcMar>
           </w:tcPr>
           <w:p>
@@ -6314,7 +6433,7 @@
             </w:tcBorders>
             <w:shd w:fill="FFFFFF" w:val="clear"/>
             <w:tcMar>
-              <w:left w:w="51" w:type="dxa"/>
+              <w:left w:w="48" w:type="dxa"/>
             </w:tcMar>
           </w:tcPr>
           <w:p>
@@ -6342,7 +6461,7 @@
             </w:tcBorders>
             <w:shd w:fill="FFFFFF" w:val="clear"/>
             <w:tcMar>
-              <w:left w:w="51" w:type="dxa"/>
+              <w:left w:w="48" w:type="dxa"/>
             </w:tcMar>
           </w:tcPr>
           <w:p>
@@ -6375,7 +6494,7 @@
             </w:tcBorders>
             <w:shd w:fill="FFFFFF" w:val="clear"/>
             <w:tcMar>
-              <w:left w:w="51" w:type="dxa"/>
+              <w:left w:w="48" w:type="dxa"/>
             </w:tcMar>
           </w:tcPr>
           <w:p>
@@ -6409,7 +6528,7 @@
             </w:tcBorders>
             <w:shd w:fill="FFFFFF" w:val="clear"/>
             <w:tcMar>
-              <w:left w:w="51" w:type="dxa"/>
+              <w:left w:w="48" w:type="dxa"/>
             </w:tcMar>
           </w:tcPr>
           <w:p>
@@ -6437,7 +6556,7 @@
             </w:tcBorders>
             <w:shd w:fill="FFFFFF" w:val="clear"/>
             <w:tcMar>
-              <w:left w:w="51" w:type="dxa"/>
+              <w:left w:w="48" w:type="dxa"/>
             </w:tcMar>
           </w:tcPr>
           <w:p>
@@ -6465,7 +6584,7 @@
             </w:tcBorders>
             <w:shd w:fill="FFFFFF" w:val="clear"/>
             <w:tcMar>
-              <w:left w:w="51" w:type="dxa"/>
+              <w:left w:w="48" w:type="dxa"/>
             </w:tcMar>
           </w:tcPr>
           <w:p>
@@ -6493,7 +6612,7 @@
             </w:tcBorders>
             <w:shd w:fill="FFFFFF" w:val="clear"/>
             <w:tcMar>
-              <w:left w:w="51" w:type="dxa"/>
+              <w:left w:w="48" w:type="dxa"/>
             </w:tcMar>
           </w:tcPr>
           <w:p>
@@ -6521,7 +6640,7 @@
             </w:tcBorders>
             <w:shd w:fill="FFFFFF" w:val="clear"/>
             <w:tcMar>
-              <w:left w:w="51" w:type="dxa"/>
+              <w:left w:w="48" w:type="dxa"/>
             </w:tcMar>
           </w:tcPr>
           <w:p>
@@ -6549,7 +6668,7 @@
             </w:tcBorders>
             <w:shd w:fill="FFFFFF" w:val="clear"/>
             <w:tcMar>
-              <w:left w:w="51" w:type="dxa"/>
+              <w:left w:w="48" w:type="dxa"/>
             </w:tcMar>
           </w:tcPr>
           <w:p>
@@ -6582,7 +6701,7 @@
             </w:tcBorders>
             <w:shd w:fill="FFFFFF" w:val="clear"/>
             <w:tcMar>
-              <w:left w:w="51" w:type="dxa"/>
+              <w:left w:w="48" w:type="dxa"/>
             </w:tcMar>
           </w:tcPr>
           <w:p>
@@ -6616,7 +6735,7 @@
             </w:tcBorders>
             <w:shd w:fill="FFFFFF" w:val="clear"/>
             <w:tcMar>
-              <w:left w:w="51" w:type="dxa"/>
+              <w:left w:w="48" w:type="dxa"/>
             </w:tcMar>
           </w:tcPr>
           <w:p>
@@ -6644,7 +6763,7 @@
             </w:tcBorders>
             <w:shd w:fill="FFFFFF" w:val="clear"/>
             <w:tcMar>
-              <w:left w:w="51" w:type="dxa"/>
+              <w:left w:w="48" w:type="dxa"/>
             </w:tcMar>
           </w:tcPr>
           <w:p>
@@ -6672,7 +6791,7 @@
             </w:tcBorders>
             <w:shd w:fill="FFFFFF" w:val="clear"/>
             <w:tcMar>
-              <w:left w:w="51" w:type="dxa"/>
+              <w:left w:w="48" w:type="dxa"/>
             </w:tcMar>
           </w:tcPr>
           <w:p>
@@ -6700,7 +6819,7 @@
             </w:tcBorders>
             <w:shd w:fill="FFFFFF" w:val="clear"/>
             <w:tcMar>
-              <w:left w:w="51" w:type="dxa"/>
+              <w:left w:w="48" w:type="dxa"/>
             </w:tcMar>
           </w:tcPr>
           <w:p>
@@ -6728,7 +6847,7 @@
             </w:tcBorders>
             <w:shd w:fill="FFFFFF" w:val="clear"/>
             <w:tcMar>
-              <w:left w:w="51" w:type="dxa"/>
+              <w:left w:w="48" w:type="dxa"/>
             </w:tcMar>
           </w:tcPr>
           <w:p>
@@ -6756,7 +6875,7 @@
             </w:tcBorders>
             <w:shd w:fill="FFFFFF" w:val="clear"/>
             <w:tcMar>
-              <w:left w:w="51" w:type="dxa"/>
+              <w:left w:w="48" w:type="dxa"/>
             </w:tcMar>
           </w:tcPr>
           <w:p>
@@ -7398,7 +7517,7 @@
     <w:tbl>
       <w:tblPr>
         <w:jc w:val="left"/>
-        <w:tblInd w:w="53" w:type="dxa"/>
+        <w:tblInd w:w="50" w:type="dxa"/>
         <w:tblBorders>
           <w:top w:val="single" w:sz="2" w:space="0" w:color="000001"/>
           <w:left w:val="single" w:sz="2" w:space="0" w:color="000001"/>
@@ -7409,15 +7528,15 @@
         </w:tblBorders>
         <w:tblCellMar>
           <w:top w:w="55" w:type="dxa"/>
-          <w:left w:w="51" w:type="dxa"/>
+          <w:left w:w="48" w:type="dxa"/>
           <w:bottom w:w="55" w:type="dxa"/>
           <w:right w:w="55" w:type="dxa"/>
         </w:tblCellMar>
       </w:tblPr>
       <w:tblGrid>
-        <w:gridCol w:w="4049"/>
+        <w:gridCol w:w="4048"/>
         <w:gridCol w:w="1890"/>
-        <w:gridCol w:w="3961"/>
+        <w:gridCol w:w="3962"/>
       </w:tblGrid>
       <w:tr>
         <w:trPr>
@@ -7426,7 +7545,7 @@
         </w:trPr>
         <w:tc>
           <w:tcPr>
-            <w:tcW w:w="4049" w:type="dxa"/>
+            <w:tcW w:w="4048" w:type="dxa"/>
             <w:tcBorders>
               <w:top w:val="single" w:sz="2" w:space="0" w:color="000001"/>
               <w:left w:val="single" w:sz="2" w:space="0" w:color="000001"/>
@@ -7437,7 +7556,7 @@
             </w:tcBorders>
             <w:shd w:fill="FFFFFF" w:val="clear"/>
             <w:tcMar>
-              <w:left w:w="51" w:type="dxa"/>
+              <w:left w:w="48" w:type="dxa"/>
             </w:tcMar>
           </w:tcPr>
           <w:p>
@@ -7471,7 +7590,7 @@
             </w:tcBorders>
             <w:shd w:fill="FFFFFF" w:val="clear"/>
             <w:tcMar>
-              <w:left w:w="51" w:type="dxa"/>
+              <w:left w:w="48" w:type="dxa"/>
             </w:tcMar>
           </w:tcPr>
           <w:p>
@@ -7494,7 +7613,7 @@
         </w:tc>
         <w:tc>
           <w:tcPr>
-            <w:tcW w:w="3961" w:type="dxa"/>
+            <w:tcW w:w="3962" w:type="dxa"/>
             <w:tcBorders>
               <w:top w:val="single" w:sz="2" w:space="0" w:color="000001"/>
               <w:left w:val="single" w:sz="2" w:space="0" w:color="000001"/>
@@ -7505,7 +7624,7 @@
             </w:tcBorders>
             <w:shd w:fill="FFFFFF" w:val="clear"/>
             <w:tcMar>
-              <w:left w:w="51" w:type="dxa"/>
+              <w:left w:w="48" w:type="dxa"/>
             </w:tcMar>
           </w:tcPr>
           <w:p>
@@ -7533,7 +7652,7 @@
         </w:trPr>
         <w:tc>
           <w:tcPr>
-            <w:tcW w:w="4049" w:type="dxa"/>
+            <w:tcW w:w="4048" w:type="dxa"/>
             <w:tcBorders>
               <w:top w:val="nil"/>
               <w:left w:val="single" w:sz="2" w:space="0" w:color="000001"/>
@@ -7544,7 +7663,7 @@
             </w:tcBorders>
             <w:shd w:fill="FFFFFF" w:val="clear"/>
             <w:tcMar>
-              <w:left w:w="51" w:type="dxa"/>
+              <w:left w:w="48" w:type="dxa"/>
             </w:tcMar>
           </w:tcPr>
           <w:p>
@@ -7582,7 +7701,7 @@
             </w:tcBorders>
             <w:shd w:fill="FFFFFF" w:val="clear"/>
             <w:tcMar>
-              <w:left w:w="51" w:type="dxa"/>
+              <w:left w:w="48" w:type="dxa"/>
             </w:tcMar>
           </w:tcPr>
           <w:p>
@@ -7605,7 +7724,7 @@
         </w:tc>
         <w:tc>
           <w:tcPr>
-            <w:tcW w:w="3961" w:type="dxa"/>
+            <w:tcW w:w="3962" w:type="dxa"/>
             <w:tcBorders>
               <w:top w:val="nil"/>
               <w:left w:val="single" w:sz="2" w:space="0" w:color="000001"/>
@@ -7616,7 +7735,7 @@
             </w:tcBorders>
             <w:shd w:fill="FFFFFF" w:val="clear"/>
             <w:tcMar>
-              <w:left w:w="51" w:type="dxa"/>
+              <w:left w:w="48" w:type="dxa"/>
             </w:tcMar>
           </w:tcPr>
           <w:p>
@@ -7644,7 +7763,7 @@
         </w:trPr>
         <w:tc>
           <w:tcPr>
-            <w:tcW w:w="4049" w:type="dxa"/>
+            <w:tcW w:w="4048" w:type="dxa"/>
             <w:tcBorders>
               <w:top w:val="nil"/>
               <w:left w:val="single" w:sz="2" w:space="0" w:color="000001"/>
@@ -7655,7 +7774,7 @@
             </w:tcBorders>
             <w:shd w:fill="FFFFFF" w:val="clear"/>
             <w:tcMar>
-              <w:left w:w="51" w:type="dxa"/>
+              <w:left w:w="48" w:type="dxa"/>
             </w:tcMar>
           </w:tcPr>
           <w:p>
@@ -7683,7 +7802,7 @@
             </w:tcBorders>
             <w:shd w:fill="FFFFFF" w:val="clear"/>
             <w:tcMar>
-              <w:left w:w="51" w:type="dxa"/>
+              <w:left w:w="48" w:type="dxa"/>
             </w:tcMar>
           </w:tcPr>
           <w:p>
@@ -7700,7 +7819,7 @@
         </w:tc>
         <w:tc>
           <w:tcPr>
-            <w:tcW w:w="3961" w:type="dxa"/>
+            <w:tcW w:w="3962" w:type="dxa"/>
             <w:tcBorders>
               <w:top w:val="nil"/>
               <w:left w:val="single" w:sz="2" w:space="0" w:color="000001"/>
@@ -7711,7 +7830,7 @@
             </w:tcBorders>
             <w:shd w:fill="FFFFFF" w:val="clear"/>
             <w:tcMar>
-              <w:left w:w="51" w:type="dxa"/>
+              <w:left w:w="48" w:type="dxa"/>
             </w:tcMar>
           </w:tcPr>
           <w:p>
@@ -7733,7 +7852,7 @@
         </w:trPr>
         <w:tc>
           <w:tcPr>
-            <w:tcW w:w="4049" w:type="dxa"/>
+            <w:tcW w:w="4048" w:type="dxa"/>
             <w:tcBorders>
               <w:top w:val="nil"/>
               <w:left w:val="single" w:sz="2" w:space="0" w:color="000001"/>
@@ -7744,7 +7863,7 @@
             </w:tcBorders>
             <w:shd w:fill="FFFFFF" w:val="clear"/>
             <w:tcMar>
-              <w:left w:w="51" w:type="dxa"/>
+              <w:left w:w="48" w:type="dxa"/>
             </w:tcMar>
           </w:tcPr>
           <w:p>
@@ -7772,7 +7891,7 @@
             </w:tcBorders>
             <w:shd w:fill="FFFFFF" w:val="clear"/>
             <w:tcMar>
-              <w:left w:w="51" w:type="dxa"/>
+              <w:left w:w="48" w:type="dxa"/>
             </w:tcMar>
           </w:tcPr>
           <w:p>
@@ -7789,7 +7908,7 @@
         </w:tc>
         <w:tc>
           <w:tcPr>
-            <w:tcW w:w="3961" w:type="dxa"/>
+            <w:tcW w:w="3962" w:type="dxa"/>
             <w:tcBorders>
               <w:top w:val="nil"/>
               <w:left w:val="single" w:sz="2" w:space="0" w:color="000001"/>
@@ -7800,7 +7919,7 @@
             </w:tcBorders>
             <w:shd w:fill="FFFFFF" w:val="clear"/>
             <w:tcMar>
-              <w:left w:w="51" w:type="dxa"/>
+              <w:left w:w="48" w:type="dxa"/>
             </w:tcMar>
           </w:tcPr>
           <w:p>
@@ -7822,7 +7941,7 @@
         </w:trPr>
         <w:tc>
           <w:tcPr>
-            <w:tcW w:w="4049" w:type="dxa"/>
+            <w:tcW w:w="4048" w:type="dxa"/>
             <w:tcBorders>
               <w:top w:val="nil"/>
               <w:left w:val="single" w:sz="2" w:space="0" w:color="000001"/>
@@ -7833,7 +7952,7 @@
             </w:tcBorders>
             <w:shd w:fill="FFFFFF" w:val="clear"/>
             <w:tcMar>
-              <w:left w:w="51" w:type="dxa"/>
+              <w:left w:w="48" w:type="dxa"/>
             </w:tcMar>
           </w:tcPr>
           <w:p>
@@ -7861,7 +7980,7 @@
             </w:tcBorders>
             <w:shd w:fill="FFFFFF" w:val="clear"/>
             <w:tcMar>
-              <w:left w:w="51" w:type="dxa"/>
+              <w:left w:w="48" w:type="dxa"/>
             </w:tcMar>
           </w:tcPr>
           <w:p>
@@ -7878,7 +7997,7 @@
         </w:tc>
         <w:tc>
           <w:tcPr>
-            <w:tcW w:w="3961" w:type="dxa"/>
+            <w:tcW w:w="3962" w:type="dxa"/>
             <w:tcBorders>
               <w:top w:val="nil"/>
               <w:left w:val="single" w:sz="2" w:space="0" w:color="000001"/>
@@ -7889,7 +8008,7 @@
             </w:tcBorders>
             <w:shd w:fill="FFFFFF" w:val="clear"/>
             <w:tcMar>
-              <w:left w:w="51" w:type="dxa"/>
+              <w:left w:w="48" w:type="dxa"/>
             </w:tcMar>
           </w:tcPr>
           <w:p>
@@ -7911,7 +8030,7 @@
         </w:trPr>
         <w:tc>
           <w:tcPr>
-            <w:tcW w:w="4049" w:type="dxa"/>
+            <w:tcW w:w="4048" w:type="dxa"/>
             <w:tcBorders>
               <w:top w:val="nil"/>
               <w:left w:val="single" w:sz="2" w:space="0" w:color="000001"/>
@@ -7922,7 +8041,7 @@
             </w:tcBorders>
             <w:shd w:fill="FFFFFF" w:val="clear"/>
             <w:tcMar>
-              <w:left w:w="51" w:type="dxa"/>
+              <w:left w:w="48" w:type="dxa"/>
             </w:tcMar>
           </w:tcPr>
           <w:p>
@@ -7950,7 +8069,7 @@
             </w:tcBorders>
             <w:shd w:fill="FFFFFF" w:val="clear"/>
             <w:tcMar>
-              <w:left w:w="51" w:type="dxa"/>
+              <w:left w:w="48" w:type="dxa"/>
             </w:tcMar>
           </w:tcPr>
           <w:p>
@@ -7967,7 +8086,7 @@
         </w:tc>
         <w:tc>
           <w:tcPr>
-            <w:tcW w:w="3961" w:type="dxa"/>
+            <w:tcW w:w="3962" w:type="dxa"/>
             <w:tcBorders>
               <w:top w:val="nil"/>
               <w:left w:val="single" w:sz="2" w:space="0" w:color="000001"/>
@@ -7978,7 +8097,7 @@
             </w:tcBorders>
             <w:shd w:fill="FFFFFF" w:val="clear"/>
             <w:tcMar>
-              <w:left w:w="51" w:type="dxa"/>
+              <w:left w:w="48" w:type="dxa"/>
             </w:tcMar>
           </w:tcPr>
           <w:p>
@@ -8000,7 +8119,7 @@
         </w:trPr>
         <w:tc>
           <w:tcPr>
-            <w:tcW w:w="4049" w:type="dxa"/>
+            <w:tcW w:w="4048" w:type="dxa"/>
             <w:tcBorders>
               <w:top w:val="nil"/>
               <w:left w:val="single" w:sz="2" w:space="0" w:color="000001"/>
@@ -8011,7 +8130,7 @@
             </w:tcBorders>
             <w:shd w:fill="FFFFFF" w:val="clear"/>
             <w:tcMar>
-              <w:left w:w="51" w:type="dxa"/>
+              <w:left w:w="48" w:type="dxa"/>
             </w:tcMar>
           </w:tcPr>
           <w:p>
@@ -8039,7 +8158,7 @@
             </w:tcBorders>
             <w:shd w:fill="FFFFFF" w:val="clear"/>
             <w:tcMar>
-              <w:left w:w="51" w:type="dxa"/>
+              <w:left w:w="48" w:type="dxa"/>
             </w:tcMar>
           </w:tcPr>
           <w:p>
@@ -8056,7 +8175,7 @@
         </w:tc>
         <w:tc>
           <w:tcPr>
-            <w:tcW w:w="3961" w:type="dxa"/>
+            <w:tcW w:w="3962" w:type="dxa"/>
             <w:tcBorders>
               <w:top w:val="nil"/>
               <w:left w:val="single" w:sz="2" w:space="0" w:color="000001"/>
@@ -8067,7 +8186,7 @@
             </w:tcBorders>
             <w:shd w:fill="FFFFFF" w:val="clear"/>
             <w:tcMar>
-              <w:left w:w="51" w:type="dxa"/>
+              <w:left w:w="48" w:type="dxa"/>
             </w:tcMar>
           </w:tcPr>
           <w:p>
@@ -8089,7 +8208,7 @@
         </w:trPr>
         <w:tc>
           <w:tcPr>
-            <w:tcW w:w="4049" w:type="dxa"/>
+            <w:tcW w:w="4048" w:type="dxa"/>
             <w:tcBorders>
               <w:top w:val="nil"/>
               <w:left w:val="single" w:sz="2" w:space="0" w:color="000001"/>
@@ -8100,7 +8219,7 @@
             </w:tcBorders>
             <w:shd w:fill="FFFFFF" w:val="clear"/>
             <w:tcMar>
-              <w:left w:w="51" w:type="dxa"/>
+              <w:left w:w="48" w:type="dxa"/>
             </w:tcMar>
           </w:tcPr>
           <w:p>
@@ -8128,7 +8247,7 @@
             </w:tcBorders>
             <w:shd w:fill="FFFFFF" w:val="clear"/>
             <w:tcMar>
-              <w:left w:w="51" w:type="dxa"/>
+              <w:left w:w="48" w:type="dxa"/>
             </w:tcMar>
           </w:tcPr>
           <w:p>
@@ -8145,7 +8264,7 @@
         </w:tc>
         <w:tc>
           <w:tcPr>
-            <w:tcW w:w="3961" w:type="dxa"/>
+            <w:tcW w:w="3962" w:type="dxa"/>
             <w:tcBorders>
               <w:top w:val="nil"/>
               <w:left w:val="single" w:sz="2" w:space="0" w:color="000001"/>
@@ -8156,7 +8275,7 @@
             </w:tcBorders>
             <w:shd w:fill="FFFFFF" w:val="clear"/>
             <w:tcMar>
-              <w:left w:w="51" w:type="dxa"/>
+              <w:left w:w="48" w:type="dxa"/>
             </w:tcMar>
           </w:tcPr>
           <w:p>
@@ -8178,7 +8297,7 @@
         </w:trPr>
         <w:tc>
           <w:tcPr>
-            <w:tcW w:w="4049" w:type="dxa"/>
+            <w:tcW w:w="4048" w:type="dxa"/>
             <w:tcBorders>
               <w:top w:val="nil"/>
               <w:left w:val="single" w:sz="2" w:space="0" w:color="000001"/>
@@ -8189,7 +8308,7 @@
             </w:tcBorders>
             <w:shd w:fill="FFFFFF" w:val="clear"/>
             <w:tcMar>
-              <w:left w:w="51" w:type="dxa"/>
+              <w:left w:w="48" w:type="dxa"/>
             </w:tcMar>
           </w:tcPr>
           <w:p>
@@ -8217,7 +8336,7 @@
             </w:tcBorders>
             <w:shd w:fill="FFFFFF" w:val="clear"/>
             <w:tcMar>
-              <w:left w:w="51" w:type="dxa"/>
+              <w:left w:w="48" w:type="dxa"/>
             </w:tcMar>
           </w:tcPr>
           <w:p>
@@ -8234,7 +8353,7 @@
         </w:tc>
         <w:tc>
           <w:tcPr>
-            <w:tcW w:w="3961" w:type="dxa"/>
+            <w:tcW w:w="3962" w:type="dxa"/>
             <w:tcBorders>
               <w:top w:val="nil"/>
               <w:left w:val="single" w:sz="2" w:space="0" w:color="000001"/>
@@ -8245,7 +8364,7 @@
             </w:tcBorders>
             <w:shd w:fill="FFFFFF" w:val="clear"/>
             <w:tcMar>
-              <w:left w:w="51" w:type="dxa"/>
+              <w:left w:w="48" w:type="dxa"/>
             </w:tcMar>
           </w:tcPr>
           <w:p>
@@ -8267,7 +8386,7 @@
         </w:trPr>
         <w:tc>
           <w:tcPr>
-            <w:tcW w:w="4049" w:type="dxa"/>
+            <w:tcW w:w="4048" w:type="dxa"/>
             <w:tcBorders>
               <w:top w:val="nil"/>
               <w:left w:val="single" w:sz="2" w:space="0" w:color="000001"/>
@@ -8278,7 +8397,7 @@
             </w:tcBorders>
             <w:shd w:fill="FFFFFF" w:val="clear"/>
             <w:tcMar>
-              <w:left w:w="51" w:type="dxa"/>
+              <w:left w:w="48" w:type="dxa"/>
             </w:tcMar>
           </w:tcPr>
           <w:p>
@@ -8316,7 +8435,7 @@
             </w:tcBorders>
             <w:shd w:fill="FFFFFF" w:val="clear"/>
             <w:tcMar>
-              <w:left w:w="51" w:type="dxa"/>
+              <w:left w:w="48" w:type="dxa"/>
             </w:tcMar>
           </w:tcPr>
           <w:p>
@@ -8339,7 +8458,7 @@
         </w:tc>
         <w:tc>
           <w:tcPr>
-            <w:tcW w:w="3961" w:type="dxa"/>
+            <w:tcW w:w="3962" w:type="dxa"/>
             <w:tcBorders>
               <w:top w:val="nil"/>
               <w:left w:val="single" w:sz="2" w:space="0" w:color="000001"/>
@@ -8350,7 +8469,7 @@
             </w:tcBorders>
             <w:shd w:fill="FFFFFF" w:val="clear"/>
             <w:tcMar>
-              <w:left w:w="51" w:type="dxa"/>
+              <w:left w:w="48" w:type="dxa"/>
             </w:tcMar>
           </w:tcPr>
           <w:p>
@@ -8378,7 +8497,7 @@
         </w:trPr>
         <w:tc>
           <w:tcPr>
-            <w:tcW w:w="4049" w:type="dxa"/>
+            <w:tcW w:w="4048" w:type="dxa"/>
             <w:tcBorders>
               <w:top w:val="nil"/>
               <w:left w:val="single" w:sz="2" w:space="0" w:color="000001"/>
@@ -8389,7 +8508,7 @@
             </w:tcBorders>
             <w:shd w:fill="FFFFFF" w:val="clear"/>
             <w:tcMar>
-              <w:left w:w="51" w:type="dxa"/>
+              <w:left w:w="48" w:type="dxa"/>
             </w:tcMar>
           </w:tcPr>
           <w:p>
@@ -8417,7 +8536,7 @@
             </w:tcBorders>
             <w:shd w:fill="FFFFFF" w:val="clear"/>
             <w:tcMar>
-              <w:left w:w="51" w:type="dxa"/>
+              <w:left w:w="48" w:type="dxa"/>
             </w:tcMar>
           </w:tcPr>
           <w:p>
@@ -8434,7 +8553,7 @@
         </w:tc>
         <w:tc>
           <w:tcPr>
-            <w:tcW w:w="3961" w:type="dxa"/>
+            <w:tcW w:w="3962" w:type="dxa"/>
             <w:tcBorders>
               <w:top w:val="nil"/>
               <w:left w:val="single" w:sz="2" w:space="0" w:color="000001"/>
@@ -8445,7 +8564,7 @@
             </w:tcBorders>
             <w:shd w:fill="FFFFFF" w:val="clear"/>
             <w:tcMar>
-              <w:left w:w="51" w:type="dxa"/>
+              <w:left w:w="48" w:type="dxa"/>
             </w:tcMar>
           </w:tcPr>
           <w:p>
@@ -8467,7 +8586,7 @@
         </w:trPr>
         <w:tc>
           <w:tcPr>
-            <w:tcW w:w="4049" w:type="dxa"/>
+            <w:tcW w:w="4048" w:type="dxa"/>
             <w:tcBorders>
               <w:top w:val="nil"/>
               <w:left w:val="single" w:sz="2" w:space="0" w:color="000001"/>
@@ -8478,7 +8597,7 @@
             </w:tcBorders>
             <w:shd w:fill="FFFFFF" w:val="clear"/>
             <w:tcMar>
-              <w:left w:w="51" w:type="dxa"/>
+              <w:left w:w="48" w:type="dxa"/>
             </w:tcMar>
           </w:tcPr>
           <w:p>
@@ -8506,7 +8625,7 @@
             </w:tcBorders>
             <w:shd w:fill="FFFFFF" w:val="clear"/>
             <w:tcMar>
-              <w:left w:w="51" w:type="dxa"/>
+              <w:left w:w="48" w:type="dxa"/>
             </w:tcMar>
           </w:tcPr>
           <w:p>
@@ -8523,7 +8642,7 @@
         </w:tc>
         <w:tc>
           <w:tcPr>
-            <w:tcW w:w="3961" w:type="dxa"/>
+            <w:tcW w:w="3962" w:type="dxa"/>
             <w:tcBorders>
               <w:top w:val="nil"/>
               <w:left w:val="single" w:sz="2" w:space="0" w:color="000001"/>
@@ -8534,7 +8653,7 @@
             </w:tcBorders>
             <w:shd w:fill="FFFFFF" w:val="clear"/>
             <w:tcMar>
-              <w:left w:w="51" w:type="dxa"/>
+              <w:left w:w="48" w:type="dxa"/>
             </w:tcMar>
           </w:tcPr>
           <w:p>
@@ -8556,7 +8675,7 @@
         </w:trPr>
         <w:tc>
           <w:tcPr>
-            <w:tcW w:w="4049" w:type="dxa"/>
+            <w:tcW w:w="4048" w:type="dxa"/>
             <w:tcBorders>
               <w:top w:val="nil"/>
               <w:left w:val="single" w:sz="2" w:space="0" w:color="000001"/>
@@ -8567,7 +8686,7 @@
             </w:tcBorders>
             <w:shd w:fill="FFFFFF" w:val="clear"/>
             <w:tcMar>
-              <w:left w:w="51" w:type="dxa"/>
+              <w:left w:w="48" w:type="dxa"/>
             </w:tcMar>
           </w:tcPr>
           <w:p>
@@ -8595,7 +8714,7 @@
             </w:tcBorders>
             <w:shd w:fill="FFFFFF" w:val="clear"/>
             <w:tcMar>
-              <w:left w:w="51" w:type="dxa"/>
+              <w:left w:w="48" w:type="dxa"/>
             </w:tcMar>
           </w:tcPr>
           <w:p>
@@ -8612,7 +8731,7 @@
         </w:tc>
         <w:tc>
           <w:tcPr>
-            <w:tcW w:w="3961" w:type="dxa"/>
+            <w:tcW w:w="3962" w:type="dxa"/>
             <w:tcBorders>
               <w:top w:val="nil"/>
               <w:left w:val="single" w:sz="2" w:space="0" w:color="000001"/>
@@ -8623,7 +8742,7 @@
             </w:tcBorders>
             <w:shd w:fill="FFFFFF" w:val="clear"/>
             <w:tcMar>
-              <w:left w:w="51" w:type="dxa"/>
+              <w:left w:w="48" w:type="dxa"/>
             </w:tcMar>
           </w:tcPr>
           <w:p>
@@ -8645,7 +8764,7 @@
         </w:trPr>
         <w:tc>
           <w:tcPr>
-            <w:tcW w:w="4049" w:type="dxa"/>
+            <w:tcW w:w="4048" w:type="dxa"/>
             <w:tcBorders>
               <w:top w:val="nil"/>
               <w:left w:val="single" w:sz="2" w:space="0" w:color="000001"/>
@@ -8656,7 +8775,7 @@
             </w:tcBorders>
             <w:shd w:fill="FFFFFF" w:val="clear"/>
             <w:tcMar>
-              <w:left w:w="51" w:type="dxa"/>
+              <w:left w:w="48" w:type="dxa"/>
             </w:tcMar>
           </w:tcPr>
           <w:p>
@@ -8684,7 +8803,7 @@
             </w:tcBorders>
             <w:shd w:fill="FFFFFF" w:val="clear"/>
             <w:tcMar>
-              <w:left w:w="51" w:type="dxa"/>
+              <w:left w:w="48" w:type="dxa"/>
             </w:tcMar>
           </w:tcPr>
           <w:p>
@@ -8701,7 +8820,7 @@
         </w:tc>
         <w:tc>
           <w:tcPr>
-            <w:tcW w:w="3961" w:type="dxa"/>
+            <w:tcW w:w="3962" w:type="dxa"/>
             <w:tcBorders>
               <w:top w:val="nil"/>
               <w:left w:val="single" w:sz="2" w:space="0" w:color="000001"/>
@@ -8712,7 +8831,7 @@
             </w:tcBorders>
             <w:shd w:fill="FFFFFF" w:val="clear"/>
             <w:tcMar>
-              <w:left w:w="51" w:type="dxa"/>
+              <w:left w:w="48" w:type="dxa"/>
             </w:tcMar>
           </w:tcPr>
           <w:p>
@@ -8734,7 +8853,7 @@
         </w:trPr>
         <w:tc>
           <w:tcPr>
-            <w:tcW w:w="4049" w:type="dxa"/>
+            <w:tcW w:w="4048" w:type="dxa"/>
             <w:tcBorders>
               <w:top w:val="nil"/>
               <w:left w:val="single" w:sz="2" w:space="0" w:color="000001"/>
@@ -8745,7 +8864,7 @@
             </w:tcBorders>
             <w:shd w:fill="FFFFFF" w:val="clear"/>
             <w:tcMar>
-              <w:left w:w="51" w:type="dxa"/>
+              <w:left w:w="48" w:type="dxa"/>
             </w:tcMar>
           </w:tcPr>
           <w:p>
@@ -8773,7 +8892,7 @@
             </w:tcBorders>
             <w:shd w:fill="FFFFFF" w:val="clear"/>
             <w:tcMar>
-              <w:left w:w="51" w:type="dxa"/>
+              <w:left w:w="48" w:type="dxa"/>
             </w:tcMar>
           </w:tcPr>
           <w:p>
@@ -8790,7 +8909,7 @@
         </w:tc>
         <w:tc>
           <w:tcPr>
-            <w:tcW w:w="3961" w:type="dxa"/>
+            <w:tcW w:w="3962" w:type="dxa"/>
             <w:tcBorders>
               <w:top w:val="nil"/>
               <w:left w:val="single" w:sz="2" w:space="0" w:color="000001"/>
@@ -8801,7 +8920,7 @@
             </w:tcBorders>
             <w:shd w:fill="FFFFFF" w:val="clear"/>
             <w:tcMar>
-              <w:left w:w="51" w:type="dxa"/>
+              <w:left w:w="48" w:type="dxa"/>
             </w:tcMar>
           </w:tcPr>
           <w:p>
@@ -8823,7 +8942,7 @@
         </w:trPr>
         <w:tc>
           <w:tcPr>
-            <w:tcW w:w="4049" w:type="dxa"/>
+            <w:tcW w:w="4048" w:type="dxa"/>
             <w:tcBorders>
               <w:top w:val="nil"/>
               <w:left w:val="single" w:sz="2" w:space="0" w:color="000001"/>
@@ -8834,7 +8953,7 @@
             </w:tcBorders>
             <w:shd w:fill="FFFFFF" w:val="clear"/>
             <w:tcMar>
-              <w:left w:w="51" w:type="dxa"/>
+              <w:left w:w="48" w:type="dxa"/>
             </w:tcMar>
           </w:tcPr>
           <w:p>
@@ -8872,7 +8991,7 @@
             </w:tcBorders>
             <w:shd w:fill="FFFFFF" w:val="clear"/>
             <w:tcMar>
-              <w:left w:w="51" w:type="dxa"/>
+              <w:left w:w="48" w:type="dxa"/>
             </w:tcMar>
           </w:tcPr>
           <w:p>
@@ -8895,7 +9014,7 @@
         </w:tc>
         <w:tc>
           <w:tcPr>
-            <w:tcW w:w="3961" w:type="dxa"/>
+            <w:tcW w:w="3962" w:type="dxa"/>
             <w:tcBorders>
               <w:top w:val="nil"/>
               <w:left w:val="single" w:sz="2" w:space="0" w:color="000001"/>
@@ -8906,7 +9025,7 @@
             </w:tcBorders>
             <w:shd w:fill="FFFFFF" w:val="clear"/>
             <w:tcMar>
-              <w:left w:w="51" w:type="dxa"/>
+              <w:left w:w="48" w:type="dxa"/>
             </w:tcMar>
           </w:tcPr>
           <w:p>
@@ -8934,7 +9053,7 @@
         </w:trPr>
         <w:tc>
           <w:tcPr>
-            <w:tcW w:w="4049" w:type="dxa"/>
+            <w:tcW w:w="4048" w:type="dxa"/>
             <w:tcBorders>
               <w:top w:val="nil"/>
               <w:left w:val="single" w:sz="2" w:space="0" w:color="000001"/>
@@ -8945,7 +9064,7 @@
             </w:tcBorders>
             <w:shd w:fill="FFFFFF" w:val="clear"/>
             <w:tcMar>
-              <w:left w:w="51" w:type="dxa"/>
+              <w:left w:w="48" w:type="dxa"/>
             </w:tcMar>
           </w:tcPr>
           <w:p>
@@ -8973,7 +9092,7 @@
             </w:tcBorders>
             <w:shd w:fill="FFFFFF" w:val="clear"/>
             <w:tcMar>
-              <w:left w:w="51" w:type="dxa"/>
+              <w:left w:w="48" w:type="dxa"/>
             </w:tcMar>
           </w:tcPr>
           <w:p>
@@ -8990,7 +9109,7 @@
         </w:tc>
         <w:tc>
           <w:tcPr>
-            <w:tcW w:w="3961" w:type="dxa"/>
+            <w:tcW w:w="3962" w:type="dxa"/>
             <w:tcBorders>
               <w:top w:val="nil"/>
               <w:left w:val="single" w:sz="2" w:space="0" w:color="000001"/>
@@ -9001,7 +9120,7 @@
             </w:tcBorders>
             <w:shd w:fill="FFFFFF" w:val="clear"/>
             <w:tcMar>
-              <w:left w:w="51" w:type="dxa"/>
+              <w:left w:w="48" w:type="dxa"/>
             </w:tcMar>
           </w:tcPr>
           <w:p>
@@ -9023,7 +9142,7 @@
         </w:trPr>
         <w:tc>
           <w:tcPr>
-            <w:tcW w:w="4049" w:type="dxa"/>
+            <w:tcW w:w="4048" w:type="dxa"/>
             <w:tcBorders>
               <w:top w:val="nil"/>
               <w:left w:val="single" w:sz="2" w:space="0" w:color="000001"/>
@@ -9034,7 +9153,7 @@
             </w:tcBorders>
             <w:shd w:fill="FFFFFF" w:val="clear"/>
             <w:tcMar>
-              <w:left w:w="51" w:type="dxa"/>
+              <w:left w:w="48" w:type="dxa"/>
             </w:tcMar>
           </w:tcPr>
           <w:p>
@@ -9062,7 +9181,7 @@
             </w:tcBorders>
             <w:shd w:fill="FFFFFF" w:val="clear"/>
             <w:tcMar>
-              <w:left w:w="51" w:type="dxa"/>
+              <w:left w:w="48" w:type="dxa"/>
             </w:tcMar>
           </w:tcPr>
           <w:p>
@@ -9079,7 +9198,7 @@
         </w:tc>
         <w:tc>
           <w:tcPr>
-            <w:tcW w:w="3961" w:type="dxa"/>
+            <w:tcW w:w="3962" w:type="dxa"/>
             <w:tcBorders>
               <w:top w:val="nil"/>
               <w:left w:val="single" w:sz="2" w:space="0" w:color="000001"/>
@@ -9090,7 +9209,7 @@
             </w:tcBorders>
             <w:shd w:fill="FFFFFF" w:val="clear"/>
             <w:tcMar>
-              <w:left w:w="51" w:type="dxa"/>
+              <w:left w:w="48" w:type="dxa"/>
             </w:tcMar>
           </w:tcPr>
           <w:p>
@@ -9112,7 +9231,7 @@
         </w:trPr>
         <w:tc>
           <w:tcPr>
-            <w:tcW w:w="4049" w:type="dxa"/>
+            <w:tcW w:w="4048" w:type="dxa"/>
             <w:tcBorders>
               <w:top w:val="nil"/>
               <w:left w:val="single" w:sz="2" w:space="0" w:color="000001"/>
@@ -9123,7 +9242,7 @@
             </w:tcBorders>
             <w:shd w:fill="FFFFFF" w:val="clear"/>
             <w:tcMar>
-              <w:left w:w="51" w:type="dxa"/>
+              <w:left w:w="48" w:type="dxa"/>
             </w:tcMar>
           </w:tcPr>
           <w:p>
@@ -9151,7 +9270,7 @@
             </w:tcBorders>
             <w:shd w:fill="FFFFFF" w:val="clear"/>
             <w:tcMar>
-              <w:left w:w="51" w:type="dxa"/>
+              <w:left w:w="48" w:type="dxa"/>
             </w:tcMar>
           </w:tcPr>
           <w:p>
@@ -9168,7 +9287,7 @@
         </w:tc>
         <w:tc>
           <w:tcPr>
-            <w:tcW w:w="3961" w:type="dxa"/>
+            <w:tcW w:w="3962" w:type="dxa"/>
             <w:tcBorders>
               <w:top w:val="nil"/>
               <w:left w:val="single" w:sz="2" w:space="0" w:color="000001"/>
@@ -9179,7 +9298,7 @@
             </w:tcBorders>
             <w:shd w:fill="FFFFFF" w:val="clear"/>
             <w:tcMar>
-              <w:left w:w="51" w:type="dxa"/>
+              <w:left w:w="48" w:type="dxa"/>
             </w:tcMar>
           </w:tcPr>
           <w:p>
@@ -9201,7 +9320,7 @@
         </w:trPr>
         <w:tc>
           <w:tcPr>
-            <w:tcW w:w="4049" w:type="dxa"/>
+            <w:tcW w:w="4048" w:type="dxa"/>
             <w:tcBorders>
               <w:top w:val="nil"/>
               <w:left w:val="single" w:sz="2" w:space="0" w:color="000001"/>
@@ -9212,7 +9331,7 @@
             </w:tcBorders>
             <w:shd w:fill="FFFFFF" w:val="clear"/>
             <w:tcMar>
-              <w:left w:w="51" w:type="dxa"/>
+              <w:left w:w="48" w:type="dxa"/>
             </w:tcMar>
           </w:tcPr>
           <w:p>
@@ -9240,7 +9359,7 @@
             </w:tcBorders>
             <w:shd w:fill="FFFFFF" w:val="clear"/>
             <w:tcMar>
-              <w:left w:w="51" w:type="dxa"/>
+              <w:left w:w="48" w:type="dxa"/>
             </w:tcMar>
           </w:tcPr>
           <w:p>
@@ -9257,7 +9376,7 @@
         </w:tc>
         <w:tc>
           <w:tcPr>
-            <w:tcW w:w="3961" w:type="dxa"/>
+            <w:tcW w:w="3962" w:type="dxa"/>
             <w:tcBorders>
               <w:top w:val="nil"/>
               <w:left w:val="single" w:sz="2" w:space="0" w:color="000001"/>
@@ -9268,7 +9387,7 @@
             </w:tcBorders>
             <w:shd w:fill="FFFFFF" w:val="clear"/>
             <w:tcMar>
-              <w:left w:w="51" w:type="dxa"/>
+              <w:left w:w="48" w:type="dxa"/>
             </w:tcMar>
           </w:tcPr>
           <w:p>
@@ -9290,7 +9409,7 @@
         </w:trPr>
         <w:tc>
           <w:tcPr>
-            <w:tcW w:w="4049" w:type="dxa"/>
+            <w:tcW w:w="4048" w:type="dxa"/>
             <w:tcBorders>
               <w:top w:val="nil"/>
               <w:left w:val="single" w:sz="2" w:space="0" w:color="000001"/>
@@ -9301,7 +9420,7 @@
             </w:tcBorders>
             <w:shd w:fill="FFFFFF" w:val="clear"/>
             <w:tcMar>
-              <w:left w:w="51" w:type="dxa"/>
+              <w:left w:w="48" w:type="dxa"/>
             </w:tcMar>
           </w:tcPr>
           <w:p>
@@ -9329,7 +9448,7 @@
             </w:tcBorders>
             <w:shd w:fill="FFFFFF" w:val="clear"/>
             <w:tcMar>
-              <w:left w:w="51" w:type="dxa"/>
+              <w:left w:w="48" w:type="dxa"/>
             </w:tcMar>
           </w:tcPr>
           <w:p>
@@ -9346,7 +9465,7 @@
         </w:tc>
         <w:tc>
           <w:tcPr>
-            <w:tcW w:w="3961" w:type="dxa"/>
+            <w:tcW w:w="3962" w:type="dxa"/>
             <w:tcBorders>
               <w:top w:val="nil"/>
               <w:left w:val="single" w:sz="2" w:space="0" w:color="000001"/>
@@ -9357,7 +9476,7 @@
             </w:tcBorders>
             <w:shd w:fill="FFFFFF" w:val="clear"/>
             <w:tcMar>
-              <w:left w:w="51" w:type="dxa"/>
+              <w:left w:w="48" w:type="dxa"/>
             </w:tcMar>
           </w:tcPr>
           <w:p>
@@ -9379,7 +9498,7 @@
         </w:trPr>
         <w:tc>
           <w:tcPr>
-            <w:tcW w:w="4049" w:type="dxa"/>
+            <w:tcW w:w="4048" w:type="dxa"/>
             <w:tcBorders>
               <w:top w:val="nil"/>
               <w:left w:val="single" w:sz="2" w:space="0" w:color="000001"/>
@@ -9390,7 +9509,7 @@
             </w:tcBorders>
             <w:shd w:fill="FFFFFF" w:val="clear"/>
             <w:tcMar>
-              <w:left w:w="51" w:type="dxa"/>
+              <w:left w:w="48" w:type="dxa"/>
             </w:tcMar>
           </w:tcPr>
           <w:p>
@@ -9418,7 +9537,7 @@
             </w:tcBorders>
             <w:shd w:fill="FFFFFF" w:val="clear"/>
             <w:tcMar>
-              <w:left w:w="51" w:type="dxa"/>
+              <w:left w:w="48" w:type="dxa"/>
             </w:tcMar>
           </w:tcPr>
           <w:p>
@@ -9435,7 +9554,7 @@
         </w:tc>
         <w:tc>
           <w:tcPr>
-            <w:tcW w:w="3961" w:type="dxa"/>
+            <w:tcW w:w="3962" w:type="dxa"/>
             <w:tcBorders>
               <w:top w:val="nil"/>
               <w:left w:val="single" w:sz="2" w:space="0" w:color="000001"/>
@@ -9446,7 +9565,7 @@
             </w:tcBorders>
             <w:shd w:fill="FFFFFF" w:val="clear"/>
             <w:tcMar>
-              <w:left w:w="51" w:type="dxa"/>
+              <w:left w:w="48" w:type="dxa"/>
             </w:tcMar>
           </w:tcPr>
           <w:p>
@@ -9468,7 +9587,7 @@
         </w:trPr>
         <w:tc>
           <w:tcPr>
-            <w:tcW w:w="4049" w:type="dxa"/>
+            <w:tcW w:w="4048" w:type="dxa"/>
             <w:tcBorders>
               <w:top w:val="nil"/>
               <w:left w:val="single" w:sz="2" w:space="0" w:color="000001"/>
@@ -9479,7 +9598,7 @@
             </w:tcBorders>
             <w:shd w:fill="FFFFFF" w:val="clear"/>
             <w:tcMar>
-              <w:left w:w="51" w:type="dxa"/>
+              <w:left w:w="48" w:type="dxa"/>
             </w:tcMar>
           </w:tcPr>
           <w:p>
@@ -9507,7 +9626,7 @@
             </w:tcBorders>
             <w:shd w:fill="FFFFFF" w:val="clear"/>
             <w:tcMar>
-              <w:left w:w="51" w:type="dxa"/>
+              <w:left w:w="48" w:type="dxa"/>
             </w:tcMar>
           </w:tcPr>
           <w:p>
@@ -9524,7 +9643,7 @@
         </w:tc>
         <w:tc>
           <w:tcPr>
-            <w:tcW w:w="3961" w:type="dxa"/>
+            <w:tcW w:w="3962" w:type="dxa"/>
             <w:tcBorders>
               <w:top w:val="nil"/>
               <w:left w:val="single" w:sz="2" w:space="0" w:color="000001"/>
@@ -9535,7 +9654,7 @@
             </w:tcBorders>
             <w:shd w:fill="FFFFFF" w:val="clear"/>
             <w:tcMar>
-              <w:left w:w="51" w:type="dxa"/>
+              <w:left w:w="48" w:type="dxa"/>
             </w:tcMar>
           </w:tcPr>
           <w:p>
@@ -9557,7 +9676,7 @@
         </w:trPr>
         <w:tc>
           <w:tcPr>
-            <w:tcW w:w="4049" w:type="dxa"/>
+            <w:tcW w:w="4048" w:type="dxa"/>
             <w:tcBorders>
               <w:top w:val="nil"/>
               <w:left w:val="single" w:sz="2" w:space="0" w:color="000001"/>
@@ -9568,7 +9687,7 @@
             </w:tcBorders>
             <w:shd w:fill="FFFFFF" w:val="clear"/>
             <w:tcMar>
-              <w:left w:w="51" w:type="dxa"/>
+              <w:left w:w="48" w:type="dxa"/>
             </w:tcMar>
           </w:tcPr>
           <w:p>
@@ -9596,7 +9715,7 @@
             </w:tcBorders>
             <w:shd w:fill="FFFFFF" w:val="clear"/>
             <w:tcMar>
-              <w:left w:w="51" w:type="dxa"/>
+              <w:left w:w="48" w:type="dxa"/>
             </w:tcMar>
           </w:tcPr>
           <w:p>
@@ -9613,7 +9732,7 @@
         </w:tc>
         <w:tc>
           <w:tcPr>
-            <w:tcW w:w="3961" w:type="dxa"/>
+            <w:tcW w:w="3962" w:type="dxa"/>
             <w:tcBorders>
               <w:top w:val="nil"/>
               <w:left w:val="single" w:sz="2" w:space="0" w:color="000001"/>
@@ -9624,7 +9743,7 @@
             </w:tcBorders>
             <w:shd w:fill="FFFFFF" w:val="clear"/>
             <w:tcMar>
-              <w:left w:w="51" w:type="dxa"/>
+              <w:left w:w="48" w:type="dxa"/>
             </w:tcMar>
           </w:tcPr>
           <w:p>
@@ -9646,7 +9765,7 @@
         </w:trPr>
         <w:tc>
           <w:tcPr>
-            <w:tcW w:w="4049" w:type="dxa"/>
+            <w:tcW w:w="4048" w:type="dxa"/>
             <w:tcBorders>
               <w:top w:val="nil"/>
               <w:left w:val="single" w:sz="2" w:space="0" w:color="000001"/>
@@ -9657,7 +9776,7 @@
             </w:tcBorders>
             <w:shd w:fill="FFFFFF" w:val="clear"/>
             <w:tcMar>
-              <w:left w:w="51" w:type="dxa"/>
+              <w:left w:w="48" w:type="dxa"/>
             </w:tcMar>
           </w:tcPr>
           <w:p>
@@ -9685,7 +9804,7 @@
             </w:tcBorders>
             <w:shd w:fill="FFFFFF" w:val="clear"/>
             <w:tcMar>
-              <w:left w:w="51" w:type="dxa"/>
+              <w:left w:w="48" w:type="dxa"/>
             </w:tcMar>
           </w:tcPr>
           <w:p>
@@ -9702,7 +9821,7 @@
         </w:tc>
         <w:tc>
           <w:tcPr>
-            <w:tcW w:w="3961" w:type="dxa"/>
+            <w:tcW w:w="3962" w:type="dxa"/>
             <w:tcBorders>
               <w:top w:val="nil"/>
               <w:left w:val="single" w:sz="2" w:space="0" w:color="000001"/>
@@ -9713,7 +9832,7 @@
             </w:tcBorders>
             <w:shd w:fill="FFFFFF" w:val="clear"/>
             <w:tcMar>
-              <w:left w:w="51" w:type="dxa"/>
+              <w:left w:w="48" w:type="dxa"/>
             </w:tcMar>
           </w:tcPr>
           <w:p>
@@ -9735,7 +9854,7 @@
         </w:trPr>
         <w:tc>
           <w:tcPr>
-            <w:tcW w:w="4049" w:type="dxa"/>
+            <w:tcW w:w="4048" w:type="dxa"/>
             <w:tcBorders>
               <w:top w:val="nil"/>
               <w:left w:val="single" w:sz="2" w:space="0" w:color="000001"/>
@@ -9746,7 +9865,7 @@
             </w:tcBorders>
             <w:shd w:fill="FFFFFF" w:val="clear"/>
             <w:tcMar>
-              <w:left w:w="51" w:type="dxa"/>
+              <w:left w:w="48" w:type="dxa"/>
             </w:tcMar>
           </w:tcPr>
           <w:p>
@@ -9784,7 +9903,7 @@
             </w:tcBorders>
             <w:shd w:fill="FFFFFF" w:val="clear"/>
             <w:tcMar>
-              <w:left w:w="51" w:type="dxa"/>
+              <w:left w:w="48" w:type="dxa"/>
             </w:tcMar>
           </w:tcPr>
           <w:p>
@@ -9807,7 +9926,7 @@
         </w:tc>
         <w:tc>
           <w:tcPr>
-            <w:tcW w:w="3961" w:type="dxa"/>
+            <w:tcW w:w="3962" w:type="dxa"/>
             <w:tcBorders>
               <w:top w:val="nil"/>
               <w:left w:val="single" w:sz="2" w:space="0" w:color="000001"/>
@@ -9818,7 +9937,7 @@
             </w:tcBorders>
             <w:shd w:fill="FFFFFF" w:val="clear"/>
             <w:tcMar>
-              <w:left w:w="51" w:type="dxa"/>
+              <w:left w:w="48" w:type="dxa"/>
             </w:tcMar>
           </w:tcPr>
           <w:p>
@@ -9846,7 +9965,7 @@
         </w:trPr>
         <w:tc>
           <w:tcPr>
-            <w:tcW w:w="4049" w:type="dxa"/>
+            <w:tcW w:w="4048" w:type="dxa"/>
             <w:tcBorders>
               <w:top w:val="nil"/>
               <w:left w:val="single" w:sz="2" w:space="0" w:color="000001"/>
@@ -9857,7 +9976,7 @@
             </w:tcBorders>
             <w:shd w:fill="FFFFFF" w:val="clear"/>
             <w:tcMar>
-              <w:left w:w="51" w:type="dxa"/>
+              <w:left w:w="48" w:type="dxa"/>
             </w:tcMar>
           </w:tcPr>
           <w:p>
@@ -9885,7 +10004,7 @@
             </w:tcBorders>
             <w:shd w:fill="FFFFFF" w:val="clear"/>
             <w:tcMar>
-              <w:left w:w="51" w:type="dxa"/>
+              <w:left w:w="48" w:type="dxa"/>
             </w:tcMar>
           </w:tcPr>
           <w:p>
@@ -9902,7 +10021,7 @@
         </w:tc>
         <w:tc>
           <w:tcPr>
-            <w:tcW w:w="3961" w:type="dxa"/>
+            <w:tcW w:w="3962" w:type="dxa"/>
             <w:tcBorders>
               <w:top w:val="nil"/>
               <w:left w:val="single" w:sz="2" w:space="0" w:color="000001"/>
@@ -9913,7 +10032,7 @@
             </w:tcBorders>
             <w:shd w:fill="FFFFFF" w:val="clear"/>
             <w:tcMar>
-              <w:left w:w="51" w:type="dxa"/>
+              <w:left w:w="48" w:type="dxa"/>
             </w:tcMar>
           </w:tcPr>
           <w:p>
@@ -9935,7 +10054,7 @@
         </w:trPr>
         <w:tc>
           <w:tcPr>
-            <w:tcW w:w="4049" w:type="dxa"/>
+            <w:tcW w:w="4048" w:type="dxa"/>
             <w:tcBorders>
               <w:top w:val="nil"/>
               <w:left w:val="single" w:sz="2" w:space="0" w:color="000001"/>
@@ -9946,7 +10065,7 @@
             </w:tcBorders>
             <w:shd w:fill="FFFFFF" w:val="clear"/>
             <w:tcMar>
-              <w:left w:w="51" w:type="dxa"/>
+              <w:left w:w="48" w:type="dxa"/>
             </w:tcMar>
           </w:tcPr>
           <w:p>
@@ -9974,7 +10093,7 @@
             </w:tcBorders>
             <w:shd w:fill="FFFFFF" w:val="clear"/>
             <w:tcMar>
-              <w:left w:w="51" w:type="dxa"/>
+              <w:left w:w="48" w:type="dxa"/>
             </w:tcMar>
           </w:tcPr>
           <w:p>
@@ -9991,7 +10110,7 @@
         </w:tc>
         <w:tc>
           <w:tcPr>
-            <w:tcW w:w="3961" w:type="dxa"/>
+            <w:tcW w:w="3962" w:type="dxa"/>
             <w:tcBorders>
               <w:top w:val="nil"/>
               <w:left w:val="single" w:sz="2" w:space="0" w:color="000001"/>
@@ -10002,7 +10121,7 @@
             </w:tcBorders>
             <w:shd w:fill="FFFFFF" w:val="clear"/>
             <w:tcMar>
-              <w:left w:w="51" w:type="dxa"/>
+              <w:left w:w="48" w:type="dxa"/>
             </w:tcMar>
           </w:tcPr>
           <w:p>
@@ -10025,7 +10144,7 @@
         </w:trPr>
         <w:tc>
           <w:tcPr>
-            <w:tcW w:w="4049" w:type="dxa"/>
+            <w:tcW w:w="4048" w:type="dxa"/>
             <w:tcBorders>
               <w:top w:val="nil"/>
               <w:left w:val="single" w:sz="2" w:space="0" w:color="000001"/>
@@ -10036,7 +10155,7 @@
             </w:tcBorders>
             <w:shd w:fill="FFFFFF" w:val="clear"/>
             <w:tcMar>
-              <w:left w:w="51" w:type="dxa"/>
+              <w:left w:w="48" w:type="dxa"/>
             </w:tcMar>
           </w:tcPr>
           <w:p>
@@ -10064,7 +10183,7 @@
             </w:tcBorders>
             <w:shd w:fill="FFFFFF" w:val="clear"/>
             <w:tcMar>
-              <w:left w:w="51" w:type="dxa"/>
+              <w:left w:w="48" w:type="dxa"/>
             </w:tcMar>
           </w:tcPr>
           <w:p>
@@ -10081,7 +10200,7 @@
         </w:tc>
         <w:tc>
           <w:tcPr>
-            <w:tcW w:w="3961" w:type="dxa"/>
+            <w:tcW w:w="3962" w:type="dxa"/>
             <w:tcBorders>
               <w:top w:val="nil"/>
               <w:left w:val="single" w:sz="2" w:space="0" w:color="000001"/>
@@ -10092,7 +10211,7 @@
             </w:tcBorders>
             <w:shd w:fill="FFFFFF" w:val="clear"/>
             <w:tcMar>
-              <w:left w:w="51" w:type="dxa"/>
+              <w:left w:w="48" w:type="dxa"/>
             </w:tcMar>
           </w:tcPr>
           <w:p>
@@ -10115,7 +10234,7 @@
         </w:trPr>
         <w:tc>
           <w:tcPr>
-            <w:tcW w:w="4049" w:type="dxa"/>
+            <w:tcW w:w="4048" w:type="dxa"/>
             <w:tcBorders>
               <w:top w:val="nil"/>
               <w:left w:val="single" w:sz="2" w:space="0" w:color="000001"/>
@@ -10126,7 +10245,7 @@
             </w:tcBorders>
             <w:shd w:fill="FFFFFF" w:val="clear"/>
             <w:tcMar>
-              <w:left w:w="51" w:type="dxa"/>
+              <w:left w:w="48" w:type="dxa"/>
             </w:tcMar>
           </w:tcPr>
           <w:p>
@@ -10154,7 +10273,7 @@
             </w:tcBorders>
             <w:shd w:fill="FFFFFF" w:val="clear"/>
             <w:tcMar>
-              <w:left w:w="51" w:type="dxa"/>
+              <w:left w:w="48" w:type="dxa"/>
             </w:tcMar>
           </w:tcPr>
           <w:p>
@@ -10171,7 +10290,7 @@
         </w:tc>
         <w:tc>
           <w:tcPr>
-            <w:tcW w:w="3961" w:type="dxa"/>
+            <w:tcW w:w="3962" w:type="dxa"/>
             <w:tcBorders>
               <w:top w:val="nil"/>
               <w:left w:val="single" w:sz="2" w:space="0" w:color="000001"/>
@@ -10182,7 +10301,7 @@
             </w:tcBorders>
             <w:shd w:fill="FFFFFF" w:val="clear"/>
             <w:tcMar>
-              <w:left w:w="51" w:type="dxa"/>
+              <w:left w:w="48" w:type="dxa"/>
             </w:tcMar>
           </w:tcPr>
           <w:p>
@@ -10205,7 +10324,7 @@
         </w:trPr>
         <w:tc>
           <w:tcPr>
-            <w:tcW w:w="4049" w:type="dxa"/>
+            <w:tcW w:w="4048" w:type="dxa"/>
             <w:tcBorders>
               <w:top w:val="nil"/>
               <w:left w:val="single" w:sz="2" w:space="0" w:color="000001"/>
@@ -10216,7 +10335,7 @@
             </w:tcBorders>
             <w:shd w:fill="FFFFFF" w:val="clear"/>
             <w:tcMar>
-              <w:left w:w="51" w:type="dxa"/>
+              <w:left w:w="48" w:type="dxa"/>
             </w:tcMar>
           </w:tcPr>
           <w:p>
@@ -10254,7 +10373,7 @@
             </w:tcBorders>
             <w:shd w:fill="FFFFFF" w:val="clear"/>
             <w:tcMar>
-              <w:left w:w="51" w:type="dxa"/>
+              <w:left w:w="48" w:type="dxa"/>
             </w:tcMar>
           </w:tcPr>
           <w:p>
@@ -10277,7 +10396,7 @@
         </w:tc>
         <w:tc>
           <w:tcPr>
-            <w:tcW w:w="3961" w:type="dxa"/>
+            <w:tcW w:w="3962" w:type="dxa"/>
             <w:tcBorders>
               <w:top w:val="nil"/>
               <w:left w:val="single" w:sz="2" w:space="0" w:color="000001"/>
@@ -10288,7 +10407,7 @@
             </w:tcBorders>
             <w:shd w:fill="FFFFFF" w:val="clear"/>
             <w:tcMar>
-              <w:left w:w="51" w:type="dxa"/>
+              <w:left w:w="48" w:type="dxa"/>
             </w:tcMar>
           </w:tcPr>
           <w:p>
@@ -10317,7 +10436,7 @@
         </w:trPr>
         <w:tc>
           <w:tcPr>
-            <w:tcW w:w="4049" w:type="dxa"/>
+            <w:tcW w:w="4048" w:type="dxa"/>
             <w:tcBorders>
               <w:top w:val="nil"/>
               <w:left w:val="single" w:sz="2" w:space="0" w:color="000001"/>
@@ -10328,7 +10447,7 @@
             </w:tcBorders>
             <w:shd w:fill="FFFFFF" w:val="clear"/>
             <w:tcMar>
-              <w:left w:w="51" w:type="dxa"/>
+              <w:left w:w="48" w:type="dxa"/>
             </w:tcMar>
           </w:tcPr>
           <w:p>
@@ -10356,7 +10475,7 @@
             </w:tcBorders>
             <w:shd w:fill="FFFFFF" w:val="clear"/>
             <w:tcMar>
-              <w:left w:w="51" w:type="dxa"/>
+              <w:left w:w="48" w:type="dxa"/>
             </w:tcMar>
           </w:tcPr>
           <w:p>
@@ -10373,7 +10492,7 @@
         </w:tc>
         <w:tc>
           <w:tcPr>
-            <w:tcW w:w="3961" w:type="dxa"/>
+            <w:tcW w:w="3962" w:type="dxa"/>
             <w:tcBorders>
               <w:top w:val="nil"/>
               <w:left w:val="single" w:sz="2" w:space="0" w:color="000001"/>
@@ -10384,7 +10503,7 @@
             </w:tcBorders>
             <w:shd w:fill="FFFFFF" w:val="clear"/>
             <w:tcMar>
-              <w:left w:w="51" w:type="dxa"/>
+              <w:left w:w="48" w:type="dxa"/>
             </w:tcMar>
           </w:tcPr>
           <w:p>
@@ -10407,7 +10526,7 @@
         </w:trPr>
         <w:tc>
           <w:tcPr>
-            <w:tcW w:w="4049" w:type="dxa"/>
+            <w:tcW w:w="4048" w:type="dxa"/>
             <w:tcBorders>
               <w:top w:val="nil"/>
               <w:left w:val="single" w:sz="2" w:space="0" w:color="000001"/>
@@ -10418,7 +10537,7 @@
             </w:tcBorders>
             <w:shd w:fill="FFFFFF" w:val="clear"/>
             <w:tcMar>
-              <w:left w:w="51" w:type="dxa"/>
+              <w:left w:w="48" w:type="dxa"/>
             </w:tcMar>
           </w:tcPr>
           <w:p>
@@ -10446,7 +10565,7 @@
             </w:tcBorders>
             <w:shd w:fill="FFFFFF" w:val="clear"/>
             <w:tcMar>
-              <w:left w:w="51" w:type="dxa"/>
+              <w:left w:w="48" w:type="dxa"/>
             </w:tcMar>
           </w:tcPr>
           <w:p>
@@ -10463,7 +10582,7 @@
         </w:tc>
         <w:tc>
           <w:tcPr>
-            <w:tcW w:w="3961" w:type="dxa"/>
+            <w:tcW w:w="3962" w:type="dxa"/>
             <w:tcBorders>
               <w:top w:val="nil"/>
               <w:left w:val="single" w:sz="2" w:space="0" w:color="000001"/>
@@ -10474,7 +10593,7 @@
             </w:tcBorders>
             <w:shd w:fill="FFFFFF" w:val="clear"/>
             <w:tcMar>
-              <w:left w:w="51" w:type="dxa"/>
+              <w:left w:w="48" w:type="dxa"/>
             </w:tcMar>
           </w:tcPr>
           <w:p>
@@ -10497,7 +10616,7 @@
         </w:trPr>
         <w:tc>
           <w:tcPr>
-            <w:tcW w:w="4049" w:type="dxa"/>
+            <w:tcW w:w="4048" w:type="dxa"/>
             <w:tcBorders>
               <w:top w:val="nil"/>
               <w:left w:val="single" w:sz="2" w:space="0" w:color="000001"/>
@@ -10508,7 +10627,7 @@
             </w:tcBorders>
             <w:shd w:fill="FFFFFF" w:val="clear"/>
             <w:tcMar>
-              <w:left w:w="51" w:type="dxa"/>
+              <w:left w:w="48" w:type="dxa"/>
             </w:tcMar>
           </w:tcPr>
           <w:p>
@@ -10546,7 +10665,7 @@
             </w:tcBorders>
             <w:shd w:fill="FFFFFF" w:val="clear"/>
             <w:tcMar>
-              <w:left w:w="51" w:type="dxa"/>
+              <w:left w:w="48" w:type="dxa"/>
             </w:tcMar>
           </w:tcPr>
           <w:p>
@@ -10569,7 +10688,7 @@
         </w:tc>
         <w:tc>
           <w:tcPr>
-            <w:tcW w:w="3961" w:type="dxa"/>
+            <w:tcW w:w="3962" w:type="dxa"/>
             <w:tcBorders>
               <w:top w:val="nil"/>
               <w:left w:val="single" w:sz="2" w:space="0" w:color="000001"/>
@@ -10580,7 +10699,7 @@
             </w:tcBorders>
             <w:shd w:fill="FFFFFF" w:val="clear"/>
             <w:tcMar>
-              <w:left w:w="51" w:type="dxa"/>
+              <w:left w:w="48" w:type="dxa"/>
             </w:tcMar>
           </w:tcPr>
           <w:p>
@@ -10609,7 +10728,7 @@
         </w:trPr>
         <w:tc>
           <w:tcPr>
-            <w:tcW w:w="4049" w:type="dxa"/>
+            <w:tcW w:w="4048" w:type="dxa"/>
             <w:tcBorders>
               <w:top w:val="nil"/>
               <w:left w:val="single" w:sz="2" w:space="0" w:color="000001"/>
@@ -10620,7 +10739,7 @@
             </w:tcBorders>
             <w:shd w:fill="FFFFFF" w:val="clear"/>
             <w:tcMar>
-              <w:left w:w="51" w:type="dxa"/>
+              <w:left w:w="48" w:type="dxa"/>
             </w:tcMar>
           </w:tcPr>
           <w:p>
@@ -10654,7 +10773,7 @@
             </w:tcBorders>
             <w:shd w:fill="FFFFFF" w:val="clear"/>
             <w:tcMar>
-              <w:left w:w="51" w:type="dxa"/>
+              <w:left w:w="48" w:type="dxa"/>
             </w:tcMar>
           </w:tcPr>
           <w:p>
@@ -10671,7 +10790,7 @@
         </w:tc>
         <w:tc>
           <w:tcPr>
-            <w:tcW w:w="3961" w:type="dxa"/>
+            <w:tcW w:w="3962" w:type="dxa"/>
             <w:tcBorders>
               <w:top w:val="nil"/>
               <w:left w:val="single" w:sz="2" w:space="0" w:color="000001"/>
@@ -10682,7 +10801,7 @@
             </w:tcBorders>
             <w:shd w:fill="FFFFFF" w:val="clear"/>
             <w:tcMar>
-              <w:left w:w="51" w:type="dxa"/>
+              <w:left w:w="48" w:type="dxa"/>
             </w:tcMar>
           </w:tcPr>
           <w:p>
@@ -10705,7 +10824,7 @@
         </w:trPr>
         <w:tc>
           <w:tcPr>
-            <w:tcW w:w="4049" w:type="dxa"/>
+            <w:tcW w:w="4048" w:type="dxa"/>
             <w:tcBorders>
               <w:top w:val="nil"/>
               <w:left w:val="single" w:sz="2" w:space="0" w:color="000001"/>
@@ -10716,7 +10835,7 @@
             </w:tcBorders>
             <w:shd w:fill="FFFFFF" w:val="clear"/>
             <w:tcMar>
-              <w:left w:w="51" w:type="dxa"/>
+              <w:left w:w="48" w:type="dxa"/>
             </w:tcMar>
           </w:tcPr>
           <w:p>
@@ -10754,7 +10873,7 @@
             </w:tcBorders>
             <w:shd w:fill="FFFFFF" w:val="clear"/>
             <w:tcMar>
-              <w:left w:w="51" w:type="dxa"/>
+              <w:left w:w="48" w:type="dxa"/>
             </w:tcMar>
           </w:tcPr>
           <w:p>
@@ -10776,7 +10895,7 @@
         </w:tc>
         <w:tc>
           <w:tcPr>
-            <w:tcW w:w="3961" w:type="dxa"/>
+            <w:tcW w:w="3962" w:type="dxa"/>
             <w:tcBorders>
               <w:top w:val="nil"/>
               <w:left w:val="single" w:sz="2" w:space="0" w:color="000001"/>
@@ -10787,7 +10906,7 @@
             </w:tcBorders>
             <w:shd w:fill="FFFFFF" w:val="clear"/>
             <w:tcMar>
-              <w:left w:w="51" w:type="dxa"/>
+              <w:left w:w="48" w:type="dxa"/>
             </w:tcMar>
           </w:tcPr>
           <w:p>
@@ -10815,7 +10934,7 @@
         </w:trPr>
         <w:tc>
           <w:tcPr>
-            <w:tcW w:w="4049" w:type="dxa"/>
+            <w:tcW w:w="4048" w:type="dxa"/>
             <w:tcBorders>
               <w:top w:val="nil"/>
               <w:left w:val="single" w:sz="2" w:space="0" w:color="000001"/>
@@ -10826,7 +10945,7 @@
             </w:tcBorders>
             <w:shd w:fill="FFFFFF" w:val="clear"/>
             <w:tcMar>
-              <w:left w:w="51" w:type="dxa"/>
+              <w:left w:w="48" w:type="dxa"/>
             </w:tcMar>
           </w:tcPr>
           <w:p>
@@ -10860,7 +10979,7 @@
             </w:tcBorders>
             <w:shd w:fill="FFFFFF" w:val="clear"/>
             <w:tcMar>
-              <w:left w:w="51" w:type="dxa"/>
+              <w:left w:w="48" w:type="dxa"/>
             </w:tcMar>
           </w:tcPr>
           <w:p>
@@ -10877,7 +10996,7 @@
         </w:tc>
         <w:tc>
           <w:tcPr>
-            <w:tcW w:w="3961" w:type="dxa"/>
+            <w:tcW w:w="3962" w:type="dxa"/>
             <w:tcBorders>
               <w:top w:val="nil"/>
               <w:left w:val="single" w:sz="2" w:space="0" w:color="000001"/>
@@ -10888,7 +11007,7 @@
             </w:tcBorders>
             <w:shd w:fill="FFFFFF" w:val="clear"/>
             <w:tcMar>
-              <w:left w:w="51" w:type="dxa"/>
+              <w:left w:w="48" w:type="dxa"/>
             </w:tcMar>
           </w:tcPr>
           <w:p>
@@ -10911,7 +11030,7 @@
         </w:trPr>
         <w:tc>
           <w:tcPr>
-            <w:tcW w:w="4049" w:type="dxa"/>
+            <w:tcW w:w="4048" w:type="dxa"/>
             <w:tcBorders>
               <w:top w:val="nil"/>
               <w:left w:val="single" w:sz="2" w:space="0" w:color="000001"/>
@@ -10922,7 +11041,7 @@
             </w:tcBorders>
             <w:shd w:fill="FFFFFF" w:val="clear"/>
             <w:tcMar>
-              <w:left w:w="51" w:type="dxa"/>
+              <w:left w:w="48" w:type="dxa"/>
             </w:tcMar>
           </w:tcPr>
           <w:p>
@@ -10956,23 +11075,23 @@
             </w:tcBorders>
             <w:shd w:fill="FFFFFF" w:val="clear"/>
             <w:tcMar>
-              <w:left w:w="51" w:type="dxa"/>
-            </w:tcMar>
-          </w:tcPr>
-          <w:p>
-            <w:pPr>
-              <w:pStyle w:val="TableContents"/>
-              <w:jc w:val="center"/>
-              <w:rPr/>
-            </w:pPr>
-            <w:r>
-              <w:rPr/>
-            </w:r>
-          </w:p>
-        </w:tc>
-        <w:tc>
-          <w:tcPr>
-            <w:tcW w:w="3961" w:type="dxa"/>
+              <w:left w:w="48" w:type="dxa"/>
+            </w:tcMar>
+          </w:tcPr>
+          <w:p>
+            <w:pPr>
+              <w:pStyle w:val="TableContents"/>
+              <w:jc w:val="center"/>
+              <w:rPr/>
+            </w:pPr>
+            <w:r>
+              <w:rPr/>
+            </w:r>
+          </w:p>
+        </w:tc>
+        <w:tc>
+          <w:tcPr>
+            <w:tcW w:w="3962" w:type="dxa"/>
             <w:tcBorders>
               <w:top w:val="nil"/>
               <w:left w:val="single" w:sz="2" w:space="0" w:color="000001"/>
@@ -10983,7 +11102,7 @@
             </w:tcBorders>
             <w:shd w:fill="FFFFFF" w:val="clear"/>
             <w:tcMar>
-              <w:left w:w="51" w:type="dxa"/>
+              <w:left w:w="48" w:type="dxa"/>
             </w:tcMar>
           </w:tcPr>
           <w:p>
@@ -11006,7 +11125,7 @@
         </w:trPr>
         <w:tc>
           <w:tcPr>
-            <w:tcW w:w="4049" w:type="dxa"/>
+            <w:tcW w:w="4048" w:type="dxa"/>
             <w:tcBorders>
               <w:top w:val="nil"/>
               <w:left w:val="single" w:sz="2" w:space="0" w:color="000001"/>
@@ -11017,7 +11136,7 @@
             </w:tcBorders>
             <w:shd w:fill="FFFFFF" w:val="clear"/>
             <w:tcMar>
-              <w:left w:w="51" w:type="dxa"/>
+              <w:left w:w="48" w:type="dxa"/>
             </w:tcMar>
           </w:tcPr>
           <w:p>
@@ -11055,7 +11174,7 @@
             </w:tcBorders>
             <w:shd w:fill="FFFFFF" w:val="clear"/>
             <w:tcMar>
-              <w:left w:w="51" w:type="dxa"/>
+              <w:left w:w="48" w:type="dxa"/>
             </w:tcMar>
           </w:tcPr>
           <w:p>
@@ -11078,7 +11197,7 @@
         </w:tc>
         <w:tc>
           <w:tcPr>
-            <w:tcW w:w="3961" w:type="dxa"/>
+            <w:tcW w:w="3962" w:type="dxa"/>
             <w:tcBorders>
               <w:top w:val="nil"/>
               <w:left w:val="single" w:sz="2" w:space="0" w:color="000001"/>
@@ -11089,7 +11208,7 @@
             </w:tcBorders>
             <w:shd w:fill="FFFFFF" w:val="clear"/>
             <w:tcMar>
-              <w:left w:w="51" w:type="dxa"/>
+              <w:left w:w="48" w:type="dxa"/>
             </w:tcMar>
           </w:tcPr>
           <w:p>
@@ -11108,7 +11227,7 @@
               </w:rPr>
               <w:t>$</w:t>
             </w:r>
-            <w:bookmarkStart w:id="1" w:name="__DdeLink__3026_1614339756"/>
+            <w:bookmarkStart w:id="9" w:name="__DdeLink__3026_1614339756"/>
             <w:r>
               <w:rPr>
                 <w:b/>
@@ -11116,7 +11235,7 @@
               </w:rPr>
               <w:t>13033.5</w:t>
             </w:r>
-            <w:bookmarkEnd w:id="1"/>
+            <w:bookmarkEnd w:id="9"/>
             <w:r>
               <w:rPr>
                 <w:b/>
@@ -11189,6 +11308,9 @@
           <w:szCs w:val="24"/>
         </w:rPr>
       </w:pPr>
+      <w:bookmarkStart w:id="10" w:name="Ref_Project%20Plan%20"/>
+      <w:bookmarkStart w:id="11" w:name="Ref_Project%20Plan%20"/>
+      <w:bookmarkEnd w:id="11"/>
       <w:r>
         <w:rPr>
           <w:b/>
@@ -11829,6 +11951,9 @@
           <w:szCs w:val="24"/>
         </w:rPr>
       </w:pPr>
+      <w:bookmarkStart w:id="12" w:name="Ref_System%20Requirements"/>
+      <w:bookmarkStart w:id="13" w:name="Ref_System%20Requirements"/>
+      <w:bookmarkEnd w:id="13"/>
       <w:r>
         <w:rPr>
           <w:b/>
@@ -13760,7 +13885,7 @@
       <w:fldChar w:fldCharType="separate"/>
     </w:r>
     <w:r>
-      <w:t>29</w:t>
+      <w:t>14</w:t>
     </w:r>
     <w:r>
       <w:fldChar w:fldCharType="end"/>

</xml_diff>

<commit_message>
Added spec sheet, home and about page text, and count by month graph
</commit_message>
<xml_diff>
--- a/eyeprojectspec.docx
+++ b/eyeprojectspec.docx
@@ -538,8 +538,7 @@
         </w:rPr>
       </w:pPr>
       <w:bookmarkStart w:id="0" w:name="Ref_Executive%20Summary"/>
-      <w:bookmarkStart w:id="1" w:name="Ref_Executive%20Summary"/>
-      <w:bookmarkEnd w:id="1"/>
+      <w:bookmarkEnd w:id="0"/>
       <w:r>
         <w:rPr>
           <w:b/>
@@ -1161,13 +1160,13 @@
         <w:fldChar w:fldCharType="begin"/>
       </w:r>
       <w:r>
-        <w:instrText> PAGEREF Ref_Executive%20Summary \h </w:instrText>
+        <w:instrText> PAGEREF Ref_Executive%252520Summary \h </w:instrText>
       </w:r>
       <w:r>
         <w:fldChar w:fldCharType="separate"/>
       </w:r>
       <w:r>
-        <w:t>2</w:t>
+        <w:t>Error: Reference source not found</w:t>
       </w:r>
       <w:r>
         <w:fldChar w:fldCharType="end"/>
@@ -1272,13 +1271,13 @@
         <w:fldChar w:fldCharType="begin"/>
       </w:r>
       <w:r>
-        <w:instrText> PAGEREF Ref_System%20Request \h </w:instrText>
+        <w:instrText> PAGEREF Ref_System%252520Request \h </w:instrText>
       </w:r>
       <w:r>
         <w:fldChar w:fldCharType="separate"/>
       </w:r>
       <w:r>
-        <w:t>4</w:t>
+        <w:t>Error: Reference source not found</w:t>
       </w:r>
       <w:r>
         <w:fldChar w:fldCharType="end"/>
@@ -1317,13 +1316,13 @@
         <w:fldChar w:fldCharType="begin"/>
       </w:r>
       <w:r>
-        <w:instrText> PAGEREF Ref_Feasibility%20Analysis \h </w:instrText>
+        <w:instrText> PAGEREF Ref_Feasibility%252520Analysis \h </w:instrText>
       </w:r>
       <w:r>
         <w:fldChar w:fldCharType="separate"/>
       </w:r>
       <w:r>
-        <w:t>5</w:t>
+        <w:t>Error: Reference source not found</w:t>
       </w:r>
       <w:r>
         <w:fldChar w:fldCharType="end"/>
@@ -1407,13 +1406,13 @@
         <w:fldChar w:fldCharType="begin"/>
       </w:r>
       <w:r>
-        <w:instrText> PAGEREF Ref_Project%20Plan%20 \h </w:instrText>
+        <w:instrText> PAGEREF Ref_Project%252520Plan%252520 \h </w:instrText>
       </w:r>
       <w:r>
         <w:fldChar w:fldCharType="separate"/>
       </w:r>
       <w:r>
-        <w:t>11</w:t>
+        <w:t>Error: Reference source not found</w:t>
       </w:r>
       <w:r>
         <w:fldChar w:fldCharType="end"/>
@@ -1522,13 +1521,13 @@
         <w:fldChar w:fldCharType="begin"/>
       </w:r>
       <w:r>
-        <w:instrText> PAGEREF Ref_System%20Requirements \h </w:instrText>
+        <w:instrText> PAGEREF Ref_System%252520Requirements \h </w:instrText>
       </w:r>
       <w:r>
         <w:fldChar w:fldCharType="separate"/>
       </w:r>
       <w:r>
-        <w:t>13</w:t>
+        <w:t>Error: Reference source not found</w:t>
       </w:r>
       <w:r>
         <w:fldChar w:fldCharType="end"/>
@@ -2071,19 +2070,19 @@
           <w:szCs w:val="24"/>
         </w:rPr>
       </w:pPr>
-      <w:bookmarkStart w:id="2" w:name="Ref_System%20Request"/>
+      <w:bookmarkStart w:id="1" w:name="Ref_System%20Request"/>
+      <w:bookmarkEnd w:id="1"/>
+      <w:r>
+        <w:rPr>
+          <w:b/>
+          <w:bCs/>
+          <w:sz w:val="24"/>
+          <w:szCs w:val="24"/>
+        </w:rPr>
+        <w:t>System Request:</w:t>
+      </w:r>
+      <w:bookmarkStart w:id="2" w:name="Ref_System%20Request1"/>
       <w:bookmarkEnd w:id="2"/>
-      <w:r>
-        <w:rPr>
-          <w:b/>
-          <w:bCs/>
-          <w:sz w:val="24"/>
-          <w:szCs w:val="24"/>
-        </w:rPr>
-        <w:t>System Request:</w:t>
-      </w:r>
-      <w:bookmarkStart w:id="3" w:name="Ref_System%20Request"/>
-      <w:bookmarkEnd w:id="3"/>
       <w:r>
         <w:rPr>
           <w:sz w:val="24"/>
@@ -2132,8 +2131,8 @@
           <w:shd w:fill="FFFFFF" w:val="clear"/>
         </w:rPr>
       </w:pPr>
-      <w:bookmarkStart w:id="4" w:name="docs-internal-guid-17c6300e-d85d-3a30-27d2-6b4831a2cfcd"/>
-      <w:bookmarkEnd w:id="4"/>
+      <w:bookmarkStart w:id="3" w:name="docs-internal-guid-17c6300e-d85d-3a30-27d2-6b4831a2cfcd"/>
+      <w:bookmarkEnd w:id="3"/>
       <w:r>
         <w:rPr>
           <w:b w:val="false"/>
@@ -3502,9 +3501,8 @@
           <w:szCs w:val="24"/>
         </w:rPr>
       </w:pPr>
-      <w:bookmarkStart w:id="5" w:name="Ref_Feasibility%20Analysis"/>
-      <w:bookmarkStart w:id="6" w:name="Ref_Feasibility%20Analysis"/>
-      <w:bookmarkEnd w:id="6"/>
+      <w:bookmarkStart w:id="4" w:name="Ref_Feasibility%20Analysis"/>
+      <w:bookmarkEnd w:id="4"/>
       <w:r>
         <w:rPr>
           <w:b/>
@@ -3732,7 +3730,7 @@
     <w:tbl>
       <w:tblPr>
         <w:jc w:val="left"/>
-        <w:tblInd w:w="50" w:type="dxa"/>
+        <w:tblInd w:w="45" w:type="dxa"/>
         <w:tblBorders>
           <w:top w:val="single" w:sz="2" w:space="0" w:color="000001"/>
           <w:left w:val="single" w:sz="2" w:space="0" w:color="000001"/>
@@ -3743,14 +3741,14 @@
         </w:tblBorders>
         <w:tblCellMar>
           <w:top w:w="55" w:type="dxa"/>
-          <w:left w:w="48" w:type="dxa"/>
+          <w:left w:w="42" w:type="dxa"/>
           <w:bottom w:w="55" w:type="dxa"/>
           <w:right w:w="55" w:type="dxa"/>
         </w:tblCellMar>
       </w:tblPr>
       <w:tblGrid>
-        <w:gridCol w:w="4985"/>
-        <w:gridCol w:w="4985"/>
+        <w:gridCol w:w="4984"/>
+        <w:gridCol w:w="4984"/>
       </w:tblGrid>
       <w:tr>
         <w:trPr>
@@ -3759,7 +3757,7 @@
         </w:trPr>
         <w:tc>
           <w:tcPr>
-            <w:tcW w:w="4985" w:type="dxa"/>
+            <w:tcW w:w="4984" w:type="dxa"/>
             <w:tcBorders>
               <w:top w:val="single" w:sz="2" w:space="0" w:color="000001"/>
               <w:left w:val="single" w:sz="2" w:space="0" w:color="000001"/>
@@ -3770,7 +3768,7 @@
             </w:tcBorders>
             <w:shd w:fill="FFFFFF" w:val="clear"/>
             <w:tcMar>
-              <w:left w:w="48" w:type="dxa"/>
+              <w:left w:w="42" w:type="dxa"/>
             </w:tcMar>
           </w:tcPr>
           <w:p>
@@ -3786,7 +3784,7 @@
         </w:tc>
         <w:tc>
           <w:tcPr>
-            <w:tcW w:w="4985" w:type="dxa"/>
+            <w:tcW w:w="4984" w:type="dxa"/>
             <w:tcBorders>
               <w:top w:val="single" w:sz="2" w:space="0" w:color="000001"/>
               <w:left w:val="single" w:sz="2" w:space="0" w:color="000001"/>
@@ -3797,7 +3795,7 @@
             </w:tcBorders>
             <w:shd w:fill="FFFFFF" w:val="clear"/>
             <w:tcMar>
-              <w:left w:w="48" w:type="dxa"/>
+              <w:left w:w="42" w:type="dxa"/>
             </w:tcMar>
           </w:tcPr>
           <w:p>
@@ -3818,7 +3816,7 @@
         </w:trPr>
         <w:tc>
           <w:tcPr>
-            <w:tcW w:w="4985" w:type="dxa"/>
+            <w:tcW w:w="4984" w:type="dxa"/>
             <w:tcBorders>
               <w:top w:val="nil"/>
               <w:left w:val="single" w:sz="2" w:space="0" w:color="000001"/>
@@ -3829,7 +3827,7 @@
             </w:tcBorders>
             <w:shd w:fill="FFFFFF" w:val="clear"/>
             <w:tcMar>
-              <w:left w:w="48" w:type="dxa"/>
+              <w:left w:w="42" w:type="dxa"/>
             </w:tcMar>
           </w:tcPr>
           <w:p>
@@ -3845,7 +3843,7 @@
         </w:tc>
         <w:tc>
           <w:tcPr>
-            <w:tcW w:w="4985" w:type="dxa"/>
+            <w:tcW w:w="4984" w:type="dxa"/>
             <w:tcBorders>
               <w:top w:val="nil"/>
               <w:left w:val="single" w:sz="2" w:space="0" w:color="000001"/>
@@ -3856,7 +3854,7 @@
             </w:tcBorders>
             <w:shd w:fill="FFFFFF" w:val="clear"/>
             <w:tcMar>
-              <w:left w:w="48" w:type="dxa"/>
+              <w:left w:w="42" w:type="dxa"/>
             </w:tcMar>
           </w:tcPr>
           <w:p>
@@ -3877,7 +3875,7 @@
         </w:trPr>
         <w:tc>
           <w:tcPr>
-            <w:tcW w:w="4985" w:type="dxa"/>
+            <w:tcW w:w="4984" w:type="dxa"/>
             <w:tcBorders>
               <w:top w:val="nil"/>
               <w:left w:val="single" w:sz="2" w:space="0" w:color="000001"/>
@@ -3888,7 +3886,7 @@
             </w:tcBorders>
             <w:shd w:fill="FFFFFF" w:val="clear"/>
             <w:tcMar>
-              <w:left w:w="48" w:type="dxa"/>
+              <w:left w:w="42" w:type="dxa"/>
             </w:tcMar>
           </w:tcPr>
           <w:p>
@@ -3904,7 +3902,7 @@
         </w:tc>
         <w:tc>
           <w:tcPr>
-            <w:tcW w:w="4985" w:type="dxa"/>
+            <w:tcW w:w="4984" w:type="dxa"/>
             <w:tcBorders>
               <w:top w:val="nil"/>
               <w:left w:val="single" w:sz="2" w:space="0" w:color="000001"/>
@@ -3915,7 +3913,7 @@
             </w:tcBorders>
             <w:shd w:fill="FFFFFF" w:val="clear"/>
             <w:tcMar>
-              <w:left w:w="48" w:type="dxa"/>
+              <w:left w:w="42" w:type="dxa"/>
             </w:tcMar>
           </w:tcPr>
           <w:p>
@@ -3936,7 +3934,7 @@
         </w:trPr>
         <w:tc>
           <w:tcPr>
-            <w:tcW w:w="4985" w:type="dxa"/>
+            <w:tcW w:w="4984" w:type="dxa"/>
             <w:tcBorders>
               <w:top w:val="nil"/>
               <w:left w:val="single" w:sz="2" w:space="0" w:color="000001"/>
@@ -3947,7 +3945,7 @@
             </w:tcBorders>
             <w:shd w:fill="FFFFFF" w:val="clear"/>
             <w:tcMar>
-              <w:left w:w="48" w:type="dxa"/>
+              <w:left w:w="42" w:type="dxa"/>
             </w:tcMar>
           </w:tcPr>
           <w:p>
@@ -3963,7 +3961,7 @@
         </w:tc>
         <w:tc>
           <w:tcPr>
-            <w:tcW w:w="4985" w:type="dxa"/>
+            <w:tcW w:w="4984" w:type="dxa"/>
             <w:tcBorders>
               <w:top w:val="nil"/>
               <w:left w:val="single" w:sz="2" w:space="0" w:color="000001"/>
@@ -3974,7 +3972,7 @@
             </w:tcBorders>
             <w:shd w:fill="FFFFFF" w:val="clear"/>
             <w:tcMar>
-              <w:left w:w="48" w:type="dxa"/>
+              <w:left w:w="42" w:type="dxa"/>
             </w:tcMar>
           </w:tcPr>
           <w:p>
@@ -3995,7 +3993,7 @@
         </w:trPr>
         <w:tc>
           <w:tcPr>
-            <w:tcW w:w="4985" w:type="dxa"/>
+            <w:tcW w:w="4984" w:type="dxa"/>
             <w:tcBorders>
               <w:top w:val="nil"/>
               <w:left w:val="single" w:sz="2" w:space="0" w:color="000001"/>
@@ -4006,7 +4004,7 @@
             </w:tcBorders>
             <w:shd w:fill="FFFFFF" w:val="clear"/>
             <w:tcMar>
-              <w:left w:w="48" w:type="dxa"/>
+              <w:left w:w="42" w:type="dxa"/>
             </w:tcMar>
           </w:tcPr>
           <w:p>
@@ -4022,7 +4020,7 @@
         </w:tc>
         <w:tc>
           <w:tcPr>
-            <w:tcW w:w="4985" w:type="dxa"/>
+            <w:tcW w:w="4984" w:type="dxa"/>
             <w:tcBorders>
               <w:top w:val="nil"/>
               <w:left w:val="single" w:sz="2" w:space="0" w:color="000001"/>
@@ -4033,7 +4031,7 @@
             </w:tcBorders>
             <w:shd w:fill="FFFFFF" w:val="clear"/>
             <w:tcMar>
-              <w:left w:w="48" w:type="dxa"/>
+              <w:left w:w="42" w:type="dxa"/>
             </w:tcMar>
           </w:tcPr>
           <w:p>
@@ -4054,7 +4052,7 @@
         </w:trPr>
         <w:tc>
           <w:tcPr>
-            <w:tcW w:w="4985" w:type="dxa"/>
+            <w:tcW w:w="4984" w:type="dxa"/>
             <w:tcBorders>
               <w:top w:val="nil"/>
               <w:left w:val="single" w:sz="2" w:space="0" w:color="000001"/>
@@ -4065,7 +4063,7 @@
             </w:tcBorders>
             <w:shd w:fill="FFFFFF" w:val="clear"/>
             <w:tcMar>
-              <w:left w:w="48" w:type="dxa"/>
+              <w:left w:w="42" w:type="dxa"/>
             </w:tcMar>
           </w:tcPr>
           <w:p>
@@ -4087,7 +4085,7 @@
         </w:tc>
         <w:tc>
           <w:tcPr>
-            <w:tcW w:w="4985" w:type="dxa"/>
+            <w:tcW w:w="4984" w:type="dxa"/>
             <w:tcBorders>
               <w:top w:val="nil"/>
               <w:left w:val="single" w:sz="2" w:space="0" w:color="000001"/>
@@ -4098,7 +4096,7 @@
             </w:tcBorders>
             <w:shd w:fill="FFFFFF" w:val="clear"/>
             <w:tcMar>
-              <w:left w:w="48" w:type="dxa"/>
+              <w:left w:w="42" w:type="dxa"/>
             </w:tcMar>
           </w:tcPr>
           <w:p>
@@ -4268,7 +4266,7 @@
     <w:tbl>
       <w:tblPr>
         <w:jc w:val="left"/>
-        <w:tblInd w:w="50" w:type="dxa"/>
+        <w:tblInd w:w="45" w:type="dxa"/>
         <w:tblBorders>
           <w:top w:val="single" w:sz="2" w:space="0" w:color="000001"/>
           <w:left w:val="single" w:sz="2" w:space="0" w:color="000001"/>
@@ -4279,14 +4277,14 @@
         </w:tblBorders>
         <w:tblCellMar>
           <w:top w:w="55" w:type="dxa"/>
-          <w:left w:w="48" w:type="dxa"/>
+          <w:left w:w="42" w:type="dxa"/>
           <w:bottom w:w="55" w:type="dxa"/>
           <w:right w:w="55" w:type="dxa"/>
         </w:tblCellMar>
       </w:tblPr>
       <w:tblGrid>
-        <w:gridCol w:w="4985"/>
-        <w:gridCol w:w="4985"/>
+        <w:gridCol w:w="4984"/>
+        <w:gridCol w:w="4984"/>
       </w:tblGrid>
       <w:tr>
         <w:trPr>
@@ -4294,7 +4292,7 @@
         </w:trPr>
         <w:tc>
           <w:tcPr>
-            <w:tcW w:w="4985" w:type="dxa"/>
+            <w:tcW w:w="4984" w:type="dxa"/>
             <w:tcBorders>
               <w:top w:val="single" w:sz="2" w:space="0" w:color="000001"/>
               <w:left w:val="single" w:sz="2" w:space="0" w:color="000001"/>
@@ -4305,7 +4303,7 @@
             </w:tcBorders>
             <w:shd w:fill="FFFFFF" w:val="clear"/>
             <w:tcMar>
-              <w:left w:w="48" w:type="dxa"/>
+              <w:left w:w="42" w:type="dxa"/>
             </w:tcMar>
           </w:tcPr>
           <w:p>
@@ -4321,7 +4319,7 @@
         </w:tc>
         <w:tc>
           <w:tcPr>
-            <w:tcW w:w="4985" w:type="dxa"/>
+            <w:tcW w:w="4984" w:type="dxa"/>
             <w:tcBorders>
               <w:top w:val="single" w:sz="2" w:space="0" w:color="000001"/>
               <w:left w:val="single" w:sz="2" w:space="0" w:color="000001"/>
@@ -4332,7 +4330,7 @@
             </w:tcBorders>
             <w:shd w:fill="FFFFFF" w:val="clear"/>
             <w:tcMar>
-              <w:left w:w="48" w:type="dxa"/>
+              <w:left w:w="42" w:type="dxa"/>
             </w:tcMar>
           </w:tcPr>
           <w:p>
@@ -4353,7 +4351,7 @@
         </w:trPr>
         <w:tc>
           <w:tcPr>
-            <w:tcW w:w="4985" w:type="dxa"/>
+            <w:tcW w:w="4984" w:type="dxa"/>
             <w:tcBorders>
               <w:top w:val="nil"/>
               <w:left w:val="single" w:sz="2" w:space="0" w:color="000001"/>
@@ -4364,7 +4362,7 @@
             </w:tcBorders>
             <w:shd w:fill="FFFFFF" w:val="clear"/>
             <w:tcMar>
-              <w:left w:w="48" w:type="dxa"/>
+              <w:left w:w="42" w:type="dxa"/>
             </w:tcMar>
           </w:tcPr>
           <w:p>
@@ -4380,7 +4378,7 @@
         </w:tc>
         <w:tc>
           <w:tcPr>
-            <w:tcW w:w="4985" w:type="dxa"/>
+            <w:tcW w:w="4984" w:type="dxa"/>
             <w:tcBorders>
               <w:top w:val="nil"/>
               <w:left w:val="single" w:sz="2" w:space="0" w:color="000001"/>
@@ -4391,7 +4389,7 @@
             </w:tcBorders>
             <w:shd w:fill="FFFFFF" w:val="clear"/>
             <w:tcMar>
-              <w:left w:w="48" w:type="dxa"/>
+              <w:left w:w="42" w:type="dxa"/>
             </w:tcMar>
           </w:tcPr>
           <w:p>
@@ -4412,7 +4410,7 @@
         </w:trPr>
         <w:tc>
           <w:tcPr>
-            <w:tcW w:w="4985" w:type="dxa"/>
+            <w:tcW w:w="4984" w:type="dxa"/>
             <w:tcBorders>
               <w:top w:val="nil"/>
               <w:left w:val="single" w:sz="2" w:space="0" w:color="000001"/>
@@ -4423,7 +4421,7 @@
             </w:tcBorders>
             <w:shd w:fill="FFFFFF" w:val="clear"/>
             <w:tcMar>
-              <w:left w:w="48" w:type="dxa"/>
+              <w:left w:w="42" w:type="dxa"/>
             </w:tcMar>
           </w:tcPr>
           <w:p>
@@ -4439,7 +4437,7 @@
         </w:tc>
         <w:tc>
           <w:tcPr>
-            <w:tcW w:w="4985" w:type="dxa"/>
+            <w:tcW w:w="4984" w:type="dxa"/>
             <w:tcBorders>
               <w:top w:val="nil"/>
               <w:left w:val="single" w:sz="2" w:space="0" w:color="000001"/>
@@ -4450,7 +4448,7 @@
             </w:tcBorders>
             <w:shd w:fill="FFFFFF" w:val="clear"/>
             <w:tcMar>
-              <w:left w:w="48" w:type="dxa"/>
+              <w:left w:w="42" w:type="dxa"/>
             </w:tcMar>
           </w:tcPr>
           <w:p>
@@ -4471,7 +4469,7 @@
         </w:trPr>
         <w:tc>
           <w:tcPr>
-            <w:tcW w:w="4985" w:type="dxa"/>
+            <w:tcW w:w="4984" w:type="dxa"/>
             <w:tcBorders>
               <w:top w:val="nil"/>
               <w:left w:val="single" w:sz="2" w:space="0" w:color="000001"/>
@@ -4482,7 +4480,7 @@
             </w:tcBorders>
             <w:shd w:fill="FFFFFF" w:val="clear"/>
             <w:tcMar>
-              <w:left w:w="48" w:type="dxa"/>
+              <w:left w:w="42" w:type="dxa"/>
             </w:tcMar>
           </w:tcPr>
           <w:p>
@@ -4498,7 +4496,7 @@
         </w:tc>
         <w:tc>
           <w:tcPr>
-            <w:tcW w:w="4985" w:type="dxa"/>
+            <w:tcW w:w="4984" w:type="dxa"/>
             <w:tcBorders>
               <w:top w:val="nil"/>
               <w:left w:val="single" w:sz="2" w:space="0" w:color="000001"/>
@@ -4509,7 +4507,7 @@
             </w:tcBorders>
             <w:shd w:fill="FFFFFF" w:val="clear"/>
             <w:tcMar>
-              <w:left w:w="48" w:type="dxa"/>
+              <w:left w:w="42" w:type="dxa"/>
             </w:tcMar>
           </w:tcPr>
           <w:p>
@@ -4530,7 +4528,7 @@
         </w:trPr>
         <w:tc>
           <w:tcPr>
-            <w:tcW w:w="4985" w:type="dxa"/>
+            <w:tcW w:w="4984" w:type="dxa"/>
             <w:tcBorders>
               <w:top w:val="nil"/>
               <w:left w:val="single" w:sz="2" w:space="0" w:color="000001"/>
@@ -4541,7 +4539,7 @@
             </w:tcBorders>
             <w:shd w:fill="FFFFFF" w:val="clear"/>
             <w:tcMar>
-              <w:left w:w="48" w:type="dxa"/>
+              <w:left w:w="42" w:type="dxa"/>
             </w:tcMar>
           </w:tcPr>
           <w:p>
@@ -4563,7 +4561,7 @@
         </w:tc>
         <w:tc>
           <w:tcPr>
-            <w:tcW w:w="4985" w:type="dxa"/>
+            <w:tcW w:w="4984" w:type="dxa"/>
             <w:tcBorders>
               <w:top w:val="nil"/>
               <w:left w:val="single" w:sz="2" w:space="0" w:color="000001"/>
@@ -4574,7 +4572,7 @@
             </w:tcBorders>
             <w:shd w:fill="FFFFFF" w:val="clear"/>
             <w:tcMar>
-              <w:left w:w="48" w:type="dxa"/>
+              <w:left w:w="42" w:type="dxa"/>
             </w:tcMar>
           </w:tcPr>
           <w:p>
@@ -5616,9 +5614,8 @@
           <w:szCs w:val="24"/>
         </w:rPr>
       </w:pPr>
-      <w:bookmarkStart w:id="7" w:name="Ref_Budget"/>
-      <w:bookmarkStart w:id="8" w:name="Ref_Budget"/>
-      <w:bookmarkEnd w:id="8"/>
+      <w:bookmarkStart w:id="5" w:name="Ref_Budget"/>
+      <w:bookmarkEnd w:id="5"/>
       <w:r>
         <w:rPr>
           <w:b/>
@@ -5795,7 +5792,7 @@
     <w:tbl>
       <w:tblPr>
         <w:jc w:val="left"/>
-        <w:tblInd w:w="50" w:type="dxa"/>
+        <w:tblInd w:w="45" w:type="dxa"/>
         <w:tblBorders>
           <w:top w:val="single" w:sz="2" w:space="0" w:color="000001"/>
           <w:left w:val="single" w:sz="2" w:space="0" w:color="000001"/>
@@ -5806,19 +5803,19 @@
         </w:tblBorders>
         <w:tblCellMar>
           <w:top w:w="55" w:type="dxa"/>
-          <w:left w:w="48" w:type="dxa"/>
+          <w:left w:w="42" w:type="dxa"/>
           <w:bottom w:w="55" w:type="dxa"/>
           <w:right w:w="55" w:type="dxa"/>
         </w:tblCellMar>
       </w:tblPr>
       <w:tblGrid>
-        <w:gridCol w:w="2250"/>
+        <w:gridCol w:w="2249"/>
         <w:gridCol w:w="1260"/>
+        <w:gridCol w:w="1079"/>
         <w:gridCol w:w="1080"/>
-        <w:gridCol w:w="1080"/>
-        <w:gridCol w:w="1080"/>
+        <w:gridCol w:w="1079"/>
         <w:gridCol w:w="1170"/>
-        <w:gridCol w:w="1170"/>
+        <w:gridCol w:w="1443"/>
       </w:tblGrid>
       <w:tr>
         <w:trPr>
@@ -5826,7 +5823,7 @@
         </w:trPr>
         <w:tc>
           <w:tcPr>
-            <w:tcW w:w="2250" w:type="dxa"/>
+            <w:tcW w:w="2249" w:type="dxa"/>
             <w:tcBorders>
               <w:top w:val="single" w:sz="2" w:space="0" w:color="000001"/>
               <w:left w:val="single" w:sz="2" w:space="0" w:color="000001"/>
@@ -5837,7 +5834,7 @@
             </w:tcBorders>
             <w:shd w:fill="FFFFFF" w:val="clear"/>
             <w:tcMar>
-              <w:left w:w="48" w:type="dxa"/>
+              <w:left w:w="42" w:type="dxa"/>
             </w:tcMar>
           </w:tcPr>
           <w:p>
@@ -5871,7 +5868,7 @@
             </w:tcBorders>
             <w:shd w:fill="FFFFFF" w:val="clear"/>
             <w:tcMar>
-              <w:left w:w="48" w:type="dxa"/>
+              <w:left w:w="42" w:type="dxa"/>
             </w:tcMar>
           </w:tcPr>
           <w:p>
@@ -5894,7 +5891,7 @@
         </w:tc>
         <w:tc>
           <w:tcPr>
-            <w:tcW w:w="1080" w:type="dxa"/>
+            <w:tcW w:w="1079" w:type="dxa"/>
             <w:tcBorders>
               <w:top w:val="single" w:sz="2" w:space="0" w:color="000001"/>
               <w:left w:val="single" w:sz="2" w:space="0" w:color="000001"/>
@@ -5905,7 +5902,7 @@
             </w:tcBorders>
             <w:shd w:fill="FFFFFF" w:val="clear"/>
             <w:tcMar>
-              <w:left w:w="48" w:type="dxa"/>
+              <w:left w:w="42" w:type="dxa"/>
             </w:tcMar>
           </w:tcPr>
           <w:p>
@@ -5939,7 +5936,7 @@
             </w:tcBorders>
             <w:shd w:fill="FFFFFF" w:val="clear"/>
             <w:tcMar>
-              <w:left w:w="48" w:type="dxa"/>
+              <w:left w:w="42" w:type="dxa"/>
             </w:tcMar>
           </w:tcPr>
           <w:p>
@@ -5962,7 +5959,7 @@
         </w:tc>
         <w:tc>
           <w:tcPr>
-            <w:tcW w:w="1080" w:type="dxa"/>
+            <w:tcW w:w="1079" w:type="dxa"/>
             <w:tcBorders>
               <w:top w:val="single" w:sz="2" w:space="0" w:color="000001"/>
               <w:left w:val="single" w:sz="2" w:space="0" w:color="000001"/>
@@ -5973,7 +5970,7 @@
             </w:tcBorders>
             <w:shd w:fill="FFFFFF" w:val="clear"/>
             <w:tcMar>
-              <w:left w:w="48" w:type="dxa"/>
+              <w:left w:w="42" w:type="dxa"/>
             </w:tcMar>
           </w:tcPr>
           <w:p>
@@ -6007,7 +6004,7 @@
             </w:tcBorders>
             <w:shd w:fill="FFFFFF" w:val="clear"/>
             <w:tcMar>
-              <w:left w:w="48" w:type="dxa"/>
+              <w:left w:w="42" w:type="dxa"/>
             </w:tcMar>
           </w:tcPr>
           <w:p>
@@ -6030,7 +6027,7 @@
         </w:tc>
         <w:tc>
           <w:tcPr>
-            <w:tcW w:w="1170" w:type="dxa"/>
+            <w:tcW w:w="1443" w:type="dxa"/>
             <w:tcBorders>
               <w:top w:val="single" w:sz="2" w:space="0" w:color="000001"/>
               <w:left w:val="single" w:sz="2" w:space="0" w:color="000001"/>
@@ -6041,7 +6038,7 @@
             </w:tcBorders>
             <w:shd w:fill="FFFFFF" w:val="clear"/>
             <w:tcMar>
-              <w:left w:w="48" w:type="dxa"/>
+              <w:left w:w="42" w:type="dxa"/>
             </w:tcMar>
           </w:tcPr>
           <w:p>
@@ -6069,7 +6066,7 @@
         </w:trPr>
         <w:tc>
           <w:tcPr>
-            <w:tcW w:w="2250" w:type="dxa"/>
+            <w:tcW w:w="2249" w:type="dxa"/>
             <w:tcBorders>
               <w:top w:val="nil"/>
               <w:left w:val="single" w:sz="2" w:space="0" w:color="000001"/>
@@ -6080,7 +6077,7 @@
             </w:tcBorders>
             <w:shd w:fill="FFFFFF" w:val="clear"/>
             <w:tcMar>
-              <w:left w:w="48" w:type="dxa"/>
+              <w:left w:w="42" w:type="dxa"/>
             </w:tcMar>
           </w:tcPr>
           <w:p>
@@ -6114,7 +6111,7 @@
             </w:tcBorders>
             <w:shd w:fill="FFFFFF" w:val="clear"/>
             <w:tcMar>
-              <w:left w:w="48" w:type="dxa"/>
+              <w:left w:w="42" w:type="dxa"/>
             </w:tcMar>
           </w:tcPr>
           <w:p>
@@ -6131,7 +6128,7 @@
         </w:tc>
         <w:tc>
           <w:tcPr>
-            <w:tcW w:w="1080" w:type="dxa"/>
+            <w:tcW w:w="1079" w:type="dxa"/>
             <w:tcBorders>
               <w:top w:val="nil"/>
               <w:left w:val="single" w:sz="2" w:space="0" w:color="000001"/>
@@ -6142,7 +6139,7 @@
             </w:tcBorders>
             <w:shd w:fill="FFFFFF" w:val="clear"/>
             <w:tcMar>
-              <w:left w:w="48" w:type="dxa"/>
+              <w:left w:w="42" w:type="dxa"/>
             </w:tcMar>
           </w:tcPr>
           <w:p>
@@ -6170,7 +6167,7 @@
             </w:tcBorders>
             <w:shd w:fill="FFFFFF" w:val="clear"/>
             <w:tcMar>
-              <w:left w:w="48" w:type="dxa"/>
+              <w:left w:w="42" w:type="dxa"/>
             </w:tcMar>
           </w:tcPr>
           <w:p>
@@ -6187,7 +6184,7 @@
         </w:tc>
         <w:tc>
           <w:tcPr>
-            <w:tcW w:w="1080" w:type="dxa"/>
+            <w:tcW w:w="1079" w:type="dxa"/>
             <w:tcBorders>
               <w:top w:val="nil"/>
               <w:left w:val="single" w:sz="2" w:space="0" w:color="000001"/>
@@ -6198,7 +6195,7 @@
             </w:tcBorders>
             <w:shd w:fill="FFFFFF" w:val="clear"/>
             <w:tcMar>
-              <w:left w:w="48" w:type="dxa"/>
+              <w:left w:w="42" w:type="dxa"/>
             </w:tcMar>
           </w:tcPr>
           <w:p>
@@ -6226,7 +6223,7 @@
             </w:tcBorders>
             <w:shd w:fill="FFFFFF" w:val="clear"/>
             <w:tcMar>
-              <w:left w:w="48" w:type="dxa"/>
+              <w:left w:w="42" w:type="dxa"/>
             </w:tcMar>
           </w:tcPr>
           <w:p>
@@ -6243,7 +6240,7 @@
         </w:tc>
         <w:tc>
           <w:tcPr>
-            <w:tcW w:w="1170" w:type="dxa"/>
+            <w:tcW w:w="1443" w:type="dxa"/>
             <w:tcBorders>
               <w:top w:val="nil"/>
               <w:left w:val="single" w:sz="2" w:space="0" w:color="000001"/>
@@ -6254,7 +6251,7 @@
             </w:tcBorders>
             <w:shd w:fill="FFFFFF" w:val="clear"/>
             <w:tcMar>
-              <w:left w:w="48" w:type="dxa"/>
+              <w:left w:w="42" w:type="dxa"/>
             </w:tcMar>
           </w:tcPr>
           <w:p>
@@ -6276,7 +6273,7 @@
         </w:trPr>
         <w:tc>
           <w:tcPr>
-            <w:tcW w:w="2250" w:type="dxa"/>
+            <w:tcW w:w="2249" w:type="dxa"/>
             <w:tcBorders>
               <w:top w:val="nil"/>
               <w:left w:val="single" w:sz="2" w:space="0" w:color="000001"/>
@@ -6287,7 +6284,7 @@
             </w:tcBorders>
             <w:shd w:fill="FFFFFF" w:val="clear"/>
             <w:tcMar>
-              <w:left w:w="48" w:type="dxa"/>
+              <w:left w:w="42" w:type="dxa"/>
             </w:tcMar>
           </w:tcPr>
           <w:p>
@@ -6321,7 +6318,7 @@
             </w:tcBorders>
             <w:shd w:fill="FFFFFF" w:val="clear"/>
             <w:tcMar>
-              <w:left w:w="48" w:type="dxa"/>
+              <w:left w:w="42" w:type="dxa"/>
             </w:tcMar>
           </w:tcPr>
           <w:p>
@@ -6338,7 +6335,7 @@
         </w:tc>
         <w:tc>
           <w:tcPr>
-            <w:tcW w:w="1080" w:type="dxa"/>
+            <w:tcW w:w="1079" w:type="dxa"/>
             <w:tcBorders>
               <w:top w:val="nil"/>
               <w:left w:val="single" w:sz="2" w:space="0" w:color="000001"/>
@@ -6349,7 +6346,7 @@
             </w:tcBorders>
             <w:shd w:fill="FFFFFF" w:val="clear"/>
             <w:tcMar>
-              <w:left w:w="48" w:type="dxa"/>
+              <w:left w:w="42" w:type="dxa"/>
             </w:tcMar>
           </w:tcPr>
           <w:p>
@@ -6377,7 +6374,7 @@
             </w:tcBorders>
             <w:shd w:fill="FFFFFF" w:val="clear"/>
             <w:tcMar>
-              <w:left w:w="48" w:type="dxa"/>
+              <w:left w:w="42" w:type="dxa"/>
             </w:tcMar>
           </w:tcPr>
           <w:p>
@@ -6394,7 +6391,7 @@
         </w:tc>
         <w:tc>
           <w:tcPr>
-            <w:tcW w:w="1080" w:type="dxa"/>
+            <w:tcW w:w="1079" w:type="dxa"/>
             <w:tcBorders>
               <w:top w:val="nil"/>
               <w:left w:val="single" w:sz="2" w:space="0" w:color="000001"/>
@@ -6405,7 +6402,7 @@
             </w:tcBorders>
             <w:shd w:fill="FFFFFF" w:val="clear"/>
             <w:tcMar>
-              <w:left w:w="48" w:type="dxa"/>
+              <w:left w:w="42" w:type="dxa"/>
             </w:tcMar>
           </w:tcPr>
           <w:p>
@@ -6433,7 +6430,7 @@
             </w:tcBorders>
             <w:shd w:fill="FFFFFF" w:val="clear"/>
             <w:tcMar>
-              <w:left w:w="48" w:type="dxa"/>
+              <w:left w:w="42" w:type="dxa"/>
             </w:tcMar>
           </w:tcPr>
           <w:p>
@@ -6450,7 +6447,7 @@
         </w:tc>
         <w:tc>
           <w:tcPr>
-            <w:tcW w:w="1170" w:type="dxa"/>
+            <w:tcW w:w="1443" w:type="dxa"/>
             <w:tcBorders>
               <w:top w:val="nil"/>
               <w:left w:val="single" w:sz="2" w:space="0" w:color="000001"/>
@@ -6461,7 +6458,7 @@
             </w:tcBorders>
             <w:shd w:fill="FFFFFF" w:val="clear"/>
             <w:tcMar>
-              <w:left w:w="48" w:type="dxa"/>
+              <w:left w:w="42" w:type="dxa"/>
             </w:tcMar>
           </w:tcPr>
           <w:p>
@@ -6483,7 +6480,7 @@
         </w:trPr>
         <w:tc>
           <w:tcPr>
-            <w:tcW w:w="2250" w:type="dxa"/>
+            <w:tcW w:w="2249" w:type="dxa"/>
             <w:tcBorders>
               <w:top w:val="nil"/>
               <w:left w:val="single" w:sz="2" w:space="0" w:color="000001"/>
@@ -6494,7 +6491,7 @@
             </w:tcBorders>
             <w:shd w:fill="FFFFFF" w:val="clear"/>
             <w:tcMar>
-              <w:left w:w="48" w:type="dxa"/>
+              <w:left w:w="42" w:type="dxa"/>
             </w:tcMar>
           </w:tcPr>
           <w:p>
@@ -6528,7 +6525,7 @@
             </w:tcBorders>
             <w:shd w:fill="FFFFFF" w:val="clear"/>
             <w:tcMar>
-              <w:left w:w="48" w:type="dxa"/>
+              <w:left w:w="42" w:type="dxa"/>
             </w:tcMar>
           </w:tcPr>
           <w:p>
@@ -6545,7 +6542,7 @@
         </w:tc>
         <w:tc>
           <w:tcPr>
-            <w:tcW w:w="1080" w:type="dxa"/>
+            <w:tcW w:w="1079" w:type="dxa"/>
             <w:tcBorders>
               <w:top w:val="nil"/>
               <w:left w:val="single" w:sz="2" w:space="0" w:color="000001"/>
@@ -6556,7 +6553,7 @@
             </w:tcBorders>
             <w:shd w:fill="FFFFFF" w:val="clear"/>
             <w:tcMar>
-              <w:left w:w="48" w:type="dxa"/>
+              <w:left w:w="42" w:type="dxa"/>
             </w:tcMar>
           </w:tcPr>
           <w:p>
@@ -6584,7 +6581,7 @@
             </w:tcBorders>
             <w:shd w:fill="FFFFFF" w:val="clear"/>
             <w:tcMar>
-              <w:left w:w="48" w:type="dxa"/>
+              <w:left w:w="42" w:type="dxa"/>
             </w:tcMar>
           </w:tcPr>
           <w:p>
@@ -6601,7 +6598,7 @@
         </w:tc>
         <w:tc>
           <w:tcPr>
-            <w:tcW w:w="1080" w:type="dxa"/>
+            <w:tcW w:w="1079" w:type="dxa"/>
             <w:tcBorders>
               <w:top w:val="nil"/>
               <w:left w:val="single" w:sz="2" w:space="0" w:color="000001"/>
@@ -6612,7 +6609,7 @@
             </w:tcBorders>
             <w:shd w:fill="FFFFFF" w:val="clear"/>
             <w:tcMar>
-              <w:left w:w="48" w:type="dxa"/>
+              <w:left w:w="42" w:type="dxa"/>
             </w:tcMar>
           </w:tcPr>
           <w:p>
@@ -6640,7 +6637,7 @@
             </w:tcBorders>
             <w:shd w:fill="FFFFFF" w:val="clear"/>
             <w:tcMar>
-              <w:left w:w="48" w:type="dxa"/>
+              <w:left w:w="42" w:type="dxa"/>
             </w:tcMar>
           </w:tcPr>
           <w:p>
@@ -6657,7 +6654,7 @@
         </w:tc>
         <w:tc>
           <w:tcPr>
-            <w:tcW w:w="1170" w:type="dxa"/>
+            <w:tcW w:w="1443" w:type="dxa"/>
             <w:tcBorders>
               <w:top w:val="nil"/>
               <w:left w:val="single" w:sz="2" w:space="0" w:color="000001"/>
@@ -6668,7 +6665,7 @@
             </w:tcBorders>
             <w:shd w:fill="FFFFFF" w:val="clear"/>
             <w:tcMar>
-              <w:left w:w="48" w:type="dxa"/>
+              <w:left w:w="42" w:type="dxa"/>
             </w:tcMar>
           </w:tcPr>
           <w:p>
@@ -6690,7 +6687,7 @@
         </w:trPr>
         <w:tc>
           <w:tcPr>
-            <w:tcW w:w="2250" w:type="dxa"/>
+            <w:tcW w:w="2249" w:type="dxa"/>
             <w:tcBorders>
               <w:top w:val="nil"/>
               <w:left w:val="single" w:sz="2" w:space="0" w:color="000001"/>
@@ -6701,7 +6698,7 @@
             </w:tcBorders>
             <w:shd w:fill="FFFFFF" w:val="clear"/>
             <w:tcMar>
-              <w:left w:w="48" w:type="dxa"/>
+              <w:left w:w="42" w:type="dxa"/>
             </w:tcMar>
           </w:tcPr>
           <w:p>
@@ -6735,7 +6732,7 @@
             </w:tcBorders>
             <w:shd w:fill="FFFFFF" w:val="clear"/>
             <w:tcMar>
-              <w:left w:w="48" w:type="dxa"/>
+              <w:left w:w="42" w:type="dxa"/>
             </w:tcMar>
           </w:tcPr>
           <w:p>
@@ -6752,7 +6749,7 @@
         </w:tc>
         <w:tc>
           <w:tcPr>
-            <w:tcW w:w="1080" w:type="dxa"/>
+            <w:tcW w:w="1079" w:type="dxa"/>
             <w:tcBorders>
               <w:top w:val="nil"/>
               <w:left w:val="single" w:sz="2" w:space="0" w:color="000001"/>
@@ -6763,7 +6760,7 @@
             </w:tcBorders>
             <w:shd w:fill="FFFFFF" w:val="clear"/>
             <w:tcMar>
-              <w:left w:w="48" w:type="dxa"/>
+              <w:left w:w="42" w:type="dxa"/>
             </w:tcMar>
           </w:tcPr>
           <w:p>
@@ -6791,7 +6788,7 @@
             </w:tcBorders>
             <w:shd w:fill="FFFFFF" w:val="clear"/>
             <w:tcMar>
-              <w:left w:w="48" w:type="dxa"/>
+              <w:left w:w="42" w:type="dxa"/>
             </w:tcMar>
           </w:tcPr>
           <w:p>
@@ -6808,7 +6805,7 @@
         </w:tc>
         <w:tc>
           <w:tcPr>
-            <w:tcW w:w="1080" w:type="dxa"/>
+            <w:tcW w:w="1079" w:type="dxa"/>
             <w:tcBorders>
               <w:top w:val="nil"/>
               <w:left w:val="single" w:sz="2" w:space="0" w:color="000001"/>
@@ -6819,7 +6816,7 @@
             </w:tcBorders>
             <w:shd w:fill="FFFFFF" w:val="clear"/>
             <w:tcMar>
-              <w:left w:w="48" w:type="dxa"/>
+              <w:left w:w="42" w:type="dxa"/>
             </w:tcMar>
           </w:tcPr>
           <w:p>
@@ -6847,7 +6844,7 @@
             </w:tcBorders>
             <w:shd w:fill="FFFFFF" w:val="clear"/>
             <w:tcMar>
-              <w:left w:w="48" w:type="dxa"/>
+              <w:left w:w="42" w:type="dxa"/>
             </w:tcMar>
           </w:tcPr>
           <w:p>
@@ -6864,7 +6861,7 @@
         </w:tc>
         <w:tc>
           <w:tcPr>
-            <w:tcW w:w="1170" w:type="dxa"/>
+            <w:tcW w:w="1443" w:type="dxa"/>
             <w:tcBorders>
               <w:top w:val="nil"/>
               <w:left w:val="single" w:sz="2" w:space="0" w:color="000001"/>
@@ -6875,7 +6872,7 @@
             </w:tcBorders>
             <w:shd w:fill="FFFFFF" w:val="clear"/>
             <w:tcMar>
-              <w:left w:w="48" w:type="dxa"/>
+              <w:left w:w="42" w:type="dxa"/>
             </w:tcMar>
           </w:tcPr>
           <w:p>
@@ -7442,52 +7439,6 @@
           <w:sz w:val="24"/>
           <w:szCs w:val="24"/>
         </w:rPr>
-      </w:r>
-    </w:p>
-    <w:p>
-      <w:pPr>
-        <w:pStyle w:val="TextBody"/>
-        <w:bidi w:val="0"/>
-        <w:spacing w:lineRule="auto" w:line="240" w:before="0" w:after="0"/>
-        <w:contextualSpacing/>
-        <w:jc w:val="left"/>
-        <w:rPr>
-          <w:b/>
-          <w:bCs/>
-          <w:sz w:val="24"/>
-          <w:szCs w:val="24"/>
-        </w:rPr>
-      </w:pPr>
-      <w:r>
-        <w:rPr>
-          <w:b/>
-          <w:bCs/>
-          <w:sz w:val="24"/>
-          <w:szCs w:val="24"/>
-        </w:rPr>
-      </w:r>
-    </w:p>
-    <w:p>
-      <w:pPr>
-        <w:pStyle w:val="TextBody"/>
-        <w:bidi w:val="0"/>
-        <w:spacing w:lineRule="auto" w:line="240" w:before="0" w:after="0"/>
-        <w:contextualSpacing/>
-        <w:jc w:val="left"/>
-        <w:rPr>
-          <w:b/>
-          <w:bCs/>
-          <w:sz w:val="24"/>
-          <w:szCs w:val="24"/>
-        </w:rPr>
-      </w:pPr>
-      <w:r>
-        <w:rPr>
-          <w:b/>
-          <w:bCs/>
-          <w:sz w:val="24"/>
-          <w:szCs w:val="24"/>
-        </w:rPr>
         <w:t>Table 1-4: Development Budget Plan</w:t>
       </w:r>
     </w:p>
@@ -7517,7 +7468,7 @@
     <w:tbl>
       <w:tblPr>
         <w:jc w:val="left"/>
-        <w:tblInd w:w="50" w:type="dxa"/>
+        <w:tblInd w:w="45" w:type="dxa"/>
         <w:tblBorders>
           <w:top w:val="single" w:sz="2" w:space="0" w:color="000001"/>
           <w:left w:val="single" w:sz="2" w:space="0" w:color="000001"/>
@@ -7528,15 +7479,15 @@
         </w:tblBorders>
         <w:tblCellMar>
           <w:top w:w="55" w:type="dxa"/>
-          <w:left w:w="48" w:type="dxa"/>
+          <w:left w:w="42" w:type="dxa"/>
           <w:bottom w:w="55" w:type="dxa"/>
           <w:right w:w="55" w:type="dxa"/>
         </w:tblCellMar>
       </w:tblPr>
       <w:tblGrid>
-        <w:gridCol w:w="4048"/>
+        <w:gridCol w:w="4046"/>
         <w:gridCol w:w="1890"/>
-        <w:gridCol w:w="3962"/>
+        <w:gridCol w:w="3964"/>
       </w:tblGrid>
       <w:tr>
         <w:trPr>
@@ -7545,7 +7496,7 @@
         </w:trPr>
         <w:tc>
           <w:tcPr>
-            <w:tcW w:w="4048" w:type="dxa"/>
+            <w:tcW w:w="4046" w:type="dxa"/>
             <w:tcBorders>
               <w:top w:val="single" w:sz="2" w:space="0" w:color="000001"/>
               <w:left w:val="single" w:sz="2" w:space="0" w:color="000001"/>
@@ -7556,7 +7507,7 @@
             </w:tcBorders>
             <w:shd w:fill="FFFFFF" w:val="clear"/>
             <w:tcMar>
-              <w:left w:w="48" w:type="dxa"/>
+              <w:left w:w="42" w:type="dxa"/>
             </w:tcMar>
           </w:tcPr>
           <w:p>
@@ -7590,7 +7541,7 @@
             </w:tcBorders>
             <w:shd w:fill="FFFFFF" w:val="clear"/>
             <w:tcMar>
-              <w:left w:w="48" w:type="dxa"/>
+              <w:left w:w="42" w:type="dxa"/>
             </w:tcMar>
           </w:tcPr>
           <w:p>
@@ -7613,7 +7564,7 @@
         </w:tc>
         <w:tc>
           <w:tcPr>
-            <w:tcW w:w="3962" w:type="dxa"/>
+            <w:tcW w:w="3964" w:type="dxa"/>
             <w:tcBorders>
               <w:top w:val="single" w:sz="2" w:space="0" w:color="000001"/>
               <w:left w:val="single" w:sz="2" w:space="0" w:color="000001"/>
@@ -7624,7 +7575,7 @@
             </w:tcBorders>
             <w:shd w:fill="FFFFFF" w:val="clear"/>
             <w:tcMar>
-              <w:left w:w="48" w:type="dxa"/>
+              <w:left w:w="42" w:type="dxa"/>
             </w:tcMar>
           </w:tcPr>
           <w:p>
@@ -7652,7 +7603,7 @@
         </w:trPr>
         <w:tc>
           <w:tcPr>
-            <w:tcW w:w="4048" w:type="dxa"/>
+            <w:tcW w:w="4046" w:type="dxa"/>
             <w:tcBorders>
               <w:top w:val="nil"/>
               <w:left w:val="single" w:sz="2" w:space="0" w:color="000001"/>
@@ -7663,7 +7614,7 @@
             </w:tcBorders>
             <w:shd w:fill="FFFFFF" w:val="clear"/>
             <w:tcMar>
-              <w:left w:w="48" w:type="dxa"/>
+              <w:left w:w="42" w:type="dxa"/>
             </w:tcMar>
           </w:tcPr>
           <w:p>
@@ -7701,7 +7652,7 @@
             </w:tcBorders>
             <w:shd w:fill="FFFFFF" w:val="clear"/>
             <w:tcMar>
-              <w:left w:w="48" w:type="dxa"/>
+              <w:left w:w="42" w:type="dxa"/>
             </w:tcMar>
           </w:tcPr>
           <w:p>
@@ -7724,7 +7675,7 @@
         </w:tc>
         <w:tc>
           <w:tcPr>
-            <w:tcW w:w="3962" w:type="dxa"/>
+            <w:tcW w:w="3964" w:type="dxa"/>
             <w:tcBorders>
               <w:top w:val="nil"/>
               <w:left w:val="single" w:sz="2" w:space="0" w:color="000001"/>
@@ -7735,7 +7686,7 @@
             </w:tcBorders>
             <w:shd w:fill="FFFFFF" w:val="clear"/>
             <w:tcMar>
-              <w:left w:w="48" w:type="dxa"/>
+              <w:left w:w="42" w:type="dxa"/>
             </w:tcMar>
           </w:tcPr>
           <w:p>
@@ -7763,7 +7714,7 @@
         </w:trPr>
         <w:tc>
           <w:tcPr>
-            <w:tcW w:w="4048" w:type="dxa"/>
+            <w:tcW w:w="4046" w:type="dxa"/>
             <w:tcBorders>
               <w:top w:val="nil"/>
               <w:left w:val="single" w:sz="2" w:space="0" w:color="000001"/>
@@ -7774,7 +7725,7 @@
             </w:tcBorders>
             <w:shd w:fill="FFFFFF" w:val="clear"/>
             <w:tcMar>
-              <w:left w:w="48" w:type="dxa"/>
+              <w:left w:w="42" w:type="dxa"/>
             </w:tcMar>
           </w:tcPr>
           <w:p>
@@ -7802,7 +7753,7 @@
             </w:tcBorders>
             <w:shd w:fill="FFFFFF" w:val="clear"/>
             <w:tcMar>
-              <w:left w:w="48" w:type="dxa"/>
+              <w:left w:w="42" w:type="dxa"/>
             </w:tcMar>
           </w:tcPr>
           <w:p>
@@ -7819,7 +7770,7 @@
         </w:tc>
         <w:tc>
           <w:tcPr>
-            <w:tcW w:w="3962" w:type="dxa"/>
+            <w:tcW w:w="3964" w:type="dxa"/>
             <w:tcBorders>
               <w:top w:val="nil"/>
               <w:left w:val="single" w:sz="2" w:space="0" w:color="000001"/>
@@ -7830,7 +7781,7 @@
             </w:tcBorders>
             <w:shd w:fill="FFFFFF" w:val="clear"/>
             <w:tcMar>
-              <w:left w:w="48" w:type="dxa"/>
+              <w:left w:w="42" w:type="dxa"/>
             </w:tcMar>
           </w:tcPr>
           <w:p>
@@ -7852,7 +7803,7 @@
         </w:trPr>
         <w:tc>
           <w:tcPr>
-            <w:tcW w:w="4048" w:type="dxa"/>
+            <w:tcW w:w="4046" w:type="dxa"/>
             <w:tcBorders>
               <w:top w:val="nil"/>
               <w:left w:val="single" w:sz="2" w:space="0" w:color="000001"/>
@@ -7863,7 +7814,7 @@
             </w:tcBorders>
             <w:shd w:fill="FFFFFF" w:val="clear"/>
             <w:tcMar>
-              <w:left w:w="48" w:type="dxa"/>
+              <w:left w:w="42" w:type="dxa"/>
             </w:tcMar>
           </w:tcPr>
           <w:p>
@@ -7891,7 +7842,7 @@
             </w:tcBorders>
             <w:shd w:fill="FFFFFF" w:val="clear"/>
             <w:tcMar>
-              <w:left w:w="48" w:type="dxa"/>
+              <w:left w:w="42" w:type="dxa"/>
             </w:tcMar>
           </w:tcPr>
           <w:p>
@@ -7908,7 +7859,7 @@
         </w:tc>
         <w:tc>
           <w:tcPr>
-            <w:tcW w:w="3962" w:type="dxa"/>
+            <w:tcW w:w="3964" w:type="dxa"/>
             <w:tcBorders>
               <w:top w:val="nil"/>
               <w:left w:val="single" w:sz="2" w:space="0" w:color="000001"/>
@@ -7919,7 +7870,7 @@
             </w:tcBorders>
             <w:shd w:fill="FFFFFF" w:val="clear"/>
             <w:tcMar>
-              <w:left w:w="48" w:type="dxa"/>
+              <w:left w:w="42" w:type="dxa"/>
             </w:tcMar>
           </w:tcPr>
           <w:p>
@@ -7941,7 +7892,7 @@
         </w:trPr>
         <w:tc>
           <w:tcPr>
-            <w:tcW w:w="4048" w:type="dxa"/>
+            <w:tcW w:w="4046" w:type="dxa"/>
             <w:tcBorders>
               <w:top w:val="nil"/>
               <w:left w:val="single" w:sz="2" w:space="0" w:color="000001"/>
@@ -7952,7 +7903,7 @@
             </w:tcBorders>
             <w:shd w:fill="FFFFFF" w:val="clear"/>
             <w:tcMar>
-              <w:left w:w="48" w:type="dxa"/>
+              <w:left w:w="42" w:type="dxa"/>
             </w:tcMar>
           </w:tcPr>
           <w:p>
@@ -7980,7 +7931,7 @@
             </w:tcBorders>
             <w:shd w:fill="FFFFFF" w:val="clear"/>
             <w:tcMar>
-              <w:left w:w="48" w:type="dxa"/>
+              <w:left w:w="42" w:type="dxa"/>
             </w:tcMar>
           </w:tcPr>
           <w:p>
@@ -7997,7 +7948,7 @@
         </w:tc>
         <w:tc>
           <w:tcPr>
-            <w:tcW w:w="3962" w:type="dxa"/>
+            <w:tcW w:w="3964" w:type="dxa"/>
             <w:tcBorders>
               <w:top w:val="nil"/>
               <w:left w:val="single" w:sz="2" w:space="0" w:color="000001"/>
@@ -8008,7 +7959,7 @@
             </w:tcBorders>
             <w:shd w:fill="FFFFFF" w:val="clear"/>
             <w:tcMar>
-              <w:left w:w="48" w:type="dxa"/>
+              <w:left w:w="42" w:type="dxa"/>
             </w:tcMar>
           </w:tcPr>
           <w:p>
@@ -8030,7 +7981,7 @@
         </w:trPr>
         <w:tc>
           <w:tcPr>
-            <w:tcW w:w="4048" w:type="dxa"/>
+            <w:tcW w:w="4046" w:type="dxa"/>
             <w:tcBorders>
               <w:top w:val="nil"/>
               <w:left w:val="single" w:sz="2" w:space="0" w:color="000001"/>
@@ -8041,7 +7992,7 @@
             </w:tcBorders>
             <w:shd w:fill="FFFFFF" w:val="clear"/>
             <w:tcMar>
-              <w:left w:w="48" w:type="dxa"/>
+              <w:left w:w="42" w:type="dxa"/>
             </w:tcMar>
           </w:tcPr>
           <w:p>
@@ -8069,7 +8020,7 @@
             </w:tcBorders>
             <w:shd w:fill="FFFFFF" w:val="clear"/>
             <w:tcMar>
-              <w:left w:w="48" w:type="dxa"/>
+              <w:left w:w="42" w:type="dxa"/>
             </w:tcMar>
           </w:tcPr>
           <w:p>
@@ -8086,7 +8037,7 @@
         </w:tc>
         <w:tc>
           <w:tcPr>
-            <w:tcW w:w="3962" w:type="dxa"/>
+            <w:tcW w:w="3964" w:type="dxa"/>
             <w:tcBorders>
               <w:top w:val="nil"/>
               <w:left w:val="single" w:sz="2" w:space="0" w:color="000001"/>
@@ -8097,7 +8048,7 @@
             </w:tcBorders>
             <w:shd w:fill="FFFFFF" w:val="clear"/>
             <w:tcMar>
-              <w:left w:w="48" w:type="dxa"/>
+              <w:left w:w="42" w:type="dxa"/>
             </w:tcMar>
           </w:tcPr>
           <w:p>
@@ -8119,7 +8070,7 @@
         </w:trPr>
         <w:tc>
           <w:tcPr>
-            <w:tcW w:w="4048" w:type="dxa"/>
+            <w:tcW w:w="4046" w:type="dxa"/>
             <w:tcBorders>
               <w:top w:val="nil"/>
               <w:left w:val="single" w:sz="2" w:space="0" w:color="000001"/>
@@ -8130,7 +8081,7 @@
             </w:tcBorders>
             <w:shd w:fill="FFFFFF" w:val="clear"/>
             <w:tcMar>
-              <w:left w:w="48" w:type="dxa"/>
+              <w:left w:w="42" w:type="dxa"/>
             </w:tcMar>
           </w:tcPr>
           <w:p>
@@ -8158,7 +8109,7 @@
             </w:tcBorders>
             <w:shd w:fill="FFFFFF" w:val="clear"/>
             <w:tcMar>
-              <w:left w:w="48" w:type="dxa"/>
+              <w:left w:w="42" w:type="dxa"/>
             </w:tcMar>
           </w:tcPr>
           <w:p>
@@ -8175,7 +8126,7 @@
         </w:tc>
         <w:tc>
           <w:tcPr>
-            <w:tcW w:w="3962" w:type="dxa"/>
+            <w:tcW w:w="3964" w:type="dxa"/>
             <w:tcBorders>
               <w:top w:val="nil"/>
               <w:left w:val="single" w:sz="2" w:space="0" w:color="000001"/>
@@ -8186,7 +8137,7 @@
             </w:tcBorders>
             <w:shd w:fill="FFFFFF" w:val="clear"/>
             <w:tcMar>
-              <w:left w:w="48" w:type="dxa"/>
+              <w:left w:w="42" w:type="dxa"/>
             </w:tcMar>
           </w:tcPr>
           <w:p>
@@ -8208,7 +8159,7 @@
         </w:trPr>
         <w:tc>
           <w:tcPr>
-            <w:tcW w:w="4048" w:type="dxa"/>
+            <w:tcW w:w="4046" w:type="dxa"/>
             <w:tcBorders>
               <w:top w:val="nil"/>
               <w:left w:val="single" w:sz="2" w:space="0" w:color="000001"/>
@@ -8219,7 +8170,7 @@
             </w:tcBorders>
             <w:shd w:fill="FFFFFF" w:val="clear"/>
             <w:tcMar>
-              <w:left w:w="48" w:type="dxa"/>
+              <w:left w:w="42" w:type="dxa"/>
             </w:tcMar>
           </w:tcPr>
           <w:p>
@@ -8247,7 +8198,7 @@
             </w:tcBorders>
             <w:shd w:fill="FFFFFF" w:val="clear"/>
             <w:tcMar>
-              <w:left w:w="48" w:type="dxa"/>
+              <w:left w:w="42" w:type="dxa"/>
             </w:tcMar>
           </w:tcPr>
           <w:p>
@@ -8264,7 +8215,7 @@
         </w:tc>
         <w:tc>
           <w:tcPr>
-            <w:tcW w:w="3962" w:type="dxa"/>
+            <w:tcW w:w="3964" w:type="dxa"/>
             <w:tcBorders>
               <w:top w:val="nil"/>
               <w:left w:val="single" w:sz="2" w:space="0" w:color="000001"/>
@@ -8275,7 +8226,7 @@
             </w:tcBorders>
             <w:shd w:fill="FFFFFF" w:val="clear"/>
             <w:tcMar>
-              <w:left w:w="48" w:type="dxa"/>
+              <w:left w:w="42" w:type="dxa"/>
             </w:tcMar>
           </w:tcPr>
           <w:p>
@@ -8297,7 +8248,7 @@
         </w:trPr>
         <w:tc>
           <w:tcPr>
-            <w:tcW w:w="4048" w:type="dxa"/>
+            <w:tcW w:w="4046" w:type="dxa"/>
             <w:tcBorders>
               <w:top w:val="nil"/>
               <w:left w:val="single" w:sz="2" w:space="0" w:color="000001"/>
@@ -8308,7 +8259,7 @@
             </w:tcBorders>
             <w:shd w:fill="FFFFFF" w:val="clear"/>
             <w:tcMar>
-              <w:left w:w="48" w:type="dxa"/>
+              <w:left w:w="42" w:type="dxa"/>
             </w:tcMar>
           </w:tcPr>
           <w:p>
@@ -8336,7 +8287,7 @@
             </w:tcBorders>
             <w:shd w:fill="FFFFFF" w:val="clear"/>
             <w:tcMar>
-              <w:left w:w="48" w:type="dxa"/>
+              <w:left w:w="42" w:type="dxa"/>
             </w:tcMar>
           </w:tcPr>
           <w:p>
@@ -8353,7 +8304,7 @@
         </w:tc>
         <w:tc>
           <w:tcPr>
-            <w:tcW w:w="3962" w:type="dxa"/>
+            <w:tcW w:w="3964" w:type="dxa"/>
             <w:tcBorders>
               <w:top w:val="nil"/>
               <w:left w:val="single" w:sz="2" w:space="0" w:color="000001"/>
@@ -8364,7 +8315,7 @@
             </w:tcBorders>
             <w:shd w:fill="FFFFFF" w:val="clear"/>
             <w:tcMar>
-              <w:left w:w="48" w:type="dxa"/>
+              <w:left w:w="42" w:type="dxa"/>
             </w:tcMar>
           </w:tcPr>
           <w:p>
@@ -8386,7 +8337,7 @@
         </w:trPr>
         <w:tc>
           <w:tcPr>
-            <w:tcW w:w="4048" w:type="dxa"/>
+            <w:tcW w:w="4046" w:type="dxa"/>
             <w:tcBorders>
               <w:top w:val="nil"/>
               <w:left w:val="single" w:sz="2" w:space="0" w:color="000001"/>
@@ -8397,7 +8348,7 @@
             </w:tcBorders>
             <w:shd w:fill="FFFFFF" w:val="clear"/>
             <w:tcMar>
-              <w:left w:w="48" w:type="dxa"/>
+              <w:left w:w="42" w:type="dxa"/>
             </w:tcMar>
           </w:tcPr>
           <w:p>
@@ -8435,7 +8386,7 @@
             </w:tcBorders>
             <w:shd w:fill="FFFFFF" w:val="clear"/>
             <w:tcMar>
-              <w:left w:w="48" w:type="dxa"/>
+              <w:left w:w="42" w:type="dxa"/>
             </w:tcMar>
           </w:tcPr>
           <w:p>
@@ -8458,7 +8409,7 @@
         </w:tc>
         <w:tc>
           <w:tcPr>
-            <w:tcW w:w="3962" w:type="dxa"/>
+            <w:tcW w:w="3964" w:type="dxa"/>
             <w:tcBorders>
               <w:top w:val="nil"/>
               <w:left w:val="single" w:sz="2" w:space="0" w:color="000001"/>
@@ -8469,7 +8420,7 @@
             </w:tcBorders>
             <w:shd w:fill="FFFFFF" w:val="clear"/>
             <w:tcMar>
-              <w:left w:w="48" w:type="dxa"/>
+              <w:left w:w="42" w:type="dxa"/>
             </w:tcMar>
           </w:tcPr>
           <w:p>
@@ -8497,7 +8448,7 @@
         </w:trPr>
         <w:tc>
           <w:tcPr>
-            <w:tcW w:w="4048" w:type="dxa"/>
+            <w:tcW w:w="4046" w:type="dxa"/>
             <w:tcBorders>
               <w:top w:val="nil"/>
               <w:left w:val="single" w:sz="2" w:space="0" w:color="000001"/>
@@ -8508,7 +8459,7 @@
             </w:tcBorders>
             <w:shd w:fill="FFFFFF" w:val="clear"/>
             <w:tcMar>
-              <w:left w:w="48" w:type="dxa"/>
+              <w:left w:w="42" w:type="dxa"/>
             </w:tcMar>
           </w:tcPr>
           <w:p>
@@ -8536,7 +8487,7 @@
             </w:tcBorders>
             <w:shd w:fill="FFFFFF" w:val="clear"/>
             <w:tcMar>
-              <w:left w:w="48" w:type="dxa"/>
+              <w:left w:w="42" w:type="dxa"/>
             </w:tcMar>
           </w:tcPr>
           <w:p>
@@ -8553,7 +8504,7 @@
         </w:tc>
         <w:tc>
           <w:tcPr>
-            <w:tcW w:w="3962" w:type="dxa"/>
+            <w:tcW w:w="3964" w:type="dxa"/>
             <w:tcBorders>
               <w:top w:val="nil"/>
               <w:left w:val="single" w:sz="2" w:space="0" w:color="000001"/>
@@ -8564,7 +8515,7 @@
             </w:tcBorders>
             <w:shd w:fill="FFFFFF" w:val="clear"/>
             <w:tcMar>
-              <w:left w:w="48" w:type="dxa"/>
+              <w:left w:w="42" w:type="dxa"/>
             </w:tcMar>
           </w:tcPr>
           <w:p>
@@ -8586,7 +8537,7 @@
         </w:trPr>
         <w:tc>
           <w:tcPr>
-            <w:tcW w:w="4048" w:type="dxa"/>
+            <w:tcW w:w="4046" w:type="dxa"/>
             <w:tcBorders>
               <w:top w:val="nil"/>
               <w:left w:val="single" w:sz="2" w:space="0" w:color="000001"/>
@@ -8597,7 +8548,7 @@
             </w:tcBorders>
             <w:shd w:fill="FFFFFF" w:val="clear"/>
             <w:tcMar>
-              <w:left w:w="48" w:type="dxa"/>
+              <w:left w:w="42" w:type="dxa"/>
             </w:tcMar>
           </w:tcPr>
           <w:p>
@@ -8625,7 +8576,7 @@
             </w:tcBorders>
             <w:shd w:fill="FFFFFF" w:val="clear"/>
             <w:tcMar>
-              <w:left w:w="48" w:type="dxa"/>
+              <w:left w:w="42" w:type="dxa"/>
             </w:tcMar>
           </w:tcPr>
           <w:p>
@@ -8642,7 +8593,7 @@
         </w:tc>
         <w:tc>
           <w:tcPr>
-            <w:tcW w:w="3962" w:type="dxa"/>
+            <w:tcW w:w="3964" w:type="dxa"/>
             <w:tcBorders>
               <w:top w:val="nil"/>
               <w:left w:val="single" w:sz="2" w:space="0" w:color="000001"/>
@@ -8653,7 +8604,7 @@
             </w:tcBorders>
             <w:shd w:fill="FFFFFF" w:val="clear"/>
             <w:tcMar>
-              <w:left w:w="48" w:type="dxa"/>
+              <w:left w:w="42" w:type="dxa"/>
             </w:tcMar>
           </w:tcPr>
           <w:p>
@@ -8675,7 +8626,7 @@
         </w:trPr>
         <w:tc>
           <w:tcPr>
-            <w:tcW w:w="4048" w:type="dxa"/>
+            <w:tcW w:w="4046" w:type="dxa"/>
             <w:tcBorders>
               <w:top w:val="nil"/>
               <w:left w:val="single" w:sz="2" w:space="0" w:color="000001"/>
@@ -8686,7 +8637,7 @@
             </w:tcBorders>
             <w:shd w:fill="FFFFFF" w:val="clear"/>
             <w:tcMar>
-              <w:left w:w="48" w:type="dxa"/>
+              <w:left w:w="42" w:type="dxa"/>
             </w:tcMar>
           </w:tcPr>
           <w:p>
@@ -8714,7 +8665,7 @@
             </w:tcBorders>
             <w:shd w:fill="FFFFFF" w:val="clear"/>
             <w:tcMar>
-              <w:left w:w="48" w:type="dxa"/>
+              <w:left w:w="42" w:type="dxa"/>
             </w:tcMar>
           </w:tcPr>
           <w:p>
@@ -8731,7 +8682,7 @@
         </w:tc>
         <w:tc>
           <w:tcPr>
-            <w:tcW w:w="3962" w:type="dxa"/>
+            <w:tcW w:w="3964" w:type="dxa"/>
             <w:tcBorders>
               <w:top w:val="nil"/>
               <w:left w:val="single" w:sz="2" w:space="0" w:color="000001"/>
@@ -8742,7 +8693,7 @@
             </w:tcBorders>
             <w:shd w:fill="FFFFFF" w:val="clear"/>
             <w:tcMar>
-              <w:left w:w="48" w:type="dxa"/>
+              <w:left w:w="42" w:type="dxa"/>
             </w:tcMar>
           </w:tcPr>
           <w:p>
@@ -8764,7 +8715,7 @@
         </w:trPr>
         <w:tc>
           <w:tcPr>
-            <w:tcW w:w="4048" w:type="dxa"/>
+            <w:tcW w:w="4046" w:type="dxa"/>
             <w:tcBorders>
               <w:top w:val="nil"/>
               <w:left w:val="single" w:sz="2" w:space="0" w:color="000001"/>
@@ -8775,7 +8726,7 @@
             </w:tcBorders>
             <w:shd w:fill="FFFFFF" w:val="clear"/>
             <w:tcMar>
-              <w:left w:w="48" w:type="dxa"/>
+              <w:left w:w="42" w:type="dxa"/>
             </w:tcMar>
           </w:tcPr>
           <w:p>
@@ -8803,7 +8754,7 @@
             </w:tcBorders>
             <w:shd w:fill="FFFFFF" w:val="clear"/>
             <w:tcMar>
-              <w:left w:w="48" w:type="dxa"/>
+              <w:left w:w="42" w:type="dxa"/>
             </w:tcMar>
           </w:tcPr>
           <w:p>
@@ -8820,7 +8771,7 @@
         </w:tc>
         <w:tc>
           <w:tcPr>
-            <w:tcW w:w="3962" w:type="dxa"/>
+            <w:tcW w:w="3964" w:type="dxa"/>
             <w:tcBorders>
               <w:top w:val="nil"/>
               <w:left w:val="single" w:sz="2" w:space="0" w:color="000001"/>
@@ -8831,7 +8782,7 @@
             </w:tcBorders>
             <w:shd w:fill="FFFFFF" w:val="clear"/>
             <w:tcMar>
-              <w:left w:w="48" w:type="dxa"/>
+              <w:left w:w="42" w:type="dxa"/>
             </w:tcMar>
           </w:tcPr>
           <w:p>
@@ -8853,7 +8804,7 @@
         </w:trPr>
         <w:tc>
           <w:tcPr>
-            <w:tcW w:w="4048" w:type="dxa"/>
+            <w:tcW w:w="4046" w:type="dxa"/>
             <w:tcBorders>
               <w:top w:val="nil"/>
               <w:left w:val="single" w:sz="2" w:space="0" w:color="000001"/>
@@ -8864,7 +8815,7 @@
             </w:tcBorders>
             <w:shd w:fill="FFFFFF" w:val="clear"/>
             <w:tcMar>
-              <w:left w:w="48" w:type="dxa"/>
+              <w:left w:w="42" w:type="dxa"/>
             </w:tcMar>
           </w:tcPr>
           <w:p>
@@ -8892,7 +8843,7 @@
             </w:tcBorders>
             <w:shd w:fill="FFFFFF" w:val="clear"/>
             <w:tcMar>
-              <w:left w:w="48" w:type="dxa"/>
+              <w:left w:w="42" w:type="dxa"/>
             </w:tcMar>
           </w:tcPr>
           <w:p>
@@ -8909,7 +8860,7 @@
         </w:tc>
         <w:tc>
           <w:tcPr>
-            <w:tcW w:w="3962" w:type="dxa"/>
+            <w:tcW w:w="3964" w:type="dxa"/>
             <w:tcBorders>
               <w:top w:val="nil"/>
               <w:left w:val="single" w:sz="2" w:space="0" w:color="000001"/>
@@ -8920,7 +8871,7 @@
             </w:tcBorders>
             <w:shd w:fill="FFFFFF" w:val="clear"/>
             <w:tcMar>
-              <w:left w:w="48" w:type="dxa"/>
+              <w:left w:w="42" w:type="dxa"/>
             </w:tcMar>
           </w:tcPr>
           <w:p>
@@ -8942,7 +8893,7 @@
         </w:trPr>
         <w:tc>
           <w:tcPr>
-            <w:tcW w:w="4048" w:type="dxa"/>
+            <w:tcW w:w="4046" w:type="dxa"/>
             <w:tcBorders>
               <w:top w:val="nil"/>
               <w:left w:val="single" w:sz="2" w:space="0" w:color="000001"/>
@@ -8953,7 +8904,7 @@
             </w:tcBorders>
             <w:shd w:fill="FFFFFF" w:val="clear"/>
             <w:tcMar>
-              <w:left w:w="48" w:type="dxa"/>
+              <w:left w:w="42" w:type="dxa"/>
             </w:tcMar>
           </w:tcPr>
           <w:p>
@@ -8991,7 +8942,7 @@
             </w:tcBorders>
             <w:shd w:fill="FFFFFF" w:val="clear"/>
             <w:tcMar>
-              <w:left w:w="48" w:type="dxa"/>
+              <w:left w:w="42" w:type="dxa"/>
             </w:tcMar>
           </w:tcPr>
           <w:p>
@@ -9014,7 +8965,7 @@
         </w:tc>
         <w:tc>
           <w:tcPr>
-            <w:tcW w:w="3962" w:type="dxa"/>
+            <w:tcW w:w="3964" w:type="dxa"/>
             <w:tcBorders>
               <w:top w:val="nil"/>
               <w:left w:val="single" w:sz="2" w:space="0" w:color="000001"/>
@@ -9025,7 +8976,7 @@
             </w:tcBorders>
             <w:shd w:fill="FFFFFF" w:val="clear"/>
             <w:tcMar>
-              <w:left w:w="48" w:type="dxa"/>
+              <w:left w:w="42" w:type="dxa"/>
             </w:tcMar>
           </w:tcPr>
           <w:p>
@@ -9053,7 +9004,7 @@
         </w:trPr>
         <w:tc>
           <w:tcPr>
-            <w:tcW w:w="4048" w:type="dxa"/>
+            <w:tcW w:w="4046" w:type="dxa"/>
             <w:tcBorders>
               <w:top w:val="nil"/>
               <w:left w:val="single" w:sz="2" w:space="0" w:color="000001"/>
@@ -9064,7 +9015,7 @@
             </w:tcBorders>
             <w:shd w:fill="FFFFFF" w:val="clear"/>
             <w:tcMar>
-              <w:left w:w="48" w:type="dxa"/>
+              <w:left w:w="42" w:type="dxa"/>
             </w:tcMar>
           </w:tcPr>
           <w:p>
@@ -9092,7 +9043,7 @@
             </w:tcBorders>
             <w:shd w:fill="FFFFFF" w:val="clear"/>
             <w:tcMar>
-              <w:left w:w="48" w:type="dxa"/>
+              <w:left w:w="42" w:type="dxa"/>
             </w:tcMar>
           </w:tcPr>
           <w:p>
@@ -9109,7 +9060,7 @@
         </w:tc>
         <w:tc>
           <w:tcPr>
-            <w:tcW w:w="3962" w:type="dxa"/>
+            <w:tcW w:w="3964" w:type="dxa"/>
             <w:tcBorders>
               <w:top w:val="nil"/>
               <w:left w:val="single" w:sz="2" w:space="0" w:color="000001"/>
@@ -9120,7 +9071,7 @@
             </w:tcBorders>
             <w:shd w:fill="FFFFFF" w:val="clear"/>
             <w:tcMar>
-              <w:left w:w="48" w:type="dxa"/>
+              <w:left w:w="42" w:type="dxa"/>
             </w:tcMar>
           </w:tcPr>
           <w:p>
@@ -9142,7 +9093,7 @@
         </w:trPr>
         <w:tc>
           <w:tcPr>
-            <w:tcW w:w="4048" w:type="dxa"/>
+            <w:tcW w:w="4046" w:type="dxa"/>
             <w:tcBorders>
               <w:top w:val="nil"/>
               <w:left w:val="single" w:sz="2" w:space="0" w:color="000001"/>
@@ -9153,7 +9104,7 @@
             </w:tcBorders>
             <w:shd w:fill="FFFFFF" w:val="clear"/>
             <w:tcMar>
-              <w:left w:w="48" w:type="dxa"/>
+              <w:left w:w="42" w:type="dxa"/>
             </w:tcMar>
           </w:tcPr>
           <w:p>
@@ -9181,7 +9132,7 @@
             </w:tcBorders>
             <w:shd w:fill="FFFFFF" w:val="clear"/>
             <w:tcMar>
-              <w:left w:w="48" w:type="dxa"/>
+              <w:left w:w="42" w:type="dxa"/>
             </w:tcMar>
           </w:tcPr>
           <w:p>
@@ -9198,7 +9149,7 @@
         </w:tc>
         <w:tc>
           <w:tcPr>
-            <w:tcW w:w="3962" w:type="dxa"/>
+            <w:tcW w:w="3964" w:type="dxa"/>
             <w:tcBorders>
               <w:top w:val="nil"/>
               <w:left w:val="single" w:sz="2" w:space="0" w:color="000001"/>
@@ -9209,7 +9160,7 @@
             </w:tcBorders>
             <w:shd w:fill="FFFFFF" w:val="clear"/>
             <w:tcMar>
-              <w:left w:w="48" w:type="dxa"/>
+              <w:left w:w="42" w:type="dxa"/>
             </w:tcMar>
           </w:tcPr>
           <w:p>
@@ -9231,7 +9182,7 @@
         </w:trPr>
         <w:tc>
           <w:tcPr>
-            <w:tcW w:w="4048" w:type="dxa"/>
+            <w:tcW w:w="4046" w:type="dxa"/>
             <w:tcBorders>
               <w:top w:val="nil"/>
               <w:left w:val="single" w:sz="2" w:space="0" w:color="000001"/>
@@ -9242,7 +9193,7 @@
             </w:tcBorders>
             <w:shd w:fill="FFFFFF" w:val="clear"/>
             <w:tcMar>
-              <w:left w:w="48" w:type="dxa"/>
+              <w:left w:w="42" w:type="dxa"/>
             </w:tcMar>
           </w:tcPr>
           <w:p>
@@ -9270,7 +9221,7 @@
             </w:tcBorders>
             <w:shd w:fill="FFFFFF" w:val="clear"/>
             <w:tcMar>
-              <w:left w:w="48" w:type="dxa"/>
+              <w:left w:w="42" w:type="dxa"/>
             </w:tcMar>
           </w:tcPr>
           <w:p>
@@ -9287,7 +9238,7 @@
         </w:tc>
         <w:tc>
           <w:tcPr>
-            <w:tcW w:w="3962" w:type="dxa"/>
+            <w:tcW w:w="3964" w:type="dxa"/>
             <w:tcBorders>
               <w:top w:val="nil"/>
               <w:left w:val="single" w:sz="2" w:space="0" w:color="000001"/>
@@ -9298,7 +9249,7 @@
             </w:tcBorders>
             <w:shd w:fill="FFFFFF" w:val="clear"/>
             <w:tcMar>
-              <w:left w:w="48" w:type="dxa"/>
+              <w:left w:w="42" w:type="dxa"/>
             </w:tcMar>
           </w:tcPr>
           <w:p>
@@ -9320,7 +9271,7 @@
         </w:trPr>
         <w:tc>
           <w:tcPr>
-            <w:tcW w:w="4048" w:type="dxa"/>
+            <w:tcW w:w="4046" w:type="dxa"/>
             <w:tcBorders>
               <w:top w:val="nil"/>
               <w:left w:val="single" w:sz="2" w:space="0" w:color="000001"/>
@@ -9331,7 +9282,7 @@
             </w:tcBorders>
             <w:shd w:fill="FFFFFF" w:val="clear"/>
             <w:tcMar>
-              <w:left w:w="48" w:type="dxa"/>
+              <w:left w:w="42" w:type="dxa"/>
             </w:tcMar>
           </w:tcPr>
           <w:p>
@@ -9359,7 +9310,7 @@
             </w:tcBorders>
             <w:shd w:fill="FFFFFF" w:val="clear"/>
             <w:tcMar>
-              <w:left w:w="48" w:type="dxa"/>
+              <w:left w:w="42" w:type="dxa"/>
             </w:tcMar>
           </w:tcPr>
           <w:p>
@@ -9376,7 +9327,7 @@
         </w:tc>
         <w:tc>
           <w:tcPr>
-            <w:tcW w:w="3962" w:type="dxa"/>
+            <w:tcW w:w="3964" w:type="dxa"/>
             <w:tcBorders>
               <w:top w:val="nil"/>
               <w:left w:val="single" w:sz="2" w:space="0" w:color="000001"/>
@@ -9387,7 +9338,7 @@
             </w:tcBorders>
             <w:shd w:fill="FFFFFF" w:val="clear"/>
             <w:tcMar>
-              <w:left w:w="48" w:type="dxa"/>
+              <w:left w:w="42" w:type="dxa"/>
             </w:tcMar>
           </w:tcPr>
           <w:p>
@@ -9409,7 +9360,7 @@
         </w:trPr>
         <w:tc>
           <w:tcPr>
-            <w:tcW w:w="4048" w:type="dxa"/>
+            <w:tcW w:w="4046" w:type="dxa"/>
             <w:tcBorders>
               <w:top w:val="nil"/>
               <w:left w:val="single" w:sz="2" w:space="0" w:color="000001"/>
@@ -9420,7 +9371,7 @@
             </w:tcBorders>
             <w:shd w:fill="FFFFFF" w:val="clear"/>
             <w:tcMar>
-              <w:left w:w="48" w:type="dxa"/>
+              <w:left w:w="42" w:type="dxa"/>
             </w:tcMar>
           </w:tcPr>
           <w:p>
@@ -9448,7 +9399,7 @@
             </w:tcBorders>
             <w:shd w:fill="FFFFFF" w:val="clear"/>
             <w:tcMar>
-              <w:left w:w="48" w:type="dxa"/>
+              <w:left w:w="42" w:type="dxa"/>
             </w:tcMar>
           </w:tcPr>
           <w:p>
@@ -9465,7 +9416,7 @@
         </w:tc>
         <w:tc>
           <w:tcPr>
-            <w:tcW w:w="3962" w:type="dxa"/>
+            <w:tcW w:w="3964" w:type="dxa"/>
             <w:tcBorders>
               <w:top w:val="nil"/>
               <w:left w:val="single" w:sz="2" w:space="0" w:color="000001"/>
@@ -9476,7 +9427,7 @@
             </w:tcBorders>
             <w:shd w:fill="FFFFFF" w:val="clear"/>
             <w:tcMar>
-              <w:left w:w="48" w:type="dxa"/>
+              <w:left w:w="42" w:type="dxa"/>
             </w:tcMar>
           </w:tcPr>
           <w:p>
@@ -9498,7 +9449,7 @@
         </w:trPr>
         <w:tc>
           <w:tcPr>
-            <w:tcW w:w="4048" w:type="dxa"/>
+            <w:tcW w:w="4046" w:type="dxa"/>
             <w:tcBorders>
               <w:top w:val="nil"/>
               <w:left w:val="single" w:sz="2" w:space="0" w:color="000001"/>
@@ -9509,7 +9460,7 @@
             </w:tcBorders>
             <w:shd w:fill="FFFFFF" w:val="clear"/>
             <w:tcMar>
-              <w:left w:w="48" w:type="dxa"/>
+              <w:left w:w="42" w:type="dxa"/>
             </w:tcMar>
           </w:tcPr>
           <w:p>
@@ -9537,7 +9488,7 @@
             </w:tcBorders>
             <w:shd w:fill="FFFFFF" w:val="clear"/>
             <w:tcMar>
-              <w:left w:w="48" w:type="dxa"/>
+              <w:left w:w="42" w:type="dxa"/>
             </w:tcMar>
           </w:tcPr>
           <w:p>
@@ -9554,7 +9505,7 @@
         </w:tc>
         <w:tc>
           <w:tcPr>
-            <w:tcW w:w="3962" w:type="dxa"/>
+            <w:tcW w:w="3964" w:type="dxa"/>
             <w:tcBorders>
               <w:top w:val="nil"/>
               <w:left w:val="single" w:sz="2" w:space="0" w:color="000001"/>
@@ -9565,7 +9516,7 @@
             </w:tcBorders>
             <w:shd w:fill="FFFFFF" w:val="clear"/>
             <w:tcMar>
-              <w:left w:w="48" w:type="dxa"/>
+              <w:left w:w="42" w:type="dxa"/>
             </w:tcMar>
           </w:tcPr>
           <w:p>
@@ -9587,7 +9538,7 @@
         </w:trPr>
         <w:tc>
           <w:tcPr>
-            <w:tcW w:w="4048" w:type="dxa"/>
+            <w:tcW w:w="4046" w:type="dxa"/>
             <w:tcBorders>
               <w:top w:val="nil"/>
               <w:left w:val="single" w:sz="2" w:space="0" w:color="000001"/>
@@ -9598,7 +9549,7 @@
             </w:tcBorders>
             <w:shd w:fill="FFFFFF" w:val="clear"/>
             <w:tcMar>
-              <w:left w:w="48" w:type="dxa"/>
+              <w:left w:w="42" w:type="dxa"/>
             </w:tcMar>
           </w:tcPr>
           <w:p>
@@ -9626,7 +9577,7 @@
             </w:tcBorders>
             <w:shd w:fill="FFFFFF" w:val="clear"/>
             <w:tcMar>
-              <w:left w:w="48" w:type="dxa"/>
+              <w:left w:w="42" w:type="dxa"/>
             </w:tcMar>
           </w:tcPr>
           <w:p>
@@ -9643,7 +9594,7 @@
         </w:tc>
         <w:tc>
           <w:tcPr>
-            <w:tcW w:w="3962" w:type="dxa"/>
+            <w:tcW w:w="3964" w:type="dxa"/>
             <w:tcBorders>
               <w:top w:val="nil"/>
               <w:left w:val="single" w:sz="2" w:space="0" w:color="000001"/>
@@ -9654,7 +9605,7 @@
             </w:tcBorders>
             <w:shd w:fill="FFFFFF" w:val="clear"/>
             <w:tcMar>
-              <w:left w:w="48" w:type="dxa"/>
+              <w:left w:w="42" w:type="dxa"/>
             </w:tcMar>
           </w:tcPr>
           <w:p>
@@ -9676,7 +9627,7 @@
         </w:trPr>
         <w:tc>
           <w:tcPr>
-            <w:tcW w:w="4048" w:type="dxa"/>
+            <w:tcW w:w="4046" w:type="dxa"/>
             <w:tcBorders>
               <w:top w:val="nil"/>
               <w:left w:val="single" w:sz="2" w:space="0" w:color="000001"/>
@@ -9687,7 +9638,7 @@
             </w:tcBorders>
             <w:shd w:fill="FFFFFF" w:val="clear"/>
             <w:tcMar>
-              <w:left w:w="48" w:type="dxa"/>
+              <w:left w:w="42" w:type="dxa"/>
             </w:tcMar>
           </w:tcPr>
           <w:p>
@@ -9715,7 +9666,7 @@
             </w:tcBorders>
             <w:shd w:fill="FFFFFF" w:val="clear"/>
             <w:tcMar>
-              <w:left w:w="48" w:type="dxa"/>
+              <w:left w:w="42" w:type="dxa"/>
             </w:tcMar>
           </w:tcPr>
           <w:p>
@@ -9732,7 +9683,7 @@
         </w:tc>
         <w:tc>
           <w:tcPr>
-            <w:tcW w:w="3962" w:type="dxa"/>
+            <w:tcW w:w="3964" w:type="dxa"/>
             <w:tcBorders>
               <w:top w:val="nil"/>
               <w:left w:val="single" w:sz="2" w:space="0" w:color="000001"/>
@@ -9743,7 +9694,7 @@
             </w:tcBorders>
             <w:shd w:fill="FFFFFF" w:val="clear"/>
             <w:tcMar>
-              <w:left w:w="48" w:type="dxa"/>
+              <w:left w:w="42" w:type="dxa"/>
             </w:tcMar>
           </w:tcPr>
           <w:p>
@@ -9765,7 +9716,7 @@
         </w:trPr>
         <w:tc>
           <w:tcPr>
-            <w:tcW w:w="4048" w:type="dxa"/>
+            <w:tcW w:w="4046" w:type="dxa"/>
             <w:tcBorders>
               <w:top w:val="nil"/>
               <w:left w:val="single" w:sz="2" w:space="0" w:color="000001"/>
@@ -9776,7 +9727,7 @@
             </w:tcBorders>
             <w:shd w:fill="FFFFFF" w:val="clear"/>
             <w:tcMar>
-              <w:left w:w="48" w:type="dxa"/>
+              <w:left w:w="42" w:type="dxa"/>
             </w:tcMar>
           </w:tcPr>
           <w:p>
@@ -9804,7 +9755,7 @@
             </w:tcBorders>
             <w:shd w:fill="FFFFFF" w:val="clear"/>
             <w:tcMar>
-              <w:left w:w="48" w:type="dxa"/>
+              <w:left w:w="42" w:type="dxa"/>
             </w:tcMar>
           </w:tcPr>
           <w:p>
@@ -9821,7 +9772,7 @@
         </w:tc>
         <w:tc>
           <w:tcPr>
-            <w:tcW w:w="3962" w:type="dxa"/>
+            <w:tcW w:w="3964" w:type="dxa"/>
             <w:tcBorders>
               <w:top w:val="nil"/>
               <w:left w:val="single" w:sz="2" w:space="0" w:color="000001"/>
@@ -9832,7 +9783,7 @@
             </w:tcBorders>
             <w:shd w:fill="FFFFFF" w:val="clear"/>
             <w:tcMar>
-              <w:left w:w="48" w:type="dxa"/>
+              <w:left w:w="42" w:type="dxa"/>
             </w:tcMar>
           </w:tcPr>
           <w:p>
@@ -9854,7 +9805,7 @@
         </w:trPr>
         <w:tc>
           <w:tcPr>
-            <w:tcW w:w="4048" w:type="dxa"/>
+            <w:tcW w:w="4046" w:type="dxa"/>
             <w:tcBorders>
               <w:top w:val="nil"/>
               <w:left w:val="single" w:sz="2" w:space="0" w:color="000001"/>
@@ -9865,7 +9816,7 @@
             </w:tcBorders>
             <w:shd w:fill="FFFFFF" w:val="clear"/>
             <w:tcMar>
-              <w:left w:w="48" w:type="dxa"/>
+              <w:left w:w="42" w:type="dxa"/>
             </w:tcMar>
           </w:tcPr>
           <w:p>
@@ -9903,7 +9854,7 @@
             </w:tcBorders>
             <w:shd w:fill="FFFFFF" w:val="clear"/>
             <w:tcMar>
-              <w:left w:w="48" w:type="dxa"/>
+              <w:left w:w="42" w:type="dxa"/>
             </w:tcMar>
           </w:tcPr>
           <w:p>
@@ -9926,7 +9877,7 @@
         </w:tc>
         <w:tc>
           <w:tcPr>
-            <w:tcW w:w="3962" w:type="dxa"/>
+            <w:tcW w:w="3964" w:type="dxa"/>
             <w:tcBorders>
               <w:top w:val="nil"/>
               <w:left w:val="single" w:sz="2" w:space="0" w:color="000001"/>
@@ -9937,7 +9888,7 @@
             </w:tcBorders>
             <w:shd w:fill="FFFFFF" w:val="clear"/>
             <w:tcMar>
-              <w:left w:w="48" w:type="dxa"/>
+              <w:left w:w="42" w:type="dxa"/>
             </w:tcMar>
           </w:tcPr>
           <w:p>
@@ -9965,7 +9916,7 @@
         </w:trPr>
         <w:tc>
           <w:tcPr>
-            <w:tcW w:w="4048" w:type="dxa"/>
+            <w:tcW w:w="4046" w:type="dxa"/>
             <w:tcBorders>
               <w:top w:val="nil"/>
               <w:left w:val="single" w:sz="2" w:space="0" w:color="000001"/>
@@ -9976,7 +9927,7 @@
             </w:tcBorders>
             <w:shd w:fill="FFFFFF" w:val="clear"/>
             <w:tcMar>
-              <w:left w:w="48" w:type="dxa"/>
+              <w:left w:w="42" w:type="dxa"/>
             </w:tcMar>
           </w:tcPr>
           <w:p>
@@ -10004,7 +9955,7 @@
             </w:tcBorders>
             <w:shd w:fill="FFFFFF" w:val="clear"/>
             <w:tcMar>
-              <w:left w:w="48" w:type="dxa"/>
+              <w:left w:w="42" w:type="dxa"/>
             </w:tcMar>
           </w:tcPr>
           <w:p>
@@ -10021,7 +9972,7 @@
         </w:tc>
         <w:tc>
           <w:tcPr>
-            <w:tcW w:w="3962" w:type="dxa"/>
+            <w:tcW w:w="3964" w:type="dxa"/>
             <w:tcBorders>
               <w:top w:val="nil"/>
               <w:left w:val="single" w:sz="2" w:space="0" w:color="000001"/>
@@ -10032,7 +9983,7 @@
             </w:tcBorders>
             <w:shd w:fill="FFFFFF" w:val="clear"/>
             <w:tcMar>
-              <w:left w:w="48" w:type="dxa"/>
+              <w:left w:w="42" w:type="dxa"/>
             </w:tcMar>
           </w:tcPr>
           <w:p>
@@ -10054,7 +10005,7 @@
         </w:trPr>
         <w:tc>
           <w:tcPr>
-            <w:tcW w:w="4048" w:type="dxa"/>
+            <w:tcW w:w="4046" w:type="dxa"/>
             <w:tcBorders>
               <w:top w:val="nil"/>
               <w:left w:val="single" w:sz="2" w:space="0" w:color="000001"/>
@@ -10065,7 +10016,7 @@
             </w:tcBorders>
             <w:shd w:fill="FFFFFF" w:val="clear"/>
             <w:tcMar>
-              <w:left w:w="48" w:type="dxa"/>
+              <w:left w:w="42" w:type="dxa"/>
             </w:tcMar>
           </w:tcPr>
           <w:p>
@@ -10093,7 +10044,7 @@
             </w:tcBorders>
             <w:shd w:fill="FFFFFF" w:val="clear"/>
             <w:tcMar>
-              <w:left w:w="48" w:type="dxa"/>
+              <w:left w:w="42" w:type="dxa"/>
             </w:tcMar>
           </w:tcPr>
           <w:p>
@@ -10110,7 +10061,7 @@
         </w:tc>
         <w:tc>
           <w:tcPr>
-            <w:tcW w:w="3962" w:type="dxa"/>
+            <w:tcW w:w="3964" w:type="dxa"/>
             <w:tcBorders>
               <w:top w:val="nil"/>
               <w:left w:val="single" w:sz="2" w:space="0" w:color="000001"/>
@@ -10121,7 +10072,7 @@
             </w:tcBorders>
             <w:shd w:fill="FFFFFF" w:val="clear"/>
             <w:tcMar>
-              <w:left w:w="48" w:type="dxa"/>
+              <w:left w:w="42" w:type="dxa"/>
             </w:tcMar>
           </w:tcPr>
           <w:p>
@@ -10144,7 +10095,7 @@
         </w:trPr>
         <w:tc>
           <w:tcPr>
-            <w:tcW w:w="4048" w:type="dxa"/>
+            <w:tcW w:w="4046" w:type="dxa"/>
             <w:tcBorders>
               <w:top w:val="nil"/>
               <w:left w:val="single" w:sz="2" w:space="0" w:color="000001"/>
@@ -10155,7 +10106,7 @@
             </w:tcBorders>
             <w:shd w:fill="FFFFFF" w:val="clear"/>
             <w:tcMar>
-              <w:left w:w="48" w:type="dxa"/>
+              <w:left w:w="42" w:type="dxa"/>
             </w:tcMar>
           </w:tcPr>
           <w:p>
@@ -10183,7 +10134,7 @@
             </w:tcBorders>
             <w:shd w:fill="FFFFFF" w:val="clear"/>
             <w:tcMar>
-              <w:left w:w="48" w:type="dxa"/>
+              <w:left w:w="42" w:type="dxa"/>
             </w:tcMar>
           </w:tcPr>
           <w:p>
@@ -10200,7 +10151,7 @@
         </w:tc>
         <w:tc>
           <w:tcPr>
-            <w:tcW w:w="3962" w:type="dxa"/>
+            <w:tcW w:w="3964" w:type="dxa"/>
             <w:tcBorders>
               <w:top w:val="nil"/>
               <w:left w:val="single" w:sz="2" w:space="0" w:color="000001"/>
@@ -10211,7 +10162,7 @@
             </w:tcBorders>
             <w:shd w:fill="FFFFFF" w:val="clear"/>
             <w:tcMar>
-              <w:left w:w="48" w:type="dxa"/>
+              <w:left w:w="42" w:type="dxa"/>
             </w:tcMar>
           </w:tcPr>
           <w:p>
@@ -10234,7 +10185,7 @@
         </w:trPr>
         <w:tc>
           <w:tcPr>
-            <w:tcW w:w="4048" w:type="dxa"/>
+            <w:tcW w:w="4046" w:type="dxa"/>
             <w:tcBorders>
               <w:top w:val="nil"/>
               <w:left w:val="single" w:sz="2" w:space="0" w:color="000001"/>
@@ -10245,7 +10196,7 @@
             </w:tcBorders>
             <w:shd w:fill="FFFFFF" w:val="clear"/>
             <w:tcMar>
-              <w:left w:w="48" w:type="dxa"/>
+              <w:left w:w="42" w:type="dxa"/>
             </w:tcMar>
           </w:tcPr>
           <w:p>
@@ -10273,7 +10224,7 @@
             </w:tcBorders>
             <w:shd w:fill="FFFFFF" w:val="clear"/>
             <w:tcMar>
-              <w:left w:w="48" w:type="dxa"/>
+              <w:left w:w="42" w:type="dxa"/>
             </w:tcMar>
           </w:tcPr>
           <w:p>
@@ -10290,7 +10241,7 @@
         </w:tc>
         <w:tc>
           <w:tcPr>
-            <w:tcW w:w="3962" w:type="dxa"/>
+            <w:tcW w:w="3964" w:type="dxa"/>
             <w:tcBorders>
               <w:top w:val="nil"/>
               <w:left w:val="single" w:sz="2" w:space="0" w:color="000001"/>
@@ -10301,7 +10252,7 @@
             </w:tcBorders>
             <w:shd w:fill="FFFFFF" w:val="clear"/>
             <w:tcMar>
-              <w:left w:w="48" w:type="dxa"/>
+              <w:left w:w="42" w:type="dxa"/>
             </w:tcMar>
           </w:tcPr>
           <w:p>
@@ -10324,7 +10275,7 @@
         </w:trPr>
         <w:tc>
           <w:tcPr>
-            <w:tcW w:w="4048" w:type="dxa"/>
+            <w:tcW w:w="4046" w:type="dxa"/>
             <w:tcBorders>
               <w:top w:val="nil"/>
               <w:left w:val="single" w:sz="2" w:space="0" w:color="000001"/>
@@ -10335,7 +10286,7 @@
             </w:tcBorders>
             <w:shd w:fill="FFFFFF" w:val="clear"/>
             <w:tcMar>
-              <w:left w:w="48" w:type="dxa"/>
+              <w:left w:w="42" w:type="dxa"/>
             </w:tcMar>
           </w:tcPr>
           <w:p>
@@ -10373,7 +10324,7 @@
             </w:tcBorders>
             <w:shd w:fill="FFFFFF" w:val="clear"/>
             <w:tcMar>
-              <w:left w:w="48" w:type="dxa"/>
+              <w:left w:w="42" w:type="dxa"/>
             </w:tcMar>
           </w:tcPr>
           <w:p>
@@ -10396,7 +10347,7 @@
         </w:tc>
         <w:tc>
           <w:tcPr>
-            <w:tcW w:w="3962" w:type="dxa"/>
+            <w:tcW w:w="3964" w:type="dxa"/>
             <w:tcBorders>
               <w:top w:val="nil"/>
               <w:left w:val="single" w:sz="2" w:space="0" w:color="000001"/>
@@ -10407,7 +10358,7 @@
             </w:tcBorders>
             <w:shd w:fill="FFFFFF" w:val="clear"/>
             <w:tcMar>
-              <w:left w:w="48" w:type="dxa"/>
+              <w:left w:w="42" w:type="dxa"/>
             </w:tcMar>
           </w:tcPr>
           <w:p>
@@ -10436,7 +10387,7 @@
         </w:trPr>
         <w:tc>
           <w:tcPr>
-            <w:tcW w:w="4048" w:type="dxa"/>
+            <w:tcW w:w="4046" w:type="dxa"/>
             <w:tcBorders>
               <w:top w:val="nil"/>
               <w:left w:val="single" w:sz="2" w:space="0" w:color="000001"/>
@@ -10447,7 +10398,7 @@
             </w:tcBorders>
             <w:shd w:fill="FFFFFF" w:val="clear"/>
             <w:tcMar>
-              <w:left w:w="48" w:type="dxa"/>
+              <w:left w:w="42" w:type="dxa"/>
             </w:tcMar>
           </w:tcPr>
           <w:p>
@@ -10475,7 +10426,7 @@
             </w:tcBorders>
             <w:shd w:fill="FFFFFF" w:val="clear"/>
             <w:tcMar>
-              <w:left w:w="48" w:type="dxa"/>
+              <w:left w:w="42" w:type="dxa"/>
             </w:tcMar>
           </w:tcPr>
           <w:p>
@@ -10492,7 +10443,7 @@
         </w:tc>
         <w:tc>
           <w:tcPr>
-            <w:tcW w:w="3962" w:type="dxa"/>
+            <w:tcW w:w="3964" w:type="dxa"/>
             <w:tcBorders>
               <w:top w:val="nil"/>
               <w:left w:val="single" w:sz="2" w:space="0" w:color="000001"/>
@@ -10503,7 +10454,7 @@
             </w:tcBorders>
             <w:shd w:fill="FFFFFF" w:val="clear"/>
             <w:tcMar>
-              <w:left w:w="48" w:type="dxa"/>
+              <w:left w:w="42" w:type="dxa"/>
             </w:tcMar>
           </w:tcPr>
           <w:p>
@@ -10526,7 +10477,7 @@
         </w:trPr>
         <w:tc>
           <w:tcPr>
-            <w:tcW w:w="4048" w:type="dxa"/>
+            <w:tcW w:w="4046" w:type="dxa"/>
             <w:tcBorders>
               <w:top w:val="nil"/>
               <w:left w:val="single" w:sz="2" w:space="0" w:color="000001"/>
@@ -10537,7 +10488,7 @@
             </w:tcBorders>
             <w:shd w:fill="FFFFFF" w:val="clear"/>
             <w:tcMar>
-              <w:left w:w="48" w:type="dxa"/>
+              <w:left w:w="42" w:type="dxa"/>
             </w:tcMar>
           </w:tcPr>
           <w:p>
@@ -10565,7 +10516,7 @@
             </w:tcBorders>
             <w:shd w:fill="FFFFFF" w:val="clear"/>
             <w:tcMar>
-              <w:left w:w="48" w:type="dxa"/>
+              <w:left w:w="42" w:type="dxa"/>
             </w:tcMar>
           </w:tcPr>
           <w:p>
@@ -10582,7 +10533,7 @@
         </w:tc>
         <w:tc>
           <w:tcPr>
-            <w:tcW w:w="3962" w:type="dxa"/>
+            <w:tcW w:w="3964" w:type="dxa"/>
             <w:tcBorders>
               <w:top w:val="nil"/>
               <w:left w:val="single" w:sz="2" w:space="0" w:color="000001"/>
@@ -10593,7 +10544,7 @@
             </w:tcBorders>
             <w:shd w:fill="FFFFFF" w:val="clear"/>
             <w:tcMar>
-              <w:left w:w="48" w:type="dxa"/>
+              <w:left w:w="42" w:type="dxa"/>
             </w:tcMar>
           </w:tcPr>
           <w:p>
@@ -10616,7 +10567,7 @@
         </w:trPr>
         <w:tc>
           <w:tcPr>
-            <w:tcW w:w="4048" w:type="dxa"/>
+            <w:tcW w:w="4046" w:type="dxa"/>
             <w:tcBorders>
               <w:top w:val="nil"/>
               <w:left w:val="single" w:sz="2" w:space="0" w:color="000001"/>
@@ -10627,7 +10578,7 @@
             </w:tcBorders>
             <w:shd w:fill="FFFFFF" w:val="clear"/>
             <w:tcMar>
-              <w:left w:w="48" w:type="dxa"/>
+              <w:left w:w="42" w:type="dxa"/>
             </w:tcMar>
           </w:tcPr>
           <w:p>
@@ -10665,7 +10616,7 @@
             </w:tcBorders>
             <w:shd w:fill="FFFFFF" w:val="clear"/>
             <w:tcMar>
-              <w:left w:w="48" w:type="dxa"/>
+              <w:left w:w="42" w:type="dxa"/>
             </w:tcMar>
           </w:tcPr>
           <w:p>
@@ -10688,7 +10639,7 @@
         </w:tc>
         <w:tc>
           <w:tcPr>
-            <w:tcW w:w="3962" w:type="dxa"/>
+            <w:tcW w:w="3964" w:type="dxa"/>
             <w:tcBorders>
               <w:top w:val="nil"/>
               <w:left w:val="single" w:sz="2" w:space="0" w:color="000001"/>
@@ -10699,7 +10650,7 @@
             </w:tcBorders>
             <w:shd w:fill="FFFFFF" w:val="clear"/>
             <w:tcMar>
-              <w:left w:w="48" w:type="dxa"/>
+              <w:left w:w="42" w:type="dxa"/>
             </w:tcMar>
           </w:tcPr>
           <w:p>
@@ -10728,7 +10679,7 @@
         </w:trPr>
         <w:tc>
           <w:tcPr>
-            <w:tcW w:w="4048" w:type="dxa"/>
+            <w:tcW w:w="4046" w:type="dxa"/>
             <w:tcBorders>
               <w:top w:val="nil"/>
               <w:left w:val="single" w:sz="2" w:space="0" w:color="000001"/>
@@ -10739,7 +10690,7 @@
             </w:tcBorders>
             <w:shd w:fill="FFFFFF" w:val="clear"/>
             <w:tcMar>
-              <w:left w:w="48" w:type="dxa"/>
+              <w:left w:w="42" w:type="dxa"/>
             </w:tcMar>
           </w:tcPr>
           <w:p>
@@ -10773,7 +10724,7 @@
             </w:tcBorders>
             <w:shd w:fill="FFFFFF" w:val="clear"/>
             <w:tcMar>
-              <w:left w:w="48" w:type="dxa"/>
+              <w:left w:w="42" w:type="dxa"/>
             </w:tcMar>
           </w:tcPr>
           <w:p>
@@ -10790,7 +10741,7 @@
         </w:tc>
         <w:tc>
           <w:tcPr>
-            <w:tcW w:w="3962" w:type="dxa"/>
+            <w:tcW w:w="3964" w:type="dxa"/>
             <w:tcBorders>
               <w:top w:val="nil"/>
               <w:left w:val="single" w:sz="2" w:space="0" w:color="000001"/>
@@ -10801,7 +10752,7 @@
             </w:tcBorders>
             <w:shd w:fill="FFFFFF" w:val="clear"/>
             <w:tcMar>
-              <w:left w:w="48" w:type="dxa"/>
+              <w:left w:w="42" w:type="dxa"/>
             </w:tcMar>
           </w:tcPr>
           <w:p>
@@ -10824,7 +10775,7 @@
         </w:trPr>
         <w:tc>
           <w:tcPr>
-            <w:tcW w:w="4048" w:type="dxa"/>
+            <w:tcW w:w="4046" w:type="dxa"/>
             <w:tcBorders>
               <w:top w:val="nil"/>
               <w:left w:val="single" w:sz="2" w:space="0" w:color="000001"/>
@@ -10835,7 +10786,7 @@
             </w:tcBorders>
             <w:shd w:fill="FFFFFF" w:val="clear"/>
             <w:tcMar>
-              <w:left w:w="48" w:type="dxa"/>
+              <w:left w:w="42" w:type="dxa"/>
             </w:tcMar>
           </w:tcPr>
           <w:p>
@@ -10873,7 +10824,7 @@
             </w:tcBorders>
             <w:shd w:fill="FFFFFF" w:val="clear"/>
             <w:tcMar>
-              <w:left w:w="48" w:type="dxa"/>
+              <w:left w:w="42" w:type="dxa"/>
             </w:tcMar>
           </w:tcPr>
           <w:p>
@@ -10895,7 +10846,7 @@
         </w:tc>
         <w:tc>
           <w:tcPr>
-            <w:tcW w:w="3962" w:type="dxa"/>
+            <w:tcW w:w="3964" w:type="dxa"/>
             <w:tcBorders>
               <w:top w:val="nil"/>
               <w:left w:val="single" w:sz="2" w:space="0" w:color="000001"/>
@@ -10906,7 +10857,7 @@
             </w:tcBorders>
             <w:shd w:fill="FFFFFF" w:val="clear"/>
             <w:tcMar>
-              <w:left w:w="48" w:type="dxa"/>
+              <w:left w:w="42" w:type="dxa"/>
             </w:tcMar>
           </w:tcPr>
           <w:p>
@@ -10934,7 +10885,7 @@
         </w:trPr>
         <w:tc>
           <w:tcPr>
-            <w:tcW w:w="4048" w:type="dxa"/>
+            <w:tcW w:w="4046" w:type="dxa"/>
             <w:tcBorders>
               <w:top w:val="nil"/>
               <w:left w:val="single" w:sz="2" w:space="0" w:color="000001"/>
@@ -10945,7 +10896,7 @@
             </w:tcBorders>
             <w:shd w:fill="FFFFFF" w:val="clear"/>
             <w:tcMar>
-              <w:left w:w="48" w:type="dxa"/>
+              <w:left w:w="42" w:type="dxa"/>
             </w:tcMar>
           </w:tcPr>
           <w:p>
@@ -10979,7 +10930,7 @@
             </w:tcBorders>
             <w:shd w:fill="FFFFFF" w:val="clear"/>
             <w:tcMar>
-              <w:left w:w="48" w:type="dxa"/>
+              <w:left w:w="42" w:type="dxa"/>
             </w:tcMar>
           </w:tcPr>
           <w:p>
@@ -10996,7 +10947,7 @@
         </w:tc>
         <w:tc>
           <w:tcPr>
-            <w:tcW w:w="3962" w:type="dxa"/>
+            <w:tcW w:w="3964" w:type="dxa"/>
             <w:tcBorders>
               <w:top w:val="nil"/>
               <w:left w:val="single" w:sz="2" w:space="0" w:color="000001"/>
@@ -11007,7 +10958,7 @@
             </w:tcBorders>
             <w:shd w:fill="FFFFFF" w:val="clear"/>
             <w:tcMar>
-              <w:left w:w="48" w:type="dxa"/>
+              <w:left w:w="42" w:type="dxa"/>
             </w:tcMar>
           </w:tcPr>
           <w:p>
@@ -11030,7 +10981,7 @@
         </w:trPr>
         <w:tc>
           <w:tcPr>
-            <w:tcW w:w="4048" w:type="dxa"/>
+            <w:tcW w:w="4046" w:type="dxa"/>
             <w:tcBorders>
               <w:top w:val="nil"/>
               <w:left w:val="single" w:sz="2" w:space="0" w:color="000001"/>
@@ -11041,7 +10992,7 @@
             </w:tcBorders>
             <w:shd w:fill="FFFFFF" w:val="clear"/>
             <w:tcMar>
-              <w:left w:w="48" w:type="dxa"/>
+              <w:left w:w="42" w:type="dxa"/>
             </w:tcMar>
           </w:tcPr>
           <w:p>
@@ -11075,23 +11026,23 @@
             </w:tcBorders>
             <w:shd w:fill="FFFFFF" w:val="clear"/>
             <w:tcMar>
-              <w:left w:w="48" w:type="dxa"/>
-            </w:tcMar>
-          </w:tcPr>
-          <w:p>
-            <w:pPr>
-              <w:pStyle w:val="TableContents"/>
-              <w:jc w:val="center"/>
-              <w:rPr/>
-            </w:pPr>
-            <w:r>
-              <w:rPr/>
-            </w:r>
-          </w:p>
-        </w:tc>
-        <w:tc>
-          <w:tcPr>
-            <w:tcW w:w="3962" w:type="dxa"/>
+              <w:left w:w="42" w:type="dxa"/>
+            </w:tcMar>
+          </w:tcPr>
+          <w:p>
+            <w:pPr>
+              <w:pStyle w:val="TableContents"/>
+              <w:jc w:val="center"/>
+              <w:rPr/>
+            </w:pPr>
+            <w:r>
+              <w:rPr/>
+            </w:r>
+          </w:p>
+        </w:tc>
+        <w:tc>
+          <w:tcPr>
+            <w:tcW w:w="3964" w:type="dxa"/>
             <w:tcBorders>
               <w:top w:val="nil"/>
               <w:left w:val="single" w:sz="2" w:space="0" w:color="000001"/>
@@ -11102,7 +11053,7 @@
             </w:tcBorders>
             <w:shd w:fill="FFFFFF" w:val="clear"/>
             <w:tcMar>
-              <w:left w:w="48" w:type="dxa"/>
+              <w:left w:w="42" w:type="dxa"/>
             </w:tcMar>
           </w:tcPr>
           <w:p>
@@ -11125,7 +11076,7 @@
         </w:trPr>
         <w:tc>
           <w:tcPr>
-            <w:tcW w:w="4048" w:type="dxa"/>
+            <w:tcW w:w="4046" w:type="dxa"/>
             <w:tcBorders>
               <w:top w:val="nil"/>
               <w:left w:val="single" w:sz="2" w:space="0" w:color="000001"/>
@@ -11136,7 +11087,7 @@
             </w:tcBorders>
             <w:shd w:fill="FFFFFF" w:val="clear"/>
             <w:tcMar>
-              <w:left w:w="48" w:type="dxa"/>
+              <w:left w:w="42" w:type="dxa"/>
             </w:tcMar>
           </w:tcPr>
           <w:p>
@@ -11174,7 +11125,7 @@
             </w:tcBorders>
             <w:shd w:fill="FFFFFF" w:val="clear"/>
             <w:tcMar>
-              <w:left w:w="48" w:type="dxa"/>
+              <w:left w:w="42" w:type="dxa"/>
             </w:tcMar>
           </w:tcPr>
           <w:p>
@@ -11197,7 +11148,7 @@
         </w:tc>
         <w:tc>
           <w:tcPr>
-            <w:tcW w:w="3962" w:type="dxa"/>
+            <w:tcW w:w="3964" w:type="dxa"/>
             <w:tcBorders>
               <w:top w:val="nil"/>
               <w:left w:val="single" w:sz="2" w:space="0" w:color="000001"/>
@@ -11208,7 +11159,7 @@
             </w:tcBorders>
             <w:shd w:fill="FFFFFF" w:val="clear"/>
             <w:tcMar>
-              <w:left w:w="48" w:type="dxa"/>
+              <w:left w:w="42" w:type="dxa"/>
             </w:tcMar>
           </w:tcPr>
           <w:p>
@@ -11227,7 +11178,7 @@
               </w:rPr>
               <w:t>$</w:t>
             </w:r>
-            <w:bookmarkStart w:id="9" w:name="__DdeLink__3026_1614339756"/>
+            <w:bookmarkStart w:id="6" w:name="__DdeLink__3026_1614339756"/>
             <w:r>
               <w:rPr>
                 <w:b/>
@@ -11235,7 +11186,7 @@
               </w:rPr>
               <w:t>13033.5</w:t>
             </w:r>
-            <w:bookmarkEnd w:id="9"/>
+            <w:bookmarkEnd w:id="6"/>
             <w:r>
               <w:rPr>
                 <w:b/>
@@ -11308,9 +11259,8 @@
           <w:szCs w:val="24"/>
         </w:rPr>
       </w:pPr>
-      <w:bookmarkStart w:id="10" w:name="Ref_Project%20Plan%20"/>
-      <w:bookmarkStart w:id="11" w:name="Ref_Project%20Plan%20"/>
-      <w:bookmarkEnd w:id="11"/>
+      <w:bookmarkStart w:id="7" w:name="Ref_Project%20Plan%20"/>
+      <w:bookmarkEnd w:id="7"/>
       <w:r>
         <w:rPr>
           <w:b/>
@@ -11951,9 +11901,8 @@
           <w:szCs w:val="24"/>
         </w:rPr>
       </w:pPr>
-      <w:bookmarkStart w:id="12" w:name="Ref_System%20Requirements"/>
-      <w:bookmarkStart w:id="13" w:name="Ref_System%20Requirements"/>
-      <w:bookmarkEnd w:id="13"/>
+      <w:bookmarkStart w:id="8" w:name="Ref_System%20Requirements"/>
+      <w:bookmarkEnd w:id="8"/>
       <w:r>
         <w:rPr>
           <w:b/>
@@ -13885,7 +13834,7 @@
       <w:fldChar w:fldCharType="separate"/>
     </w:r>
     <w:r>
-      <w:t>14</w:t>
+      <w:t>9</w:t>
     </w:r>
     <w:r>
       <w:fldChar w:fldCharType="end"/>

</xml_diff>